<commit_message>
Estudiar angeles esta dificil
</commit_message>
<xml_diff>
--- a/Celular Block de Notas/01 Cosas importantes de las proximas historias/Personajes y otras cosas.docx
+++ b/Celular Block de Notas/01 Cosas importantes de las proximas historias/Personajes y otras cosas.docx
@@ -3928,7 +3928,55 @@
           <w:szCs w:val="36"/>
           <w:lang w:val="es-ES"/>
         </w:rPr>
-        <w:t xml:space="preserve"> es un poco seria por que piensa que aun hay mucho que aprender y tecnología que la puede sorprender. Y cuando es mecánica, es confiada, </w:t>
+        <w:t xml:space="preserve"> es un poco seria </w:t>
+      </w:r>
+      <w:proofErr w:type="spellStart"/>
+      <w:r>
+        <w:rPr>
+          <w:rFonts w:ascii="Times New Roman" w:hAnsi="Times New Roman" w:cs="Times New Roman"/>
+          <w:b/>
+          <w:color w:val="1C6194" w:themeColor="accent2" w:themeShade="BF"/>
+          <w:sz w:val="36"/>
+          <w:szCs w:val="36"/>
+          <w:lang w:val="es-ES"/>
+        </w:rPr>
+        <w:t>por que</w:t>
+      </w:r>
+      <w:proofErr w:type="spellEnd"/>
+      <w:r>
+        <w:rPr>
+          <w:rFonts w:ascii="Times New Roman" w:hAnsi="Times New Roman" w:cs="Times New Roman"/>
+          <w:b/>
+          <w:color w:val="1C6194" w:themeColor="accent2" w:themeShade="BF"/>
+          <w:sz w:val="36"/>
+          <w:szCs w:val="36"/>
+          <w:lang w:val="es-ES"/>
+        </w:rPr>
+        <w:t xml:space="preserve"> piensa que </w:t>
+      </w:r>
+      <w:proofErr w:type="spellStart"/>
+      <w:r>
+        <w:rPr>
+          <w:rFonts w:ascii="Times New Roman" w:hAnsi="Times New Roman" w:cs="Times New Roman"/>
+          <w:b/>
+          <w:color w:val="1C6194" w:themeColor="accent2" w:themeShade="BF"/>
+          <w:sz w:val="36"/>
+          <w:szCs w:val="36"/>
+          <w:lang w:val="es-ES"/>
+        </w:rPr>
+        <w:t>aun</w:t>
+      </w:r>
+      <w:proofErr w:type="spellEnd"/>
+      <w:r>
+        <w:rPr>
+          <w:rFonts w:ascii="Times New Roman" w:hAnsi="Times New Roman" w:cs="Times New Roman"/>
+          <w:b/>
+          <w:color w:val="1C6194" w:themeColor="accent2" w:themeShade="BF"/>
+          <w:sz w:val="36"/>
+          <w:szCs w:val="36"/>
+          <w:lang w:val="es-ES"/>
+        </w:rPr>
+        <w:t xml:space="preserve"> hay mucho que aprender y tecnología que la puede sorprender. Y cuando es mecánica, es confiada, </w:t>
       </w:r>
       <w:proofErr w:type="gramStart"/>
       <w:r>
@@ -3976,7 +4024,31 @@
           <w:szCs w:val="36"/>
           <w:lang w:val="es-ES"/>
         </w:rPr>
-        <w:t xml:space="preserve"> con las maquinas y es por eso que siempre </w:t>
+        <w:t xml:space="preserve"> con las </w:t>
+      </w:r>
+      <w:proofErr w:type="spellStart"/>
+      <w:r>
+        <w:rPr>
+          <w:rFonts w:ascii="Times New Roman" w:hAnsi="Times New Roman" w:cs="Times New Roman"/>
+          <w:b/>
+          <w:color w:val="1C6194" w:themeColor="accent2" w:themeShade="BF"/>
+          <w:sz w:val="36"/>
+          <w:szCs w:val="36"/>
+          <w:lang w:val="es-ES"/>
+        </w:rPr>
+        <w:t>maquinas</w:t>
+      </w:r>
+      <w:proofErr w:type="spellEnd"/>
+      <w:r>
+        <w:rPr>
+          <w:rFonts w:ascii="Times New Roman" w:hAnsi="Times New Roman" w:cs="Times New Roman"/>
+          <w:b/>
+          <w:color w:val="1C6194" w:themeColor="accent2" w:themeShade="BF"/>
+          <w:sz w:val="36"/>
+          <w:szCs w:val="36"/>
+          <w:lang w:val="es-ES"/>
+        </w:rPr>
+        <w:t xml:space="preserve"> y es por eso que siempre </w:t>
       </w:r>
       <w:proofErr w:type="spellStart"/>
       <w:r>
@@ -4840,7 +4912,31 @@
           <w:szCs w:val="36"/>
           <w:lang w:val="es-ES"/>
         </w:rPr>
-        <w:t xml:space="preserve"> Al ser el mas joven en tener un puesto como uno de los 6 en la mesa de directores es arrogante y </w:t>
+        <w:t xml:space="preserve"> Al ser el </w:t>
+      </w:r>
+      <w:proofErr w:type="spellStart"/>
+      <w:r>
+        <w:rPr>
+          <w:rFonts w:ascii="Times New Roman" w:hAnsi="Times New Roman" w:cs="Times New Roman"/>
+          <w:b/>
+          <w:color w:val="1C6194" w:themeColor="accent2" w:themeShade="BF"/>
+          <w:sz w:val="36"/>
+          <w:szCs w:val="36"/>
+          <w:lang w:val="es-ES"/>
+        </w:rPr>
+        <w:t>mas</w:t>
+      </w:r>
+      <w:proofErr w:type="spellEnd"/>
+      <w:r>
+        <w:rPr>
+          <w:rFonts w:ascii="Times New Roman" w:hAnsi="Times New Roman" w:cs="Times New Roman"/>
+          <w:b/>
+          <w:color w:val="1C6194" w:themeColor="accent2" w:themeShade="BF"/>
+          <w:sz w:val="36"/>
+          <w:szCs w:val="36"/>
+          <w:lang w:val="es-ES"/>
+        </w:rPr>
+        <w:t xml:space="preserve"> joven en tener un puesto como uno de los 6 en la mesa de directores es arrogante y </w:t>
       </w:r>
       <w:proofErr w:type="spellStart"/>
       <w:r>
@@ -6115,92 +6211,1613 @@
           <w:szCs w:val="36"/>
           <w:lang w:val="es-ES"/>
         </w:rPr>
-        <w:t xml:space="preserve"> el mundo, utiliza su gran conocimiento en el campo de batalla para ayudar a Consorcio a lidiar con los problemas del mundo. Siempre esta al tanto de la nueva tecnología militar para familiarizarse con el armamento e idear nuevas estrategias. </w:t>
-      </w:r>
-    </w:p>
-    <w:p>
-      <w:pPr>
-        <w:rPr>
-          <w:rFonts w:ascii="Times New Roman" w:hAnsi="Times New Roman" w:cs="Times New Roman"/>
-          <w:b/>
-          <w:color w:val="1C6194" w:themeColor="accent2" w:themeShade="BF"/>
-          <w:sz w:val="36"/>
-          <w:szCs w:val="36"/>
-          <w:lang w:val="es-ES"/>
-        </w:rPr>
-      </w:pPr>
-    </w:p>
-    <w:p>
-      <w:pPr>
-        <w:rPr>
-          <w:rFonts w:ascii="Times New Roman" w:hAnsi="Times New Roman" w:cs="Times New Roman"/>
-          <w:b/>
-          <w:color w:val="1C6194" w:themeColor="accent2" w:themeShade="BF"/>
-          <w:sz w:val="36"/>
-          <w:szCs w:val="36"/>
-          <w:lang w:val="es-ES"/>
-        </w:rPr>
-      </w:pPr>
-    </w:p>
-    <w:p>
-      <w:pPr>
-        <w:rPr>
-          <w:rFonts w:ascii="Times New Roman" w:hAnsi="Times New Roman" w:cs="Times New Roman"/>
-          <w:b/>
-          <w:color w:val="1C6194" w:themeColor="accent2" w:themeShade="BF"/>
-          <w:sz w:val="36"/>
-          <w:szCs w:val="36"/>
-          <w:lang w:val="es-ES"/>
-        </w:rPr>
-      </w:pPr>
-    </w:p>
-    <w:p>
-      <w:pPr>
-        <w:rPr>
-          <w:rFonts w:ascii="Times New Roman" w:hAnsi="Times New Roman" w:cs="Times New Roman"/>
-          <w:b/>
-          <w:color w:val="1C6194" w:themeColor="accent2" w:themeShade="BF"/>
-          <w:sz w:val="36"/>
-          <w:szCs w:val="36"/>
-          <w:lang w:val="es-ES"/>
-        </w:rPr>
-      </w:pPr>
-    </w:p>
-    <w:p>
-      <w:pPr>
-        <w:rPr>
-          <w:rFonts w:ascii="Times New Roman" w:hAnsi="Times New Roman" w:cs="Times New Roman"/>
-          <w:b/>
-          <w:color w:val="1C6194" w:themeColor="accent2" w:themeShade="BF"/>
-          <w:sz w:val="36"/>
-          <w:szCs w:val="36"/>
-          <w:lang w:val="es-ES"/>
-        </w:rPr>
-      </w:pPr>
-    </w:p>
-    <w:p>
-      <w:pPr>
-        <w:rPr>
-          <w:rFonts w:ascii="Times New Roman" w:hAnsi="Times New Roman" w:cs="Times New Roman"/>
-          <w:b/>
-          <w:color w:val="1C6194" w:themeColor="accent2" w:themeShade="BF"/>
-          <w:sz w:val="36"/>
-          <w:szCs w:val="36"/>
-          <w:lang w:val="es-ES"/>
-        </w:rPr>
-      </w:pPr>
-    </w:p>
-    <w:p>
-      <w:pPr>
-        <w:rPr>
-          <w:rFonts w:ascii="Times New Roman" w:hAnsi="Times New Roman" w:cs="Times New Roman"/>
-          <w:b/>
-          <w:color w:val="1C6194" w:themeColor="accent2" w:themeShade="BF"/>
-          <w:sz w:val="36"/>
-          <w:szCs w:val="36"/>
-          <w:lang w:val="es-ES"/>
-        </w:rPr>
-      </w:pPr>
+        <w:t xml:space="preserve"> el mundo, utiliza su gran conocimiento en el campo de batalla para ayudar a Consorcio a lidiar con los problemas del mundo. Siempre </w:t>
+      </w:r>
+      <w:proofErr w:type="spellStart"/>
+      <w:r>
+        <w:rPr>
+          <w:rFonts w:ascii="Times New Roman" w:hAnsi="Times New Roman" w:cs="Times New Roman"/>
+          <w:b/>
+          <w:color w:val="1C6194" w:themeColor="accent2" w:themeShade="BF"/>
+          <w:sz w:val="36"/>
+          <w:szCs w:val="36"/>
+          <w:lang w:val="es-ES"/>
+        </w:rPr>
+        <w:t>esta</w:t>
+      </w:r>
+      <w:proofErr w:type="spellEnd"/>
+      <w:r>
+        <w:rPr>
+          <w:rFonts w:ascii="Times New Roman" w:hAnsi="Times New Roman" w:cs="Times New Roman"/>
+          <w:b/>
+          <w:color w:val="1C6194" w:themeColor="accent2" w:themeShade="BF"/>
+          <w:sz w:val="36"/>
+          <w:szCs w:val="36"/>
+          <w:lang w:val="es-ES"/>
+        </w:rPr>
+        <w:t xml:space="preserve"> al tanto de la nueva tecnología militar para familiarizarse con el armamento e idear nuevas estrategias. </w:t>
+      </w:r>
+    </w:p>
+    <w:p>
+      <w:pPr>
+        <w:rPr>
+          <w:rFonts w:ascii="Times New Roman" w:hAnsi="Times New Roman" w:cs="Times New Roman"/>
+          <w:b/>
+          <w:color w:val="1C6194" w:themeColor="accent2" w:themeShade="BF"/>
+          <w:sz w:val="36"/>
+          <w:szCs w:val="36"/>
+          <w:lang w:val="es-ES"/>
+        </w:rPr>
+      </w:pPr>
+    </w:p>
+    <w:p>
+      <w:pPr>
+        <w:rPr>
+          <w:rFonts w:ascii="Times New Roman" w:hAnsi="Times New Roman" w:cs="Times New Roman"/>
+          <w:b/>
+          <w:color w:val="1C6194" w:themeColor="accent2" w:themeShade="BF"/>
+          <w:sz w:val="36"/>
+          <w:szCs w:val="36"/>
+          <w:lang w:val="es-ES"/>
+        </w:rPr>
+      </w:pPr>
+    </w:p>
+    <w:p>
+      <w:pPr>
+        <w:rPr>
+          <w:rFonts w:ascii="Times New Roman" w:hAnsi="Times New Roman" w:cs="Times New Roman"/>
+          <w:b/>
+          <w:color w:val="1C6194" w:themeColor="accent2" w:themeShade="BF"/>
+          <w:sz w:val="36"/>
+          <w:szCs w:val="36"/>
+          <w:lang w:val="es-ES"/>
+        </w:rPr>
+      </w:pPr>
+    </w:p>
+    <w:p>
+      <w:pPr>
+        <w:rPr>
+          <w:rFonts w:ascii="Times New Roman" w:hAnsi="Times New Roman" w:cs="Times New Roman"/>
+          <w:b/>
+          <w:color w:val="1C6194" w:themeColor="accent2" w:themeShade="BF"/>
+          <w:sz w:val="36"/>
+          <w:szCs w:val="36"/>
+          <w:lang w:val="es-ES"/>
+        </w:rPr>
+      </w:pPr>
+      <w:proofErr w:type="spellStart"/>
+      <w:r>
+        <w:rPr>
+          <w:rFonts w:ascii="Times New Roman" w:hAnsi="Times New Roman" w:cs="Times New Roman"/>
+          <w:b/>
+          <w:color w:val="1C6194" w:themeColor="accent2" w:themeShade="BF"/>
+          <w:sz w:val="36"/>
+          <w:szCs w:val="36"/>
+          <w:lang w:val="es-ES"/>
+        </w:rPr>
+        <w:lastRenderedPageBreak/>
+        <w:t>Toshio</w:t>
+      </w:r>
+      <w:proofErr w:type="spellEnd"/>
+      <w:r>
+        <w:rPr>
+          <w:rFonts w:ascii="Times New Roman" w:hAnsi="Times New Roman" w:cs="Times New Roman"/>
+          <w:b/>
+          <w:color w:val="1C6194" w:themeColor="accent2" w:themeShade="BF"/>
+          <w:sz w:val="36"/>
+          <w:szCs w:val="36"/>
+          <w:lang w:val="es-ES"/>
+        </w:rPr>
+        <w:t xml:space="preserve"> Seise e Ike Seise, hermanos. Solo queda vivo Ike encerrado en una prisión de máxima seguridad con un brazo menos.</w:t>
+      </w:r>
+    </w:p>
+    <w:p>
+      <w:pPr>
+        <w:rPr>
+          <w:rFonts w:ascii="Times New Roman" w:hAnsi="Times New Roman" w:cs="Times New Roman"/>
+          <w:b/>
+          <w:color w:val="1C6194" w:themeColor="accent2" w:themeShade="BF"/>
+          <w:sz w:val="36"/>
+          <w:szCs w:val="36"/>
+          <w:lang w:val="es-ES"/>
+        </w:rPr>
+      </w:pPr>
+    </w:p>
+    <w:p>
+      <w:pPr>
+        <w:rPr>
+          <w:rFonts w:ascii="Times New Roman" w:hAnsi="Times New Roman" w:cs="Times New Roman"/>
+          <w:b/>
+          <w:color w:val="1C6194" w:themeColor="accent2" w:themeShade="BF"/>
+          <w:sz w:val="36"/>
+          <w:szCs w:val="36"/>
+          <w:lang w:val="es-ES"/>
+        </w:rPr>
+      </w:pPr>
+      <w:proofErr w:type="spellStart"/>
+      <w:r>
+        <w:rPr>
+          <w:rFonts w:ascii="Times New Roman" w:hAnsi="Times New Roman" w:cs="Times New Roman"/>
+          <w:b/>
+          <w:color w:val="1C6194" w:themeColor="accent2" w:themeShade="BF"/>
+          <w:sz w:val="36"/>
+          <w:szCs w:val="36"/>
+          <w:lang w:val="es-ES"/>
+        </w:rPr>
+        <w:t>Avila</w:t>
+      </w:r>
+      <w:proofErr w:type="spellEnd"/>
+      <w:r>
+        <w:rPr>
+          <w:rFonts w:ascii="Times New Roman" w:hAnsi="Times New Roman" w:cs="Times New Roman"/>
+          <w:b/>
+          <w:color w:val="1C6194" w:themeColor="accent2" w:themeShade="BF"/>
+          <w:sz w:val="36"/>
+          <w:szCs w:val="36"/>
+          <w:lang w:val="es-ES"/>
+        </w:rPr>
+        <w:t xml:space="preserve"> Hayley o </w:t>
+      </w:r>
+      <w:proofErr w:type="spellStart"/>
+      <w:proofErr w:type="gramStart"/>
+      <w:r>
+        <w:rPr>
+          <w:rFonts w:ascii="Times New Roman" w:hAnsi="Times New Roman" w:cs="Times New Roman"/>
+          <w:b/>
+          <w:color w:val="1C6194" w:themeColor="accent2" w:themeShade="BF"/>
+          <w:sz w:val="36"/>
+          <w:szCs w:val="36"/>
+          <w:lang w:val="es-ES"/>
+        </w:rPr>
+        <w:t>H.Monako</w:t>
+      </w:r>
+      <w:proofErr w:type="spellEnd"/>
+      <w:proofErr w:type="gramEnd"/>
+      <w:r>
+        <w:rPr>
+          <w:rFonts w:ascii="Times New Roman" w:hAnsi="Times New Roman" w:cs="Times New Roman"/>
+          <w:b/>
+          <w:color w:val="1C6194" w:themeColor="accent2" w:themeShade="BF"/>
+          <w:sz w:val="36"/>
+          <w:szCs w:val="36"/>
+          <w:lang w:val="es-ES"/>
+        </w:rPr>
+        <w:t xml:space="preserve"> es una </w:t>
+      </w:r>
+      <w:proofErr w:type="spellStart"/>
+      <w:r>
+        <w:rPr>
+          <w:rFonts w:ascii="Times New Roman" w:hAnsi="Times New Roman" w:cs="Times New Roman"/>
+          <w:b/>
+          <w:color w:val="1C6194" w:themeColor="accent2" w:themeShade="BF"/>
+          <w:sz w:val="36"/>
+          <w:szCs w:val="36"/>
+          <w:lang w:val="es-ES"/>
+        </w:rPr>
+        <w:t>fotografa</w:t>
+      </w:r>
+      <w:proofErr w:type="spellEnd"/>
+      <w:r>
+        <w:rPr>
+          <w:rFonts w:ascii="Times New Roman" w:hAnsi="Times New Roman" w:cs="Times New Roman"/>
+          <w:b/>
+          <w:color w:val="1C6194" w:themeColor="accent2" w:themeShade="BF"/>
+          <w:sz w:val="36"/>
+          <w:szCs w:val="36"/>
+          <w:lang w:val="es-ES"/>
+        </w:rPr>
+        <w:t xml:space="preserve"> profesional de </w:t>
+      </w:r>
+      <w:proofErr w:type="spellStart"/>
+      <w:r>
+        <w:rPr>
+          <w:rFonts w:ascii="Times New Roman" w:hAnsi="Times New Roman" w:cs="Times New Roman"/>
+          <w:b/>
+          <w:color w:val="1C6194" w:themeColor="accent2" w:themeShade="BF"/>
+          <w:sz w:val="36"/>
+          <w:szCs w:val="36"/>
+          <w:lang w:val="es-ES"/>
+        </w:rPr>
+        <w:t>pinteres</w:t>
+      </w:r>
+      <w:proofErr w:type="spellEnd"/>
+      <w:r>
+        <w:rPr>
+          <w:rFonts w:ascii="Times New Roman" w:hAnsi="Times New Roman" w:cs="Times New Roman"/>
+          <w:b/>
+          <w:color w:val="1C6194" w:themeColor="accent2" w:themeShade="BF"/>
+          <w:sz w:val="36"/>
+          <w:szCs w:val="36"/>
+          <w:lang w:val="es-ES"/>
+        </w:rPr>
+        <w:t xml:space="preserve"> e Instagram.</w:t>
+      </w:r>
+    </w:p>
+    <w:p>
+      <w:pPr>
+        <w:rPr>
+          <w:rFonts w:ascii="Times New Roman" w:hAnsi="Times New Roman" w:cs="Times New Roman"/>
+          <w:b/>
+          <w:color w:val="1C6194" w:themeColor="accent2" w:themeShade="BF"/>
+          <w:sz w:val="36"/>
+          <w:szCs w:val="36"/>
+          <w:lang w:val="es-ES"/>
+        </w:rPr>
+      </w:pPr>
+    </w:p>
+    <w:p>
+      <w:pPr>
+        <w:rPr>
+          <w:rFonts w:ascii="Times New Roman" w:hAnsi="Times New Roman" w:cs="Times New Roman"/>
+          <w:b/>
+          <w:color w:val="1C6194" w:themeColor="accent2" w:themeShade="BF"/>
+          <w:sz w:val="36"/>
+          <w:szCs w:val="36"/>
+          <w:lang w:val="es-ES"/>
+        </w:rPr>
+      </w:pPr>
+      <w:proofErr w:type="spellStart"/>
+      <w:r>
+        <w:rPr>
+          <w:rFonts w:ascii="Times New Roman" w:hAnsi="Times New Roman" w:cs="Times New Roman"/>
+          <w:b/>
+          <w:color w:val="1C6194" w:themeColor="accent2" w:themeShade="BF"/>
+          <w:sz w:val="36"/>
+          <w:szCs w:val="36"/>
+          <w:lang w:val="es-ES"/>
+        </w:rPr>
+        <w:t>Kazomi</w:t>
+      </w:r>
+      <w:proofErr w:type="spellEnd"/>
+      <w:r>
+        <w:rPr>
+          <w:rFonts w:ascii="Times New Roman" w:hAnsi="Times New Roman" w:cs="Times New Roman"/>
+          <w:b/>
+          <w:color w:val="1C6194" w:themeColor="accent2" w:themeShade="BF"/>
+          <w:sz w:val="36"/>
+          <w:szCs w:val="36"/>
+          <w:lang w:val="es-ES"/>
+        </w:rPr>
+        <w:t xml:space="preserve"> </w:t>
+      </w:r>
+      <w:proofErr w:type="spellStart"/>
+      <w:r>
+        <w:rPr>
+          <w:rFonts w:ascii="Times New Roman" w:hAnsi="Times New Roman" w:cs="Times New Roman"/>
+          <w:b/>
+          <w:color w:val="1C6194" w:themeColor="accent2" w:themeShade="BF"/>
+          <w:sz w:val="36"/>
+          <w:szCs w:val="36"/>
+          <w:lang w:val="es-ES"/>
+        </w:rPr>
+        <w:t>Shiki</w:t>
+      </w:r>
+      <w:proofErr w:type="spellEnd"/>
+      <w:r>
+        <w:rPr>
+          <w:rFonts w:ascii="Times New Roman" w:hAnsi="Times New Roman" w:cs="Times New Roman"/>
+          <w:b/>
+          <w:color w:val="1C6194" w:themeColor="accent2" w:themeShade="BF"/>
+          <w:sz w:val="36"/>
+          <w:szCs w:val="36"/>
+          <w:lang w:val="es-ES"/>
+        </w:rPr>
+        <w:t xml:space="preserve"> uno de los 10.</w:t>
+      </w:r>
+    </w:p>
+    <w:p>
+      <w:pPr>
+        <w:rPr>
+          <w:rFonts w:ascii="Times New Roman" w:hAnsi="Times New Roman" w:cs="Times New Roman"/>
+          <w:b/>
+          <w:color w:val="1C6194" w:themeColor="accent2" w:themeShade="BF"/>
+          <w:sz w:val="36"/>
+          <w:szCs w:val="36"/>
+          <w:lang w:val="es-ES"/>
+        </w:rPr>
+      </w:pPr>
+    </w:p>
+    <w:p>
+      <w:pPr>
+        <w:rPr>
+          <w:rFonts w:ascii="Times New Roman" w:hAnsi="Times New Roman" w:cs="Times New Roman"/>
+          <w:b/>
+          <w:color w:val="1C6194" w:themeColor="accent2" w:themeShade="BF"/>
+          <w:sz w:val="36"/>
+          <w:szCs w:val="36"/>
+          <w:lang w:val="es-ES"/>
+        </w:rPr>
+      </w:pPr>
+      <w:r>
+        <w:rPr>
+          <w:rFonts w:ascii="Times New Roman" w:hAnsi="Times New Roman" w:cs="Times New Roman"/>
+          <w:b/>
+          <w:color w:val="1C6194" w:themeColor="accent2" w:themeShade="BF"/>
+          <w:sz w:val="36"/>
+          <w:szCs w:val="36"/>
+          <w:lang w:val="es-ES"/>
+        </w:rPr>
+        <w:t xml:space="preserve">Evelyn, asistente personal y la nueva chica de </w:t>
+      </w:r>
+      <w:proofErr w:type="spellStart"/>
+      <w:r>
+        <w:rPr>
+          <w:rFonts w:ascii="Times New Roman" w:hAnsi="Times New Roman" w:cs="Times New Roman"/>
+          <w:b/>
+          <w:color w:val="1C6194" w:themeColor="accent2" w:themeShade="BF"/>
+          <w:sz w:val="36"/>
+          <w:szCs w:val="36"/>
+          <w:lang w:val="es-ES"/>
+        </w:rPr>
+        <w:t>Kamiage</w:t>
+      </w:r>
+      <w:proofErr w:type="spellEnd"/>
+      <w:r>
+        <w:rPr>
+          <w:rFonts w:ascii="Times New Roman" w:hAnsi="Times New Roman" w:cs="Times New Roman"/>
+          <w:b/>
+          <w:color w:val="1C6194" w:themeColor="accent2" w:themeShade="BF"/>
+          <w:sz w:val="36"/>
+          <w:szCs w:val="36"/>
+          <w:lang w:val="es-ES"/>
+        </w:rPr>
+        <w:t xml:space="preserve"> </w:t>
+      </w:r>
+      <w:proofErr w:type="spellStart"/>
+      <w:r>
+        <w:rPr>
+          <w:rFonts w:ascii="Times New Roman" w:hAnsi="Times New Roman" w:cs="Times New Roman"/>
+          <w:b/>
+          <w:color w:val="1C6194" w:themeColor="accent2" w:themeShade="BF"/>
+          <w:sz w:val="36"/>
+          <w:szCs w:val="36"/>
+          <w:lang w:val="es-ES"/>
+        </w:rPr>
+        <w:t>Arima</w:t>
+      </w:r>
+      <w:proofErr w:type="spellEnd"/>
+      <w:r>
+        <w:rPr>
+          <w:rFonts w:ascii="Times New Roman" w:hAnsi="Times New Roman" w:cs="Times New Roman"/>
+          <w:b/>
+          <w:color w:val="1C6194" w:themeColor="accent2" w:themeShade="BF"/>
+          <w:sz w:val="36"/>
+          <w:szCs w:val="36"/>
+          <w:lang w:val="es-ES"/>
+        </w:rPr>
+        <w:t xml:space="preserve">. Se fue con el </w:t>
+      </w:r>
+      <w:proofErr w:type="spellStart"/>
+      <w:r>
+        <w:rPr>
+          <w:rFonts w:ascii="Times New Roman" w:hAnsi="Times New Roman" w:cs="Times New Roman"/>
+          <w:b/>
+          <w:color w:val="1C6194" w:themeColor="accent2" w:themeShade="BF"/>
+          <w:sz w:val="36"/>
+          <w:szCs w:val="36"/>
+          <w:lang w:val="es-ES"/>
+        </w:rPr>
+        <w:t>maletin</w:t>
+      </w:r>
+      <w:proofErr w:type="spellEnd"/>
+      <w:r>
+        <w:rPr>
+          <w:rFonts w:ascii="Times New Roman" w:hAnsi="Times New Roman" w:cs="Times New Roman"/>
+          <w:b/>
+          <w:color w:val="1C6194" w:themeColor="accent2" w:themeShade="BF"/>
+          <w:sz w:val="36"/>
+          <w:szCs w:val="36"/>
+          <w:lang w:val="es-ES"/>
+        </w:rPr>
+        <w:t xml:space="preserve"> y el fragmento arcoíris.</w:t>
+      </w:r>
+    </w:p>
+    <w:p>
+      <w:pPr>
+        <w:rPr>
+          <w:rFonts w:ascii="Times New Roman" w:hAnsi="Times New Roman" w:cs="Times New Roman"/>
+          <w:b/>
+          <w:color w:val="1C6194" w:themeColor="accent2" w:themeShade="BF"/>
+          <w:sz w:val="36"/>
+          <w:szCs w:val="36"/>
+          <w:lang w:val="es-ES"/>
+        </w:rPr>
+      </w:pPr>
+    </w:p>
+    <w:p>
+      <w:pPr>
+        <w:rPr>
+          <w:rFonts w:ascii="Times New Roman" w:hAnsi="Times New Roman" w:cs="Times New Roman"/>
+          <w:b/>
+          <w:color w:val="1C6194" w:themeColor="accent2" w:themeShade="BF"/>
+          <w:sz w:val="36"/>
+          <w:szCs w:val="36"/>
+          <w:lang w:val="es-ES"/>
+        </w:rPr>
+      </w:pPr>
+      <w:r>
+        <w:rPr>
+          <w:rFonts w:ascii="Times New Roman" w:hAnsi="Times New Roman" w:cs="Times New Roman"/>
+          <w:b/>
+          <w:color w:val="1C6194" w:themeColor="accent2" w:themeShade="BF"/>
+          <w:sz w:val="36"/>
+          <w:szCs w:val="36"/>
+          <w:lang w:val="es-ES"/>
+        </w:rPr>
+        <w:t xml:space="preserve">Irene, conocida como la avispa que ahora trabaja con </w:t>
+      </w:r>
+      <w:proofErr w:type="spellStart"/>
+      <w:r>
+        <w:rPr>
+          <w:rFonts w:ascii="Times New Roman" w:hAnsi="Times New Roman" w:cs="Times New Roman"/>
+          <w:b/>
+          <w:color w:val="1C6194" w:themeColor="accent2" w:themeShade="BF"/>
+          <w:sz w:val="36"/>
+          <w:szCs w:val="36"/>
+          <w:lang w:val="es-ES"/>
+        </w:rPr>
+        <w:t>Shiki</w:t>
+      </w:r>
+      <w:proofErr w:type="spellEnd"/>
+      <w:r>
+        <w:rPr>
+          <w:rFonts w:ascii="Times New Roman" w:hAnsi="Times New Roman" w:cs="Times New Roman"/>
+          <w:b/>
+          <w:color w:val="1C6194" w:themeColor="accent2" w:themeShade="BF"/>
+          <w:sz w:val="36"/>
+          <w:szCs w:val="36"/>
+          <w:lang w:val="es-ES"/>
+        </w:rPr>
+        <w:t>, uno de los 10.</w:t>
+      </w:r>
+    </w:p>
+    <w:p>
+      <w:pPr>
+        <w:rPr>
+          <w:rFonts w:ascii="Times New Roman" w:hAnsi="Times New Roman" w:cs="Times New Roman"/>
+          <w:b/>
+          <w:color w:val="1C6194" w:themeColor="accent2" w:themeShade="BF"/>
+          <w:sz w:val="36"/>
+          <w:szCs w:val="36"/>
+          <w:lang w:val="es-ES"/>
+        </w:rPr>
+      </w:pPr>
+    </w:p>
+    <w:p>
+      <w:pPr>
+        <w:rPr>
+          <w:rFonts w:ascii="Times New Roman" w:hAnsi="Times New Roman" w:cs="Times New Roman"/>
+          <w:b/>
+          <w:color w:val="1C6194" w:themeColor="accent2" w:themeShade="BF"/>
+          <w:sz w:val="36"/>
+          <w:szCs w:val="36"/>
+          <w:lang w:val="es-ES"/>
+        </w:rPr>
+      </w:pPr>
+      <w:r>
+        <w:rPr>
+          <w:rFonts w:ascii="Times New Roman" w:hAnsi="Times New Roman" w:cs="Times New Roman"/>
+          <w:b/>
+          <w:color w:val="1C6194" w:themeColor="accent2" w:themeShade="BF"/>
+          <w:sz w:val="36"/>
+          <w:szCs w:val="36"/>
+          <w:lang w:val="es-ES"/>
+        </w:rPr>
+        <w:t xml:space="preserve">Matsuoka </w:t>
+      </w:r>
+      <w:proofErr w:type="spellStart"/>
+      <w:r>
+        <w:rPr>
+          <w:rFonts w:ascii="Times New Roman" w:hAnsi="Times New Roman" w:cs="Times New Roman"/>
+          <w:b/>
+          <w:color w:val="1C6194" w:themeColor="accent2" w:themeShade="BF"/>
+          <w:sz w:val="36"/>
+          <w:szCs w:val="36"/>
+          <w:lang w:val="es-ES"/>
+        </w:rPr>
+        <w:t>Akiko</w:t>
+      </w:r>
+      <w:proofErr w:type="spellEnd"/>
+      <w:r>
+        <w:rPr>
+          <w:rFonts w:ascii="Times New Roman" w:hAnsi="Times New Roman" w:cs="Times New Roman"/>
+          <w:b/>
+          <w:color w:val="1C6194" w:themeColor="accent2" w:themeShade="BF"/>
+          <w:sz w:val="36"/>
+          <w:szCs w:val="36"/>
+          <w:lang w:val="es-ES"/>
+        </w:rPr>
+        <w:t>, científica de magia y ciencia avanzada.</w:t>
+      </w:r>
+    </w:p>
+    <w:p>
+      <w:pPr>
+        <w:rPr>
+          <w:rFonts w:ascii="Times New Roman" w:hAnsi="Times New Roman" w:cs="Times New Roman"/>
+          <w:b/>
+          <w:color w:val="1C6194" w:themeColor="accent2" w:themeShade="BF"/>
+          <w:sz w:val="36"/>
+          <w:szCs w:val="36"/>
+          <w:lang w:val="es-ES"/>
+        </w:rPr>
+      </w:pPr>
+    </w:p>
+    <w:p>
+      <w:pPr>
+        <w:rPr>
+          <w:rFonts w:ascii="Times New Roman" w:hAnsi="Times New Roman" w:cs="Times New Roman"/>
+          <w:b/>
+          <w:color w:val="1C6194" w:themeColor="accent2" w:themeShade="BF"/>
+          <w:sz w:val="36"/>
+          <w:szCs w:val="36"/>
+          <w:lang w:val="es-ES"/>
+        </w:rPr>
+      </w:pPr>
+      <w:proofErr w:type="spellStart"/>
+      <w:r>
+        <w:rPr>
+          <w:rFonts w:ascii="Times New Roman" w:hAnsi="Times New Roman" w:cs="Times New Roman"/>
+          <w:b/>
+          <w:color w:val="1C6194" w:themeColor="accent2" w:themeShade="BF"/>
+          <w:sz w:val="36"/>
+          <w:szCs w:val="36"/>
+          <w:lang w:val="es-ES"/>
+        </w:rPr>
+        <w:t>Ishiwara</w:t>
+      </w:r>
+      <w:proofErr w:type="spellEnd"/>
+      <w:r>
+        <w:rPr>
+          <w:rFonts w:ascii="Times New Roman" w:hAnsi="Times New Roman" w:cs="Times New Roman"/>
+          <w:b/>
+          <w:color w:val="1C6194" w:themeColor="accent2" w:themeShade="BF"/>
+          <w:sz w:val="36"/>
+          <w:szCs w:val="36"/>
+          <w:lang w:val="es-ES"/>
+        </w:rPr>
+        <w:t xml:space="preserve"> Maika, genetista avanzada en ciencia genética.</w:t>
+      </w:r>
+    </w:p>
+    <w:p>
+      <w:pPr>
+        <w:rPr>
+          <w:rFonts w:ascii="Times New Roman" w:hAnsi="Times New Roman" w:cs="Times New Roman"/>
+          <w:b/>
+          <w:color w:val="1C6194" w:themeColor="accent2" w:themeShade="BF"/>
+          <w:sz w:val="36"/>
+          <w:szCs w:val="36"/>
+          <w:lang w:val="es-ES"/>
+        </w:rPr>
+      </w:pPr>
+    </w:p>
+    <w:p>
+      <w:pPr>
+        <w:rPr>
+          <w:rFonts w:ascii="Times New Roman" w:hAnsi="Times New Roman" w:cs="Times New Roman"/>
+          <w:b/>
+          <w:color w:val="1C6194" w:themeColor="accent2" w:themeShade="BF"/>
+          <w:sz w:val="36"/>
+          <w:szCs w:val="36"/>
+          <w:lang w:val="es-ES"/>
+        </w:rPr>
+      </w:pPr>
+      <w:proofErr w:type="spellStart"/>
+      <w:r>
+        <w:rPr>
+          <w:rFonts w:ascii="Times New Roman" w:hAnsi="Times New Roman" w:cs="Times New Roman"/>
+          <w:b/>
+          <w:color w:val="1C6194" w:themeColor="accent2" w:themeShade="BF"/>
+          <w:sz w:val="36"/>
+          <w:szCs w:val="36"/>
+          <w:lang w:val="es-ES"/>
+        </w:rPr>
+        <w:t>Kurihara</w:t>
+      </w:r>
+      <w:proofErr w:type="spellEnd"/>
+      <w:r>
+        <w:rPr>
+          <w:rFonts w:ascii="Times New Roman" w:hAnsi="Times New Roman" w:cs="Times New Roman"/>
+          <w:b/>
+          <w:color w:val="1C6194" w:themeColor="accent2" w:themeShade="BF"/>
+          <w:sz w:val="36"/>
+          <w:szCs w:val="36"/>
+          <w:lang w:val="es-ES"/>
+        </w:rPr>
+        <w:t xml:space="preserve"> </w:t>
+      </w:r>
+      <w:proofErr w:type="spellStart"/>
+      <w:r>
+        <w:rPr>
+          <w:rFonts w:ascii="Times New Roman" w:hAnsi="Times New Roman" w:cs="Times New Roman"/>
+          <w:b/>
+          <w:color w:val="1C6194" w:themeColor="accent2" w:themeShade="BF"/>
+          <w:sz w:val="36"/>
+          <w:szCs w:val="36"/>
+          <w:lang w:val="es-ES"/>
+        </w:rPr>
+        <w:t>Masaki</w:t>
+      </w:r>
+      <w:proofErr w:type="spellEnd"/>
+      <w:r>
+        <w:rPr>
+          <w:rFonts w:ascii="Times New Roman" w:hAnsi="Times New Roman" w:cs="Times New Roman"/>
+          <w:b/>
+          <w:color w:val="1C6194" w:themeColor="accent2" w:themeShade="BF"/>
+          <w:sz w:val="36"/>
+          <w:szCs w:val="36"/>
+          <w:lang w:val="es-ES"/>
+        </w:rPr>
+        <w:t xml:space="preserve">, controla la tierra, nada </w:t>
+      </w:r>
+      <w:proofErr w:type="spellStart"/>
+      <w:r>
+        <w:rPr>
+          <w:rFonts w:ascii="Times New Roman" w:hAnsi="Times New Roman" w:cs="Times New Roman"/>
+          <w:b/>
+          <w:color w:val="1C6194" w:themeColor="accent2" w:themeShade="BF"/>
+          <w:sz w:val="36"/>
+          <w:szCs w:val="36"/>
+          <w:lang w:val="es-ES"/>
+        </w:rPr>
+        <w:t>mas</w:t>
+      </w:r>
+      <w:proofErr w:type="spellEnd"/>
+      <w:r>
+        <w:rPr>
+          <w:rFonts w:ascii="Times New Roman" w:hAnsi="Times New Roman" w:cs="Times New Roman"/>
+          <w:b/>
+          <w:color w:val="1C6194" w:themeColor="accent2" w:themeShade="BF"/>
+          <w:sz w:val="36"/>
+          <w:szCs w:val="36"/>
+          <w:lang w:val="es-ES"/>
+        </w:rPr>
+        <w:t xml:space="preserve"> por ahora.</w:t>
+      </w:r>
+    </w:p>
+    <w:p>
+      <w:pPr>
+        <w:rPr>
+          <w:rFonts w:ascii="Times New Roman" w:hAnsi="Times New Roman" w:cs="Times New Roman"/>
+          <w:b/>
+          <w:color w:val="1C6194" w:themeColor="accent2" w:themeShade="BF"/>
+          <w:sz w:val="36"/>
+          <w:szCs w:val="36"/>
+          <w:lang w:val="es-ES"/>
+        </w:rPr>
+      </w:pPr>
+    </w:p>
+    <w:p>
+      <w:pPr>
+        <w:rPr>
+          <w:rFonts w:ascii="Times New Roman" w:hAnsi="Times New Roman" w:cs="Times New Roman"/>
+          <w:b/>
+          <w:color w:val="1C6194" w:themeColor="accent2" w:themeShade="BF"/>
+          <w:sz w:val="36"/>
+          <w:szCs w:val="36"/>
+          <w:lang w:val="es-ES"/>
+        </w:rPr>
+      </w:pPr>
+      <w:proofErr w:type="spellStart"/>
+      <w:r>
+        <w:rPr>
+          <w:rFonts w:ascii="Times New Roman" w:hAnsi="Times New Roman" w:cs="Times New Roman"/>
+          <w:b/>
+          <w:color w:val="1C6194" w:themeColor="accent2" w:themeShade="BF"/>
+          <w:sz w:val="36"/>
+          <w:szCs w:val="36"/>
+          <w:lang w:val="es-ES"/>
+        </w:rPr>
+        <w:t>Yuritsuga</w:t>
+      </w:r>
+      <w:proofErr w:type="spellEnd"/>
+      <w:r>
+        <w:rPr>
+          <w:rFonts w:ascii="Times New Roman" w:hAnsi="Times New Roman" w:cs="Times New Roman"/>
+          <w:b/>
+          <w:color w:val="1C6194" w:themeColor="accent2" w:themeShade="BF"/>
+          <w:sz w:val="36"/>
+          <w:szCs w:val="36"/>
+          <w:lang w:val="es-ES"/>
+        </w:rPr>
+        <w:t xml:space="preserve"> </w:t>
+      </w:r>
+      <w:proofErr w:type="spellStart"/>
+      <w:r>
+        <w:rPr>
+          <w:rFonts w:ascii="Times New Roman" w:hAnsi="Times New Roman" w:cs="Times New Roman"/>
+          <w:b/>
+          <w:color w:val="1C6194" w:themeColor="accent2" w:themeShade="BF"/>
+          <w:sz w:val="36"/>
+          <w:szCs w:val="36"/>
+          <w:lang w:val="es-ES"/>
+        </w:rPr>
+        <w:t>Viane</w:t>
+      </w:r>
+      <w:proofErr w:type="spellEnd"/>
+      <w:r>
+        <w:rPr>
+          <w:rFonts w:ascii="Times New Roman" w:hAnsi="Times New Roman" w:cs="Times New Roman"/>
+          <w:b/>
+          <w:color w:val="1C6194" w:themeColor="accent2" w:themeShade="BF"/>
+          <w:sz w:val="36"/>
+          <w:szCs w:val="36"/>
+          <w:lang w:val="es-ES"/>
+        </w:rPr>
+        <w:t xml:space="preserve"> y </w:t>
+      </w:r>
+      <w:proofErr w:type="spellStart"/>
+      <w:r>
+        <w:rPr>
+          <w:rFonts w:ascii="Times New Roman" w:hAnsi="Times New Roman" w:cs="Times New Roman"/>
+          <w:b/>
+          <w:color w:val="1C6194" w:themeColor="accent2" w:themeShade="BF"/>
+          <w:sz w:val="36"/>
+          <w:szCs w:val="36"/>
+          <w:lang w:val="es-ES"/>
+        </w:rPr>
+        <w:t>Yuritsuga</w:t>
+      </w:r>
+      <w:proofErr w:type="spellEnd"/>
+      <w:r>
+        <w:rPr>
+          <w:rFonts w:ascii="Times New Roman" w:hAnsi="Times New Roman" w:cs="Times New Roman"/>
+          <w:b/>
+          <w:color w:val="1C6194" w:themeColor="accent2" w:themeShade="BF"/>
+          <w:sz w:val="36"/>
+          <w:szCs w:val="36"/>
+          <w:lang w:val="es-ES"/>
+        </w:rPr>
+        <w:t xml:space="preserve"> Diane, hermanas gemelas con poderes. </w:t>
+      </w:r>
+      <w:proofErr w:type="spellStart"/>
+      <w:r>
+        <w:rPr>
+          <w:rFonts w:ascii="Times New Roman" w:hAnsi="Times New Roman" w:cs="Times New Roman"/>
+          <w:b/>
+          <w:color w:val="1C6194" w:themeColor="accent2" w:themeShade="BF"/>
+          <w:sz w:val="36"/>
+          <w:szCs w:val="36"/>
+          <w:lang w:val="es-ES"/>
+        </w:rPr>
+        <w:t>Viane</w:t>
+      </w:r>
+      <w:proofErr w:type="spellEnd"/>
+      <w:r>
+        <w:rPr>
+          <w:rFonts w:ascii="Times New Roman" w:hAnsi="Times New Roman" w:cs="Times New Roman"/>
+          <w:b/>
+          <w:color w:val="1C6194" w:themeColor="accent2" w:themeShade="BF"/>
+          <w:sz w:val="36"/>
+          <w:szCs w:val="36"/>
+          <w:lang w:val="es-ES"/>
+        </w:rPr>
+        <w:t xml:space="preserve"> de amonio y Diane </w:t>
+      </w:r>
+      <w:proofErr w:type="spellStart"/>
+      <w:r>
+        <w:rPr>
+          <w:rFonts w:ascii="Times New Roman" w:hAnsi="Times New Roman" w:cs="Times New Roman"/>
+          <w:b/>
+          <w:color w:val="1C6194" w:themeColor="accent2" w:themeShade="BF"/>
+          <w:sz w:val="36"/>
+          <w:szCs w:val="36"/>
+          <w:lang w:val="es-ES"/>
+        </w:rPr>
+        <w:t>backdraft</w:t>
+      </w:r>
+      <w:proofErr w:type="spellEnd"/>
+      <w:r>
+        <w:rPr>
+          <w:rFonts w:ascii="Times New Roman" w:hAnsi="Times New Roman" w:cs="Times New Roman"/>
+          <w:b/>
+          <w:color w:val="1C6194" w:themeColor="accent2" w:themeShade="BF"/>
+          <w:sz w:val="36"/>
+          <w:szCs w:val="36"/>
+          <w:lang w:val="es-ES"/>
+        </w:rPr>
+        <w:t>.</w:t>
+      </w:r>
+    </w:p>
+    <w:p>
+      <w:pPr>
+        <w:rPr>
+          <w:rFonts w:ascii="Times New Roman" w:hAnsi="Times New Roman" w:cs="Times New Roman"/>
+          <w:b/>
+          <w:color w:val="1C6194" w:themeColor="accent2" w:themeShade="BF"/>
+          <w:sz w:val="36"/>
+          <w:szCs w:val="36"/>
+          <w:lang w:val="es-ES"/>
+        </w:rPr>
+      </w:pPr>
+    </w:p>
+    <w:p>
+      <w:pPr>
+        <w:rPr>
+          <w:rFonts w:ascii="Times New Roman" w:hAnsi="Times New Roman" w:cs="Times New Roman"/>
+          <w:b/>
+          <w:color w:val="1C6194" w:themeColor="accent2" w:themeShade="BF"/>
+          <w:sz w:val="36"/>
+          <w:szCs w:val="36"/>
+          <w:lang w:val="es-ES"/>
+        </w:rPr>
+      </w:pPr>
+      <w:proofErr w:type="spellStart"/>
+      <w:r>
+        <w:rPr>
+          <w:rFonts w:ascii="Times New Roman" w:hAnsi="Times New Roman" w:cs="Times New Roman"/>
+          <w:b/>
+          <w:color w:val="1C6194" w:themeColor="accent2" w:themeShade="BF"/>
+          <w:sz w:val="36"/>
+          <w:szCs w:val="36"/>
+          <w:lang w:val="es-ES"/>
+        </w:rPr>
+        <w:lastRenderedPageBreak/>
+        <w:t>Yomikawa</w:t>
+      </w:r>
+      <w:proofErr w:type="spellEnd"/>
+      <w:r>
+        <w:rPr>
+          <w:rFonts w:ascii="Times New Roman" w:hAnsi="Times New Roman" w:cs="Times New Roman"/>
+          <w:b/>
+          <w:color w:val="1C6194" w:themeColor="accent2" w:themeShade="BF"/>
+          <w:sz w:val="36"/>
+          <w:szCs w:val="36"/>
+          <w:lang w:val="es-ES"/>
+        </w:rPr>
+        <w:t xml:space="preserve"> </w:t>
+      </w:r>
+      <w:proofErr w:type="spellStart"/>
+      <w:r>
+        <w:rPr>
+          <w:rFonts w:ascii="Times New Roman" w:hAnsi="Times New Roman" w:cs="Times New Roman"/>
+          <w:b/>
+          <w:color w:val="1C6194" w:themeColor="accent2" w:themeShade="BF"/>
+          <w:sz w:val="36"/>
+          <w:szCs w:val="36"/>
+          <w:lang w:val="es-ES"/>
+        </w:rPr>
+        <w:t>Ruiko</w:t>
+      </w:r>
+      <w:proofErr w:type="spellEnd"/>
+      <w:r>
+        <w:rPr>
+          <w:rFonts w:ascii="Times New Roman" w:hAnsi="Times New Roman" w:cs="Times New Roman"/>
+          <w:b/>
+          <w:color w:val="1C6194" w:themeColor="accent2" w:themeShade="BF"/>
+          <w:sz w:val="36"/>
+          <w:szCs w:val="36"/>
+          <w:lang w:val="es-ES"/>
+        </w:rPr>
+        <w:t xml:space="preserve">, chica enamorada de Oziel. Y </w:t>
+      </w:r>
+      <w:proofErr w:type="spellStart"/>
+      <w:r>
+        <w:rPr>
+          <w:rFonts w:ascii="Times New Roman" w:hAnsi="Times New Roman" w:cs="Times New Roman"/>
+          <w:b/>
+          <w:color w:val="1C6194" w:themeColor="accent2" w:themeShade="BF"/>
+          <w:sz w:val="36"/>
+          <w:szCs w:val="36"/>
+          <w:lang w:val="es-ES"/>
+        </w:rPr>
+        <w:t>Yomikawa</w:t>
+      </w:r>
+      <w:proofErr w:type="spellEnd"/>
+      <w:r>
+        <w:rPr>
+          <w:rFonts w:ascii="Times New Roman" w:hAnsi="Times New Roman" w:cs="Times New Roman"/>
+          <w:b/>
+          <w:color w:val="1C6194" w:themeColor="accent2" w:themeShade="BF"/>
+          <w:sz w:val="36"/>
+          <w:szCs w:val="36"/>
+          <w:lang w:val="es-ES"/>
+        </w:rPr>
+        <w:t xml:space="preserve"> </w:t>
+      </w:r>
+      <w:proofErr w:type="spellStart"/>
+      <w:r>
+        <w:rPr>
+          <w:rFonts w:ascii="Times New Roman" w:hAnsi="Times New Roman" w:cs="Times New Roman"/>
+          <w:b/>
+          <w:color w:val="1C6194" w:themeColor="accent2" w:themeShade="BF"/>
+          <w:sz w:val="36"/>
+          <w:szCs w:val="36"/>
+          <w:lang w:val="es-ES"/>
+        </w:rPr>
+        <w:t>Nazari</w:t>
+      </w:r>
+      <w:proofErr w:type="spellEnd"/>
+      <w:r>
+        <w:rPr>
+          <w:rFonts w:ascii="Times New Roman" w:hAnsi="Times New Roman" w:cs="Times New Roman"/>
+          <w:b/>
+          <w:color w:val="1C6194" w:themeColor="accent2" w:themeShade="BF"/>
+          <w:sz w:val="36"/>
+          <w:szCs w:val="36"/>
+          <w:lang w:val="es-ES"/>
+        </w:rPr>
+        <w:t>, hermana menor.</w:t>
+      </w:r>
+    </w:p>
+    <w:p>
+      <w:pPr>
+        <w:rPr>
+          <w:rFonts w:ascii="Times New Roman" w:hAnsi="Times New Roman" w:cs="Times New Roman"/>
+          <w:b/>
+          <w:color w:val="1C6194" w:themeColor="accent2" w:themeShade="BF"/>
+          <w:sz w:val="36"/>
+          <w:szCs w:val="36"/>
+          <w:lang w:val="es-ES"/>
+        </w:rPr>
+      </w:pPr>
+    </w:p>
+    <w:p>
+      <w:pPr>
+        <w:rPr>
+          <w:rFonts w:ascii="Times New Roman" w:hAnsi="Times New Roman" w:cs="Times New Roman"/>
+          <w:b/>
+          <w:color w:val="1C6194" w:themeColor="accent2" w:themeShade="BF"/>
+          <w:sz w:val="36"/>
+          <w:szCs w:val="36"/>
+          <w:lang w:val="es-ES"/>
+        </w:rPr>
+      </w:pPr>
+      <w:proofErr w:type="spellStart"/>
+      <w:r>
+        <w:rPr>
+          <w:rFonts w:ascii="Times New Roman" w:hAnsi="Times New Roman" w:cs="Times New Roman"/>
+          <w:b/>
+          <w:color w:val="1C6194" w:themeColor="accent2" w:themeShade="BF"/>
+          <w:sz w:val="36"/>
+          <w:szCs w:val="36"/>
+          <w:lang w:val="es-ES"/>
+        </w:rPr>
+        <w:t>Odoriko</w:t>
+      </w:r>
+      <w:proofErr w:type="spellEnd"/>
+      <w:r>
+        <w:rPr>
+          <w:rFonts w:ascii="Times New Roman" w:hAnsi="Times New Roman" w:cs="Times New Roman"/>
+          <w:b/>
+          <w:color w:val="1C6194" w:themeColor="accent2" w:themeShade="BF"/>
+          <w:sz w:val="36"/>
+          <w:szCs w:val="36"/>
+          <w:lang w:val="es-ES"/>
+        </w:rPr>
+        <w:t xml:space="preserve"> </w:t>
+      </w:r>
+      <w:proofErr w:type="spellStart"/>
+      <w:r>
+        <w:rPr>
+          <w:rFonts w:ascii="Times New Roman" w:hAnsi="Times New Roman" w:cs="Times New Roman"/>
+          <w:b/>
+          <w:color w:val="1C6194" w:themeColor="accent2" w:themeShade="BF"/>
+          <w:sz w:val="36"/>
+          <w:szCs w:val="36"/>
+          <w:lang w:val="es-ES"/>
+        </w:rPr>
+        <w:t>Hanako</w:t>
+      </w:r>
+      <w:proofErr w:type="spellEnd"/>
+      <w:r>
+        <w:rPr>
+          <w:rFonts w:ascii="Times New Roman" w:hAnsi="Times New Roman" w:cs="Times New Roman"/>
+          <w:b/>
+          <w:color w:val="1C6194" w:themeColor="accent2" w:themeShade="BF"/>
+          <w:sz w:val="36"/>
+          <w:szCs w:val="36"/>
+          <w:lang w:val="es-ES"/>
+        </w:rPr>
+        <w:t xml:space="preserve">, seria y muy responsable, no controla el poder, solo es inteligente. </w:t>
+      </w:r>
+    </w:p>
+    <w:p>
+      <w:pPr>
+        <w:rPr>
+          <w:rFonts w:ascii="Times New Roman" w:hAnsi="Times New Roman" w:cs="Times New Roman"/>
+          <w:b/>
+          <w:color w:val="1C6194" w:themeColor="accent2" w:themeShade="BF"/>
+          <w:sz w:val="36"/>
+          <w:szCs w:val="36"/>
+          <w:lang w:val="es-ES"/>
+        </w:rPr>
+      </w:pPr>
+      <w:proofErr w:type="spellStart"/>
+      <w:r>
+        <w:rPr>
+          <w:rFonts w:ascii="Times New Roman" w:hAnsi="Times New Roman" w:cs="Times New Roman"/>
+          <w:b/>
+          <w:color w:val="1C6194" w:themeColor="accent2" w:themeShade="BF"/>
+          <w:sz w:val="36"/>
+          <w:szCs w:val="36"/>
+          <w:lang w:val="es-ES"/>
+        </w:rPr>
+        <w:t>Hanako</w:t>
+      </w:r>
+      <w:proofErr w:type="spellEnd"/>
+      <w:r>
+        <w:rPr>
+          <w:rFonts w:ascii="Times New Roman" w:hAnsi="Times New Roman" w:cs="Times New Roman"/>
+          <w:b/>
+          <w:color w:val="1C6194" w:themeColor="accent2" w:themeShade="BF"/>
+          <w:sz w:val="36"/>
+          <w:szCs w:val="36"/>
+          <w:lang w:val="es-ES"/>
+        </w:rPr>
+        <w:t xml:space="preserve"> </w:t>
+      </w:r>
+      <w:proofErr w:type="spellStart"/>
+      <w:r>
+        <w:rPr>
+          <w:rFonts w:ascii="Times New Roman" w:hAnsi="Times New Roman" w:cs="Times New Roman"/>
+          <w:b/>
+          <w:color w:val="1C6194" w:themeColor="accent2" w:themeShade="BF"/>
+          <w:sz w:val="36"/>
+          <w:szCs w:val="36"/>
+          <w:lang w:val="es-ES"/>
+        </w:rPr>
+        <w:t>Odoriko</w:t>
+      </w:r>
+      <w:proofErr w:type="spellEnd"/>
+      <w:r>
+        <w:rPr>
+          <w:rFonts w:ascii="Times New Roman" w:hAnsi="Times New Roman" w:cs="Times New Roman"/>
+          <w:b/>
+          <w:color w:val="1C6194" w:themeColor="accent2" w:themeShade="BF"/>
+          <w:sz w:val="36"/>
+          <w:szCs w:val="36"/>
+          <w:lang w:val="es-ES"/>
+        </w:rPr>
+        <w:t>, contra parte, loca, le gusta los dulces y se especializa en asesinar con entrenamiento militar y otras cosas para matar, utiliza el poder de poder cambiar la temperatura de su cuerpo a voluntad.</w:t>
+      </w:r>
+    </w:p>
+    <w:p>
+      <w:pPr>
+        <w:rPr>
+          <w:rFonts w:ascii="Times New Roman" w:hAnsi="Times New Roman" w:cs="Times New Roman"/>
+          <w:b/>
+          <w:color w:val="1C6194" w:themeColor="accent2" w:themeShade="BF"/>
+          <w:sz w:val="36"/>
+          <w:szCs w:val="36"/>
+          <w:lang w:val="es-ES"/>
+        </w:rPr>
+      </w:pPr>
+    </w:p>
+    <w:p>
+      <w:pPr>
+        <w:rPr>
+          <w:rFonts w:ascii="Times New Roman" w:hAnsi="Times New Roman" w:cs="Times New Roman"/>
+          <w:b/>
+          <w:color w:val="1C6194" w:themeColor="accent2" w:themeShade="BF"/>
+          <w:sz w:val="36"/>
+          <w:szCs w:val="36"/>
+          <w:lang w:val="es-ES"/>
+        </w:rPr>
+      </w:pPr>
+      <w:proofErr w:type="spellStart"/>
+      <w:r>
+        <w:rPr>
+          <w:rFonts w:ascii="Times New Roman" w:hAnsi="Times New Roman" w:cs="Times New Roman"/>
+          <w:b/>
+          <w:color w:val="1C6194" w:themeColor="accent2" w:themeShade="BF"/>
+          <w:sz w:val="36"/>
+          <w:szCs w:val="36"/>
+          <w:lang w:val="es-ES"/>
+        </w:rPr>
+        <w:t>Nyoko</w:t>
+      </w:r>
+      <w:proofErr w:type="spellEnd"/>
+      <w:r>
+        <w:rPr>
+          <w:rFonts w:ascii="Times New Roman" w:hAnsi="Times New Roman" w:cs="Times New Roman"/>
+          <w:b/>
+          <w:color w:val="1C6194" w:themeColor="accent2" w:themeShade="BF"/>
+          <w:sz w:val="36"/>
+          <w:szCs w:val="36"/>
+          <w:lang w:val="es-ES"/>
+        </w:rPr>
+        <w:t xml:space="preserve"> </w:t>
+      </w:r>
+      <w:proofErr w:type="spellStart"/>
+      <w:r>
+        <w:rPr>
+          <w:rFonts w:ascii="Times New Roman" w:hAnsi="Times New Roman" w:cs="Times New Roman"/>
+          <w:b/>
+          <w:color w:val="1C6194" w:themeColor="accent2" w:themeShade="BF"/>
+          <w:sz w:val="36"/>
+          <w:szCs w:val="36"/>
+          <w:lang w:val="es-ES"/>
+        </w:rPr>
+        <w:t>Merodi</w:t>
+      </w:r>
+      <w:proofErr w:type="spellEnd"/>
+      <w:r>
+        <w:rPr>
+          <w:rFonts w:ascii="Times New Roman" w:hAnsi="Times New Roman" w:cs="Times New Roman"/>
+          <w:b/>
+          <w:color w:val="1C6194" w:themeColor="accent2" w:themeShade="BF"/>
+          <w:sz w:val="36"/>
+          <w:szCs w:val="36"/>
+          <w:lang w:val="es-ES"/>
+        </w:rPr>
+        <w:t xml:space="preserve">, la </w:t>
+      </w:r>
+      <w:proofErr w:type="gramStart"/>
+      <w:r>
+        <w:rPr>
+          <w:rFonts w:ascii="Times New Roman" w:hAnsi="Times New Roman" w:cs="Times New Roman"/>
+          <w:b/>
+          <w:color w:val="1C6194" w:themeColor="accent2" w:themeShade="BF"/>
+          <w:sz w:val="36"/>
+          <w:szCs w:val="36"/>
+          <w:lang w:val="es-ES"/>
+        </w:rPr>
+        <w:t>ninja delgada</w:t>
+      </w:r>
+      <w:proofErr w:type="gramEnd"/>
+      <w:r>
+        <w:rPr>
+          <w:rFonts w:ascii="Times New Roman" w:hAnsi="Times New Roman" w:cs="Times New Roman"/>
+          <w:b/>
+          <w:color w:val="1C6194" w:themeColor="accent2" w:themeShade="BF"/>
+          <w:sz w:val="36"/>
+          <w:szCs w:val="36"/>
+          <w:lang w:val="es-ES"/>
+        </w:rPr>
+        <w:t xml:space="preserve"> que no se sabe si es hombre o mujer, una </w:t>
+      </w:r>
+      <w:proofErr w:type="spellStart"/>
+      <w:r>
+        <w:rPr>
+          <w:rFonts w:ascii="Times New Roman" w:hAnsi="Times New Roman" w:cs="Times New Roman"/>
+          <w:b/>
+          <w:color w:val="1C6194" w:themeColor="accent2" w:themeShade="BF"/>
+          <w:sz w:val="36"/>
+          <w:szCs w:val="36"/>
+          <w:lang w:val="es-ES"/>
+        </w:rPr>
+        <w:t>assassins</w:t>
+      </w:r>
+      <w:proofErr w:type="spellEnd"/>
+      <w:r>
+        <w:rPr>
+          <w:rFonts w:ascii="Times New Roman" w:hAnsi="Times New Roman" w:cs="Times New Roman"/>
+          <w:b/>
+          <w:color w:val="1C6194" w:themeColor="accent2" w:themeShade="BF"/>
+          <w:sz w:val="36"/>
+          <w:szCs w:val="36"/>
+          <w:lang w:val="es-ES"/>
+        </w:rPr>
+        <w:t>.</w:t>
+      </w:r>
+    </w:p>
+    <w:p>
+      <w:pPr>
+        <w:rPr>
+          <w:rFonts w:ascii="Times New Roman" w:hAnsi="Times New Roman" w:cs="Times New Roman"/>
+          <w:b/>
+          <w:color w:val="1C6194" w:themeColor="accent2" w:themeShade="BF"/>
+          <w:sz w:val="36"/>
+          <w:szCs w:val="36"/>
+          <w:lang w:val="es-ES"/>
+        </w:rPr>
+      </w:pPr>
+    </w:p>
+    <w:p>
+      <w:pPr>
+        <w:rPr>
+          <w:rFonts w:ascii="Times New Roman" w:hAnsi="Times New Roman" w:cs="Times New Roman"/>
+          <w:b/>
+          <w:color w:val="1C6194" w:themeColor="accent2" w:themeShade="BF"/>
+          <w:sz w:val="36"/>
+          <w:szCs w:val="36"/>
+          <w:lang w:val="es-ES"/>
+        </w:rPr>
+      </w:pPr>
+      <w:r>
+        <w:rPr>
+          <w:rFonts w:ascii="Times New Roman" w:hAnsi="Times New Roman" w:cs="Times New Roman"/>
+          <w:b/>
+          <w:color w:val="1C6194" w:themeColor="accent2" w:themeShade="BF"/>
+          <w:sz w:val="36"/>
+          <w:szCs w:val="36"/>
+          <w:lang w:val="es-ES"/>
+        </w:rPr>
+        <w:t xml:space="preserve">El Maestre, nadie lo conoce, nadie sabe </w:t>
+      </w:r>
+      <w:proofErr w:type="spellStart"/>
+      <w:r>
+        <w:rPr>
+          <w:rFonts w:ascii="Times New Roman" w:hAnsi="Times New Roman" w:cs="Times New Roman"/>
+          <w:b/>
+          <w:color w:val="1C6194" w:themeColor="accent2" w:themeShade="BF"/>
+          <w:sz w:val="36"/>
+          <w:szCs w:val="36"/>
+          <w:lang w:val="es-ES"/>
+        </w:rPr>
+        <w:t>quien</w:t>
+      </w:r>
+      <w:proofErr w:type="spellEnd"/>
+      <w:r>
+        <w:rPr>
+          <w:rFonts w:ascii="Times New Roman" w:hAnsi="Times New Roman" w:cs="Times New Roman"/>
+          <w:b/>
+          <w:color w:val="1C6194" w:themeColor="accent2" w:themeShade="BF"/>
+          <w:sz w:val="36"/>
+          <w:szCs w:val="36"/>
+          <w:lang w:val="es-ES"/>
+        </w:rPr>
+        <w:t xml:space="preserve"> </w:t>
+      </w:r>
+      <w:proofErr w:type="gramStart"/>
+      <w:r>
+        <w:rPr>
+          <w:rFonts w:ascii="Times New Roman" w:hAnsi="Times New Roman" w:cs="Times New Roman"/>
+          <w:b/>
+          <w:color w:val="1C6194" w:themeColor="accent2" w:themeShade="BF"/>
+          <w:sz w:val="36"/>
+          <w:szCs w:val="36"/>
+          <w:lang w:val="es-ES"/>
+        </w:rPr>
+        <w:t>es</w:t>
+      </w:r>
+      <w:proofErr w:type="gramEnd"/>
+      <w:r>
+        <w:rPr>
+          <w:rFonts w:ascii="Times New Roman" w:hAnsi="Times New Roman" w:cs="Times New Roman"/>
+          <w:b/>
+          <w:color w:val="1C6194" w:themeColor="accent2" w:themeShade="BF"/>
+          <w:sz w:val="36"/>
+          <w:szCs w:val="36"/>
+          <w:lang w:val="es-ES"/>
+        </w:rPr>
+        <w:t xml:space="preserve"> pero mueve eventos y sucesos de la historia a voluntad.</w:t>
+      </w:r>
+    </w:p>
+    <w:p>
+      <w:pPr>
+        <w:rPr>
+          <w:rFonts w:ascii="Times New Roman" w:hAnsi="Times New Roman" w:cs="Times New Roman"/>
+          <w:b/>
+          <w:color w:val="1C6194" w:themeColor="accent2" w:themeShade="BF"/>
+          <w:sz w:val="36"/>
+          <w:szCs w:val="36"/>
+          <w:lang w:val="es-ES"/>
+        </w:rPr>
+      </w:pPr>
+    </w:p>
+    <w:p>
+      <w:pPr>
+        <w:rPr>
+          <w:rFonts w:ascii="Times New Roman" w:hAnsi="Times New Roman" w:cs="Times New Roman"/>
+          <w:b/>
+          <w:color w:val="1C6194" w:themeColor="accent2" w:themeShade="BF"/>
+          <w:sz w:val="36"/>
+          <w:szCs w:val="36"/>
+          <w:lang w:val="es-ES"/>
+        </w:rPr>
+      </w:pPr>
+      <w:proofErr w:type="spellStart"/>
+      <w:r>
+        <w:rPr>
+          <w:rFonts w:ascii="Times New Roman" w:hAnsi="Times New Roman" w:cs="Times New Roman"/>
+          <w:b/>
+          <w:color w:val="1C6194" w:themeColor="accent2" w:themeShade="BF"/>
+          <w:sz w:val="36"/>
+          <w:szCs w:val="36"/>
+          <w:lang w:val="es-ES"/>
+        </w:rPr>
+        <w:t>Sandalphon</w:t>
+      </w:r>
+      <w:proofErr w:type="spellEnd"/>
+      <w:r>
+        <w:rPr>
+          <w:rFonts w:ascii="Times New Roman" w:hAnsi="Times New Roman" w:cs="Times New Roman"/>
+          <w:b/>
+          <w:color w:val="1C6194" w:themeColor="accent2" w:themeShade="BF"/>
+          <w:sz w:val="36"/>
+          <w:szCs w:val="36"/>
+          <w:lang w:val="es-ES"/>
+        </w:rPr>
+        <w:t xml:space="preserve"> y </w:t>
+      </w:r>
+      <w:proofErr w:type="spellStart"/>
+      <w:r>
+        <w:rPr>
+          <w:rFonts w:ascii="Times New Roman" w:hAnsi="Times New Roman" w:cs="Times New Roman"/>
+          <w:b/>
+          <w:color w:val="1C6194" w:themeColor="accent2" w:themeShade="BF"/>
+          <w:sz w:val="36"/>
+          <w:szCs w:val="36"/>
+          <w:lang w:val="es-ES"/>
+        </w:rPr>
+        <w:t>Azrael</w:t>
+      </w:r>
+      <w:proofErr w:type="spellEnd"/>
+      <w:r>
+        <w:rPr>
+          <w:rFonts w:ascii="Times New Roman" w:hAnsi="Times New Roman" w:cs="Times New Roman"/>
+          <w:b/>
+          <w:color w:val="1C6194" w:themeColor="accent2" w:themeShade="BF"/>
+          <w:sz w:val="36"/>
+          <w:szCs w:val="36"/>
+          <w:lang w:val="es-ES"/>
+        </w:rPr>
+        <w:t xml:space="preserve">, ángeles enviados para obtener el corazón de </w:t>
+      </w:r>
+      <w:proofErr w:type="spellStart"/>
+      <w:r>
+        <w:rPr>
+          <w:rFonts w:ascii="Times New Roman" w:hAnsi="Times New Roman" w:cs="Times New Roman"/>
+          <w:b/>
+          <w:color w:val="1C6194" w:themeColor="accent2" w:themeShade="BF"/>
+          <w:sz w:val="36"/>
+          <w:szCs w:val="36"/>
+          <w:lang w:val="es-ES"/>
+        </w:rPr>
+        <w:t>Almael</w:t>
+      </w:r>
+      <w:proofErr w:type="spellEnd"/>
+      <w:r>
+        <w:rPr>
+          <w:rFonts w:ascii="Times New Roman" w:hAnsi="Times New Roman" w:cs="Times New Roman"/>
+          <w:b/>
+          <w:color w:val="1C6194" w:themeColor="accent2" w:themeShade="BF"/>
+          <w:sz w:val="36"/>
+          <w:szCs w:val="36"/>
+          <w:lang w:val="es-ES"/>
+        </w:rPr>
+        <w:t xml:space="preserve"> que </w:t>
+      </w:r>
+      <w:proofErr w:type="spellStart"/>
+      <w:r>
+        <w:rPr>
+          <w:rFonts w:ascii="Times New Roman" w:hAnsi="Times New Roman" w:cs="Times New Roman"/>
+          <w:b/>
+          <w:color w:val="1C6194" w:themeColor="accent2" w:themeShade="BF"/>
+          <w:sz w:val="36"/>
+          <w:szCs w:val="36"/>
+          <w:lang w:val="es-ES"/>
+        </w:rPr>
+        <w:t>esta</w:t>
+      </w:r>
+      <w:proofErr w:type="spellEnd"/>
+      <w:r>
+        <w:rPr>
+          <w:rFonts w:ascii="Times New Roman" w:hAnsi="Times New Roman" w:cs="Times New Roman"/>
+          <w:b/>
+          <w:color w:val="1C6194" w:themeColor="accent2" w:themeShade="BF"/>
+          <w:sz w:val="36"/>
+          <w:szCs w:val="36"/>
+          <w:lang w:val="es-ES"/>
+        </w:rPr>
+        <w:t xml:space="preserve"> en la tierra.</w:t>
+      </w:r>
+    </w:p>
+    <w:p>
+      <w:pPr>
+        <w:rPr>
+          <w:rFonts w:ascii="Times New Roman" w:hAnsi="Times New Roman" w:cs="Times New Roman"/>
+          <w:b/>
+          <w:color w:val="1C6194" w:themeColor="accent2" w:themeShade="BF"/>
+          <w:sz w:val="36"/>
+          <w:szCs w:val="36"/>
+          <w:lang w:val="es-ES"/>
+        </w:rPr>
+      </w:pPr>
+    </w:p>
+    <w:p>
+      <w:pPr>
+        <w:rPr>
+          <w:rFonts w:ascii="Times New Roman" w:hAnsi="Times New Roman" w:cs="Times New Roman"/>
+          <w:b/>
+          <w:color w:val="1C6194" w:themeColor="accent2" w:themeShade="BF"/>
+          <w:sz w:val="36"/>
+          <w:szCs w:val="36"/>
+          <w:lang w:val="es-ES"/>
+        </w:rPr>
+      </w:pPr>
+    </w:p>
+    <w:p>
+      <w:pPr>
+        <w:rPr>
+          <w:rFonts w:ascii="Times New Roman" w:hAnsi="Times New Roman" w:cs="Times New Roman"/>
+          <w:b/>
+          <w:color w:val="1C6194" w:themeColor="accent2" w:themeShade="BF"/>
+          <w:sz w:val="36"/>
+          <w:szCs w:val="36"/>
+          <w:lang w:val="es-ES"/>
+        </w:rPr>
+      </w:pPr>
+    </w:p>
+    <w:p>
+      <w:pPr>
+        <w:rPr>
+          <w:rFonts w:ascii="Times New Roman" w:hAnsi="Times New Roman" w:cs="Times New Roman"/>
+          <w:b/>
+          <w:color w:val="1C6194" w:themeColor="accent2" w:themeShade="BF"/>
+          <w:sz w:val="36"/>
+          <w:szCs w:val="36"/>
+          <w:lang w:val="es-ES"/>
+        </w:rPr>
+      </w:pPr>
+    </w:p>
+    <w:p>
+      <w:pPr>
+        <w:rPr>
+          <w:rFonts w:ascii="Times New Roman" w:hAnsi="Times New Roman" w:cs="Times New Roman"/>
+          <w:b/>
+          <w:color w:val="1C6194" w:themeColor="accent2" w:themeShade="BF"/>
+          <w:sz w:val="36"/>
+          <w:szCs w:val="36"/>
+          <w:lang w:val="es-ES"/>
+        </w:rPr>
+      </w:pPr>
+    </w:p>
+    <w:p>
+      <w:pPr>
+        <w:rPr>
+          <w:rFonts w:ascii="Times New Roman" w:hAnsi="Times New Roman" w:cs="Times New Roman"/>
+          <w:b/>
+          <w:color w:val="1C6194" w:themeColor="accent2" w:themeShade="BF"/>
+          <w:sz w:val="36"/>
+          <w:szCs w:val="36"/>
+          <w:lang w:val="es-ES"/>
+        </w:rPr>
+      </w:pPr>
+    </w:p>
+    <w:p>
+      <w:pPr>
+        <w:rPr>
+          <w:rFonts w:ascii="Times New Roman" w:hAnsi="Times New Roman" w:cs="Times New Roman"/>
+          <w:b/>
+          <w:color w:val="1C6194" w:themeColor="accent2" w:themeShade="BF"/>
+          <w:sz w:val="36"/>
+          <w:szCs w:val="36"/>
+          <w:lang w:val="es-ES"/>
+        </w:rPr>
+      </w:pPr>
+    </w:p>
+    <w:p>
+      <w:pPr>
+        <w:rPr>
+          <w:rFonts w:ascii="Times New Roman" w:hAnsi="Times New Roman" w:cs="Times New Roman"/>
+          <w:b/>
+          <w:color w:val="1C6194" w:themeColor="accent2" w:themeShade="BF"/>
+          <w:sz w:val="36"/>
+          <w:szCs w:val="36"/>
+          <w:lang w:val="es-ES"/>
+        </w:rPr>
+      </w:pPr>
+      <w:r>
+        <w:rPr>
+          <w:rFonts w:ascii="Times New Roman" w:hAnsi="Times New Roman" w:cs="Times New Roman"/>
+          <w:b/>
+          <w:color w:val="1C6194" w:themeColor="accent2" w:themeShade="BF"/>
+          <w:sz w:val="36"/>
+          <w:szCs w:val="36"/>
+          <w:lang w:val="es-ES"/>
+        </w:rPr>
+        <w:t xml:space="preserve">Uno de estos fue enviado a ayudar a Oziel sobre </w:t>
+      </w:r>
+      <w:proofErr w:type="spellStart"/>
+      <w:r>
+        <w:rPr>
+          <w:rFonts w:ascii="Times New Roman" w:hAnsi="Times New Roman" w:cs="Times New Roman"/>
+          <w:b/>
+          <w:color w:val="1C6194" w:themeColor="accent2" w:themeShade="BF"/>
+          <w:sz w:val="36"/>
+          <w:szCs w:val="36"/>
+          <w:lang w:val="es-ES"/>
+        </w:rPr>
+        <w:t>Azrael</w:t>
+      </w:r>
+      <w:proofErr w:type="spellEnd"/>
+      <w:r>
+        <w:rPr>
+          <w:rFonts w:ascii="Times New Roman" w:hAnsi="Times New Roman" w:cs="Times New Roman"/>
+          <w:b/>
+          <w:color w:val="1C6194" w:themeColor="accent2" w:themeShade="BF"/>
+          <w:sz w:val="36"/>
+          <w:szCs w:val="36"/>
+          <w:lang w:val="es-ES"/>
+        </w:rPr>
+        <w:t xml:space="preserve"> y </w:t>
+      </w:r>
+      <w:proofErr w:type="spellStart"/>
+      <w:r>
+        <w:rPr>
+          <w:rFonts w:ascii="Times New Roman" w:hAnsi="Times New Roman" w:cs="Times New Roman"/>
+          <w:b/>
+          <w:color w:val="1C6194" w:themeColor="accent2" w:themeShade="BF"/>
+          <w:sz w:val="36"/>
+          <w:szCs w:val="36"/>
+          <w:lang w:val="es-ES"/>
+        </w:rPr>
+        <w:t>Sandalphon</w:t>
+      </w:r>
+      <w:proofErr w:type="spellEnd"/>
+      <w:r>
+        <w:rPr>
+          <w:rFonts w:ascii="Times New Roman" w:hAnsi="Times New Roman" w:cs="Times New Roman"/>
+          <w:b/>
+          <w:color w:val="1C6194" w:themeColor="accent2" w:themeShade="BF"/>
+          <w:sz w:val="36"/>
+          <w:szCs w:val="36"/>
+          <w:lang w:val="es-ES"/>
+        </w:rPr>
+        <w:t xml:space="preserve">. </w:t>
+      </w:r>
+      <w:proofErr w:type="spellStart"/>
+      <w:r>
+        <w:rPr>
+          <w:rFonts w:ascii="Times New Roman" w:hAnsi="Times New Roman" w:cs="Times New Roman"/>
+          <w:b/>
+          <w:color w:val="1C6194" w:themeColor="accent2" w:themeShade="BF"/>
+          <w:sz w:val="36"/>
+          <w:szCs w:val="36"/>
+          <w:lang w:val="es-ES"/>
+        </w:rPr>
+        <w:t>Ophanim</w:t>
+      </w:r>
+      <w:proofErr w:type="spellEnd"/>
+      <w:r>
+        <w:rPr>
+          <w:rFonts w:ascii="Times New Roman" w:hAnsi="Times New Roman" w:cs="Times New Roman"/>
+          <w:b/>
+          <w:color w:val="1C6194" w:themeColor="accent2" w:themeShade="BF"/>
+          <w:sz w:val="36"/>
+          <w:szCs w:val="36"/>
+          <w:lang w:val="es-ES"/>
+        </w:rPr>
+        <w:t xml:space="preserve"> considerados Tronos y estos forman parte de la tercera orden o coro de ángeles y forman parte del consejo celestial. </w:t>
+      </w:r>
+      <w:proofErr w:type="spellStart"/>
+      <w:r>
+        <w:rPr>
+          <w:rFonts w:ascii="Times New Roman" w:hAnsi="Times New Roman" w:cs="Times New Roman"/>
+          <w:b/>
+          <w:color w:val="1C6194" w:themeColor="accent2" w:themeShade="BF"/>
+          <w:sz w:val="36"/>
+          <w:szCs w:val="36"/>
+          <w:lang w:val="es-ES"/>
+        </w:rPr>
+        <w:t>Cerviel</w:t>
+      </w:r>
+      <w:proofErr w:type="spellEnd"/>
+      <w:r>
+        <w:rPr>
+          <w:rFonts w:ascii="Times New Roman" w:hAnsi="Times New Roman" w:cs="Times New Roman"/>
+          <w:b/>
+          <w:color w:val="1C6194" w:themeColor="accent2" w:themeShade="BF"/>
+          <w:sz w:val="36"/>
+          <w:szCs w:val="36"/>
+          <w:lang w:val="es-ES"/>
+        </w:rPr>
+        <w:t>, que significa el ángel que apoya.</w:t>
+      </w:r>
+      <w:r>
+        <w:rPr>
+          <w:rFonts w:ascii="Times New Roman" w:hAnsi="Times New Roman" w:cs="Times New Roman"/>
+          <w:b/>
+          <w:color w:val="1C6194" w:themeColor="accent2" w:themeShade="BF"/>
+          <w:sz w:val="36"/>
+          <w:szCs w:val="36"/>
+          <w:lang w:val="es-ES"/>
+        </w:rPr>
+        <w:t xml:space="preserve"> Ella le explica todo lo que pasa en los reinos celestiales y el latido de su corazón llegando hasta todas las jerarquías del cielo.</w:t>
+      </w:r>
+      <w:r>
+        <w:rPr>
+          <w:rFonts w:ascii="Times New Roman" w:hAnsi="Times New Roman" w:cs="Times New Roman"/>
+          <w:b/>
+          <w:color w:val="1C6194" w:themeColor="accent2" w:themeShade="BF"/>
+          <w:sz w:val="36"/>
+          <w:szCs w:val="36"/>
+          <w:lang w:val="es-ES"/>
+        </w:rPr>
+        <w:t xml:space="preserve"> </w:t>
+      </w:r>
     </w:p>
     <w:p>
       <w:pPr>
@@ -7510,6 +9127,161 @@
           <w:lang w:val="es-ES"/>
         </w:rPr>
         <w:t>Volumen 1 del nuevo arco comienza el sábado 7 de noviembre del 2099 por la tarde.</w:t>
+      </w:r>
+    </w:p>
+    <w:p>
+      <w:pPr>
+        <w:rPr>
+          <w:rFonts w:ascii="Times New Roman" w:hAnsi="Times New Roman" w:cs="Times New Roman"/>
+          <w:b/>
+          <w:color w:val="1C6194" w:themeColor="accent2" w:themeShade="BF"/>
+          <w:sz w:val="36"/>
+          <w:szCs w:val="36"/>
+          <w:lang w:val="es-ES"/>
+        </w:rPr>
+      </w:pPr>
+    </w:p>
+    <w:p>
+      <w:pPr>
+        <w:rPr>
+          <w:rFonts w:ascii="Times New Roman" w:hAnsi="Times New Roman" w:cs="Times New Roman"/>
+          <w:b/>
+          <w:color w:val="1C6194" w:themeColor="accent2" w:themeShade="BF"/>
+          <w:sz w:val="36"/>
+          <w:szCs w:val="36"/>
+          <w:lang w:val="es-ES"/>
+        </w:rPr>
+      </w:pPr>
+    </w:p>
+    <w:p>
+      <w:pPr>
+        <w:rPr>
+          <w:rFonts w:ascii="Times New Roman" w:hAnsi="Times New Roman" w:cs="Times New Roman"/>
+          <w:b/>
+          <w:color w:val="1C6194" w:themeColor="accent2" w:themeShade="BF"/>
+          <w:sz w:val="36"/>
+          <w:szCs w:val="36"/>
+          <w:lang w:val="es-ES"/>
+        </w:rPr>
+      </w:pPr>
+    </w:p>
+    <w:p>
+      <w:pPr>
+        <w:rPr>
+          <w:rFonts w:ascii="Times New Roman" w:hAnsi="Times New Roman" w:cs="Times New Roman"/>
+          <w:b/>
+          <w:color w:val="1C6194" w:themeColor="accent2" w:themeShade="BF"/>
+          <w:sz w:val="36"/>
+          <w:szCs w:val="36"/>
+          <w:lang w:val="es-ES"/>
+        </w:rPr>
+      </w:pPr>
+    </w:p>
+    <w:p>
+      <w:pPr>
+        <w:rPr>
+          <w:rFonts w:ascii="Times New Roman" w:hAnsi="Times New Roman" w:cs="Times New Roman"/>
+          <w:b/>
+          <w:color w:val="1C6194" w:themeColor="accent2" w:themeShade="BF"/>
+          <w:sz w:val="36"/>
+          <w:szCs w:val="36"/>
+          <w:lang w:val="es-ES"/>
+        </w:rPr>
+      </w:pPr>
+    </w:p>
+    <w:p>
+      <w:pPr>
+        <w:rPr>
+          <w:rFonts w:ascii="Times New Roman" w:hAnsi="Times New Roman" w:cs="Times New Roman"/>
+          <w:b/>
+          <w:color w:val="1C6194" w:themeColor="accent2" w:themeShade="BF"/>
+          <w:sz w:val="36"/>
+          <w:szCs w:val="36"/>
+          <w:lang w:val="es-ES"/>
+        </w:rPr>
+      </w:pPr>
+    </w:p>
+    <w:p>
+      <w:pPr>
+        <w:rPr>
+          <w:rFonts w:ascii="Times New Roman" w:hAnsi="Times New Roman" w:cs="Times New Roman"/>
+          <w:b/>
+          <w:color w:val="1C6194" w:themeColor="accent2" w:themeShade="BF"/>
+          <w:sz w:val="36"/>
+          <w:szCs w:val="36"/>
+          <w:lang w:val="es-ES"/>
+        </w:rPr>
+      </w:pPr>
+    </w:p>
+    <w:p>
+      <w:pPr>
+        <w:rPr>
+          <w:rFonts w:ascii="Times New Roman" w:hAnsi="Times New Roman" w:cs="Times New Roman"/>
+          <w:b/>
+          <w:color w:val="1C6194" w:themeColor="accent2" w:themeShade="BF"/>
+          <w:sz w:val="36"/>
+          <w:szCs w:val="36"/>
+          <w:lang w:val="es-ES"/>
+        </w:rPr>
+      </w:pPr>
+    </w:p>
+    <w:p>
+      <w:pPr>
+        <w:rPr>
+          <w:rFonts w:ascii="Times New Roman" w:hAnsi="Times New Roman" w:cs="Times New Roman"/>
+          <w:b/>
+          <w:color w:val="1C6194" w:themeColor="accent2" w:themeShade="BF"/>
+          <w:sz w:val="36"/>
+          <w:szCs w:val="36"/>
+          <w:lang w:val="es-ES"/>
+        </w:rPr>
+      </w:pPr>
+    </w:p>
+    <w:p>
+      <w:pPr>
+        <w:rPr>
+          <w:rFonts w:ascii="Times New Roman" w:hAnsi="Times New Roman" w:cs="Times New Roman"/>
+          <w:b/>
+          <w:color w:val="1C6194" w:themeColor="accent2" w:themeShade="BF"/>
+          <w:sz w:val="36"/>
+          <w:szCs w:val="36"/>
+          <w:lang w:val="es-ES"/>
+        </w:rPr>
+      </w:pPr>
+      <w:r>
+        <w:rPr>
+          <w:rFonts w:ascii="Times New Roman" w:hAnsi="Times New Roman" w:cs="Times New Roman"/>
+          <w:b/>
+          <w:color w:val="1C6194" w:themeColor="accent2" w:themeShade="BF"/>
+          <w:sz w:val="36"/>
+          <w:szCs w:val="36"/>
+          <w:lang w:val="es-ES"/>
+        </w:rPr>
+        <w:t xml:space="preserve">Shimada </w:t>
+      </w:r>
+      <w:proofErr w:type="spellStart"/>
+      <w:r>
+        <w:rPr>
+          <w:rFonts w:ascii="Times New Roman" w:hAnsi="Times New Roman" w:cs="Times New Roman"/>
+          <w:b/>
+          <w:color w:val="1C6194" w:themeColor="accent2" w:themeShade="BF"/>
+          <w:sz w:val="36"/>
+          <w:szCs w:val="36"/>
+          <w:lang w:val="es-ES"/>
+        </w:rPr>
+        <w:t>Meissa</w:t>
+      </w:r>
+      <w:proofErr w:type="spellEnd"/>
+      <w:r>
+        <w:rPr>
+          <w:rFonts w:ascii="Times New Roman" w:hAnsi="Times New Roman" w:cs="Times New Roman"/>
+          <w:b/>
+          <w:color w:val="1C6194" w:themeColor="accent2" w:themeShade="BF"/>
+          <w:sz w:val="36"/>
+          <w:szCs w:val="36"/>
+          <w:lang w:val="es-ES"/>
+        </w:rPr>
+        <w:t xml:space="preserve"> y Shimada Hanzo</w:t>
       </w:r>
     </w:p>
     <w:p>

</xml_diff>

<commit_message>
fin del volumen 7
</commit_message>
<xml_diff>
--- a/Celular Block de Notas/01 Cosas importantes de las proximas historias/Personajes y otras cosas.docx
+++ b/Celular Block de Notas/01 Cosas importantes de las proximas historias/Personajes y otras cosas.docx
@@ -6516,6 +6516,66 @@
           <w:lang w:val="es-ES"/>
         </w:rPr>
       </w:pPr>
+      <w:proofErr w:type="spellStart"/>
+      <w:r>
+        <w:rPr>
+          <w:rFonts w:ascii="Times New Roman" w:hAnsi="Times New Roman" w:cs="Times New Roman"/>
+          <w:b/>
+          <w:color w:val="1C6194" w:themeColor="accent2" w:themeShade="BF"/>
+          <w:sz w:val="36"/>
+          <w:szCs w:val="36"/>
+          <w:lang w:val="es-ES"/>
+        </w:rPr>
+        <w:t>Tosaka</w:t>
+      </w:r>
+      <w:proofErr w:type="spellEnd"/>
+      <w:r>
+        <w:rPr>
+          <w:rFonts w:ascii="Times New Roman" w:hAnsi="Times New Roman" w:cs="Times New Roman"/>
+          <w:b/>
+          <w:color w:val="1C6194" w:themeColor="accent2" w:themeShade="BF"/>
+          <w:sz w:val="36"/>
+          <w:szCs w:val="36"/>
+          <w:lang w:val="es-ES"/>
+        </w:rPr>
+        <w:t xml:space="preserve"> Sixto, </w:t>
+      </w:r>
+      <w:proofErr w:type="spellStart"/>
+      <w:r>
+        <w:rPr>
+          <w:rFonts w:ascii="Times New Roman" w:hAnsi="Times New Roman" w:cs="Times New Roman"/>
+          <w:b/>
+          <w:color w:val="1C6194" w:themeColor="accent2" w:themeShade="BF"/>
+          <w:sz w:val="36"/>
+          <w:szCs w:val="36"/>
+          <w:lang w:val="es-ES"/>
+        </w:rPr>
+        <w:t>Tosaka</w:t>
+      </w:r>
+      <w:proofErr w:type="spellEnd"/>
+      <w:r>
+        <w:rPr>
+          <w:rFonts w:ascii="Times New Roman" w:hAnsi="Times New Roman" w:cs="Times New Roman"/>
+          <w:b/>
+          <w:color w:val="1C6194" w:themeColor="accent2" w:themeShade="BF"/>
+          <w:sz w:val="36"/>
+          <w:szCs w:val="36"/>
+          <w:lang w:val="es-ES"/>
+        </w:rPr>
+        <w:t xml:space="preserve"> Amelia. </w:t>
+      </w:r>
+    </w:p>
+    <w:p>
+      <w:pPr>
+        <w:rPr>
+          <w:rFonts w:ascii="Times New Roman" w:hAnsi="Times New Roman" w:cs="Times New Roman"/>
+          <w:b/>
+          <w:color w:val="1C6194" w:themeColor="accent2" w:themeShade="BF"/>
+          <w:sz w:val="36"/>
+          <w:szCs w:val="36"/>
+          <w:lang w:val="es-ES"/>
+        </w:rPr>
+      </w:pPr>
     </w:p>
     <w:p>
       <w:pPr>
@@ -7051,334 +7111,1498 @@
           <w:szCs w:val="36"/>
           <w:lang w:val="es-ES"/>
         </w:rPr>
+        <w:t>Yomikawa</w:t>
+      </w:r>
+      <w:proofErr w:type="spellEnd"/>
+      <w:r>
+        <w:rPr>
+          <w:rFonts w:ascii="Times New Roman" w:hAnsi="Times New Roman" w:cs="Times New Roman"/>
+          <w:b/>
+          <w:color w:val="1C6194" w:themeColor="accent2" w:themeShade="BF"/>
+          <w:sz w:val="36"/>
+          <w:szCs w:val="36"/>
+          <w:lang w:val="es-ES"/>
+        </w:rPr>
+        <w:t xml:space="preserve"> </w:t>
+      </w:r>
+      <w:proofErr w:type="spellStart"/>
+      <w:r>
+        <w:rPr>
+          <w:rFonts w:ascii="Times New Roman" w:hAnsi="Times New Roman" w:cs="Times New Roman"/>
+          <w:b/>
+          <w:color w:val="1C6194" w:themeColor="accent2" w:themeShade="BF"/>
+          <w:sz w:val="36"/>
+          <w:szCs w:val="36"/>
+          <w:lang w:val="es-ES"/>
+        </w:rPr>
+        <w:t>Ruiko</w:t>
+      </w:r>
+      <w:proofErr w:type="spellEnd"/>
+      <w:r>
+        <w:rPr>
+          <w:rFonts w:ascii="Times New Roman" w:hAnsi="Times New Roman" w:cs="Times New Roman"/>
+          <w:b/>
+          <w:color w:val="1C6194" w:themeColor="accent2" w:themeShade="BF"/>
+          <w:sz w:val="36"/>
+          <w:szCs w:val="36"/>
+          <w:lang w:val="es-ES"/>
+        </w:rPr>
+        <w:t xml:space="preserve">, chica enamorada de Oziel. Y </w:t>
+      </w:r>
+      <w:proofErr w:type="spellStart"/>
+      <w:r>
+        <w:rPr>
+          <w:rFonts w:ascii="Times New Roman" w:hAnsi="Times New Roman" w:cs="Times New Roman"/>
+          <w:b/>
+          <w:color w:val="1C6194" w:themeColor="accent2" w:themeShade="BF"/>
+          <w:sz w:val="36"/>
+          <w:szCs w:val="36"/>
+          <w:lang w:val="es-ES"/>
+        </w:rPr>
+        <w:t>Yomikawa</w:t>
+      </w:r>
+      <w:proofErr w:type="spellEnd"/>
+      <w:r>
+        <w:rPr>
+          <w:rFonts w:ascii="Times New Roman" w:hAnsi="Times New Roman" w:cs="Times New Roman"/>
+          <w:b/>
+          <w:color w:val="1C6194" w:themeColor="accent2" w:themeShade="BF"/>
+          <w:sz w:val="36"/>
+          <w:szCs w:val="36"/>
+          <w:lang w:val="es-ES"/>
+        </w:rPr>
+        <w:t xml:space="preserve"> </w:t>
+      </w:r>
+      <w:proofErr w:type="spellStart"/>
+      <w:r>
+        <w:rPr>
+          <w:rFonts w:ascii="Times New Roman" w:hAnsi="Times New Roman" w:cs="Times New Roman"/>
+          <w:b/>
+          <w:color w:val="1C6194" w:themeColor="accent2" w:themeShade="BF"/>
+          <w:sz w:val="36"/>
+          <w:szCs w:val="36"/>
+          <w:lang w:val="es-ES"/>
+        </w:rPr>
+        <w:t>Nazari</w:t>
+      </w:r>
+      <w:proofErr w:type="spellEnd"/>
+      <w:r>
+        <w:rPr>
+          <w:rFonts w:ascii="Times New Roman" w:hAnsi="Times New Roman" w:cs="Times New Roman"/>
+          <w:b/>
+          <w:color w:val="1C6194" w:themeColor="accent2" w:themeShade="BF"/>
+          <w:sz w:val="36"/>
+          <w:szCs w:val="36"/>
+          <w:lang w:val="es-ES"/>
+        </w:rPr>
+        <w:t>, hermana menor.</w:t>
+      </w:r>
+    </w:p>
+    <w:p>
+      <w:pPr>
+        <w:rPr>
+          <w:rFonts w:ascii="Times New Roman" w:hAnsi="Times New Roman" w:cs="Times New Roman"/>
+          <w:b/>
+          <w:color w:val="1C6194" w:themeColor="accent2" w:themeShade="BF"/>
+          <w:sz w:val="36"/>
+          <w:szCs w:val="36"/>
+          <w:lang w:val="es-ES"/>
+        </w:rPr>
+      </w:pPr>
+    </w:p>
+    <w:p>
+      <w:pPr>
+        <w:rPr>
+          <w:rFonts w:ascii="Times New Roman" w:hAnsi="Times New Roman" w:cs="Times New Roman"/>
+          <w:b/>
+          <w:color w:val="1C6194" w:themeColor="accent2" w:themeShade="BF"/>
+          <w:sz w:val="36"/>
+          <w:szCs w:val="36"/>
+          <w:lang w:val="es-ES"/>
+        </w:rPr>
+      </w:pPr>
+      <w:proofErr w:type="spellStart"/>
+      <w:r>
+        <w:rPr>
+          <w:rFonts w:ascii="Times New Roman" w:hAnsi="Times New Roman" w:cs="Times New Roman"/>
+          <w:b/>
+          <w:color w:val="1C6194" w:themeColor="accent2" w:themeShade="BF"/>
+          <w:sz w:val="36"/>
+          <w:szCs w:val="36"/>
+          <w:lang w:val="es-ES"/>
+        </w:rPr>
+        <w:t>Odoriko</w:t>
+      </w:r>
+      <w:proofErr w:type="spellEnd"/>
+      <w:r>
+        <w:rPr>
+          <w:rFonts w:ascii="Times New Roman" w:hAnsi="Times New Roman" w:cs="Times New Roman"/>
+          <w:b/>
+          <w:color w:val="1C6194" w:themeColor="accent2" w:themeShade="BF"/>
+          <w:sz w:val="36"/>
+          <w:szCs w:val="36"/>
+          <w:lang w:val="es-ES"/>
+        </w:rPr>
+        <w:t xml:space="preserve"> </w:t>
+      </w:r>
+      <w:proofErr w:type="spellStart"/>
+      <w:r>
+        <w:rPr>
+          <w:rFonts w:ascii="Times New Roman" w:hAnsi="Times New Roman" w:cs="Times New Roman"/>
+          <w:b/>
+          <w:color w:val="1C6194" w:themeColor="accent2" w:themeShade="BF"/>
+          <w:sz w:val="36"/>
+          <w:szCs w:val="36"/>
+          <w:lang w:val="es-ES"/>
+        </w:rPr>
+        <w:t>Hanako</w:t>
+      </w:r>
+      <w:proofErr w:type="spellEnd"/>
+      <w:r>
+        <w:rPr>
+          <w:rFonts w:ascii="Times New Roman" w:hAnsi="Times New Roman" w:cs="Times New Roman"/>
+          <w:b/>
+          <w:color w:val="1C6194" w:themeColor="accent2" w:themeShade="BF"/>
+          <w:sz w:val="36"/>
+          <w:szCs w:val="36"/>
+          <w:lang w:val="es-ES"/>
+        </w:rPr>
+        <w:t xml:space="preserve">, seria y muy responsable, no controla el poder, solo es inteligente. </w:t>
+      </w:r>
+    </w:p>
+    <w:p>
+      <w:pPr>
+        <w:rPr>
+          <w:rFonts w:ascii="Times New Roman" w:hAnsi="Times New Roman" w:cs="Times New Roman"/>
+          <w:b/>
+          <w:color w:val="1C6194" w:themeColor="accent2" w:themeShade="BF"/>
+          <w:sz w:val="36"/>
+          <w:szCs w:val="36"/>
+          <w:lang w:val="es-ES"/>
+        </w:rPr>
+      </w:pPr>
+      <w:proofErr w:type="spellStart"/>
+      <w:r>
+        <w:rPr>
+          <w:rFonts w:ascii="Times New Roman" w:hAnsi="Times New Roman" w:cs="Times New Roman"/>
+          <w:b/>
+          <w:color w:val="1C6194" w:themeColor="accent2" w:themeShade="BF"/>
+          <w:sz w:val="36"/>
+          <w:szCs w:val="36"/>
+          <w:lang w:val="es-ES"/>
+        </w:rPr>
+        <w:t>Hanako</w:t>
+      </w:r>
+      <w:proofErr w:type="spellEnd"/>
+      <w:r>
+        <w:rPr>
+          <w:rFonts w:ascii="Times New Roman" w:hAnsi="Times New Roman" w:cs="Times New Roman"/>
+          <w:b/>
+          <w:color w:val="1C6194" w:themeColor="accent2" w:themeShade="BF"/>
+          <w:sz w:val="36"/>
+          <w:szCs w:val="36"/>
+          <w:lang w:val="es-ES"/>
+        </w:rPr>
+        <w:t xml:space="preserve"> </w:t>
+      </w:r>
+      <w:proofErr w:type="spellStart"/>
+      <w:r>
+        <w:rPr>
+          <w:rFonts w:ascii="Times New Roman" w:hAnsi="Times New Roman" w:cs="Times New Roman"/>
+          <w:b/>
+          <w:color w:val="1C6194" w:themeColor="accent2" w:themeShade="BF"/>
+          <w:sz w:val="36"/>
+          <w:szCs w:val="36"/>
+          <w:lang w:val="es-ES"/>
+        </w:rPr>
+        <w:t>Odoriko</w:t>
+      </w:r>
+      <w:proofErr w:type="spellEnd"/>
+      <w:r>
+        <w:rPr>
+          <w:rFonts w:ascii="Times New Roman" w:hAnsi="Times New Roman" w:cs="Times New Roman"/>
+          <w:b/>
+          <w:color w:val="1C6194" w:themeColor="accent2" w:themeShade="BF"/>
+          <w:sz w:val="36"/>
+          <w:szCs w:val="36"/>
+          <w:lang w:val="es-ES"/>
+        </w:rPr>
+        <w:t>, contra parte, loca, le gusta los dulces y se especializa en asesinar con entrenamiento militar y otras cosas para matar, utiliza el poder de poder cambiar la temperatura de su cuerpo a voluntad.</w:t>
+      </w:r>
+    </w:p>
+    <w:p>
+      <w:pPr>
+        <w:rPr>
+          <w:rFonts w:ascii="Times New Roman" w:hAnsi="Times New Roman" w:cs="Times New Roman"/>
+          <w:b/>
+          <w:color w:val="1C6194" w:themeColor="accent2" w:themeShade="BF"/>
+          <w:sz w:val="36"/>
+          <w:szCs w:val="36"/>
+          <w:lang w:val="es-ES"/>
+        </w:rPr>
+      </w:pPr>
+    </w:p>
+    <w:p>
+      <w:pPr>
+        <w:rPr>
+          <w:rFonts w:ascii="Times New Roman" w:hAnsi="Times New Roman" w:cs="Times New Roman"/>
+          <w:b/>
+          <w:color w:val="1C6194" w:themeColor="accent2" w:themeShade="BF"/>
+          <w:sz w:val="36"/>
+          <w:szCs w:val="36"/>
+          <w:lang w:val="es-ES"/>
+        </w:rPr>
+      </w:pPr>
+      <w:proofErr w:type="spellStart"/>
+      <w:r>
+        <w:rPr>
+          <w:rFonts w:ascii="Times New Roman" w:hAnsi="Times New Roman" w:cs="Times New Roman"/>
+          <w:b/>
+          <w:color w:val="1C6194" w:themeColor="accent2" w:themeShade="BF"/>
+          <w:sz w:val="36"/>
+          <w:szCs w:val="36"/>
+          <w:lang w:val="es-ES"/>
+        </w:rPr>
+        <w:t>Nyoko</w:t>
+      </w:r>
+      <w:proofErr w:type="spellEnd"/>
+      <w:r>
+        <w:rPr>
+          <w:rFonts w:ascii="Times New Roman" w:hAnsi="Times New Roman" w:cs="Times New Roman"/>
+          <w:b/>
+          <w:color w:val="1C6194" w:themeColor="accent2" w:themeShade="BF"/>
+          <w:sz w:val="36"/>
+          <w:szCs w:val="36"/>
+          <w:lang w:val="es-ES"/>
+        </w:rPr>
+        <w:t xml:space="preserve"> </w:t>
+      </w:r>
+      <w:proofErr w:type="spellStart"/>
+      <w:r>
+        <w:rPr>
+          <w:rFonts w:ascii="Times New Roman" w:hAnsi="Times New Roman" w:cs="Times New Roman"/>
+          <w:b/>
+          <w:color w:val="1C6194" w:themeColor="accent2" w:themeShade="BF"/>
+          <w:sz w:val="36"/>
+          <w:szCs w:val="36"/>
+          <w:lang w:val="es-ES"/>
+        </w:rPr>
+        <w:t>Merodi</w:t>
+      </w:r>
+      <w:proofErr w:type="spellEnd"/>
+      <w:r>
+        <w:rPr>
+          <w:rFonts w:ascii="Times New Roman" w:hAnsi="Times New Roman" w:cs="Times New Roman"/>
+          <w:b/>
+          <w:color w:val="1C6194" w:themeColor="accent2" w:themeShade="BF"/>
+          <w:sz w:val="36"/>
+          <w:szCs w:val="36"/>
+          <w:lang w:val="es-ES"/>
+        </w:rPr>
+        <w:t xml:space="preserve">, la </w:t>
+      </w:r>
+      <w:proofErr w:type="gramStart"/>
+      <w:r>
+        <w:rPr>
+          <w:rFonts w:ascii="Times New Roman" w:hAnsi="Times New Roman" w:cs="Times New Roman"/>
+          <w:b/>
+          <w:color w:val="1C6194" w:themeColor="accent2" w:themeShade="BF"/>
+          <w:sz w:val="36"/>
+          <w:szCs w:val="36"/>
+          <w:lang w:val="es-ES"/>
+        </w:rPr>
+        <w:t>ninja delgada</w:t>
+      </w:r>
+      <w:proofErr w:type="gramEnd"/>
+      <w:r>
+        <w:rPr>
+          <w:rFonts w:ascii="Times New Roman" w:hAnsi="Times New Roman" w:cs="Times New Roman"/>
+          <w:b/>
+          <w:color w:val="1C6194" w:themeColor="accent2" w:themeShade="BF"/>
+          <w:sz w:val="36"/>
+          <w:szCs w:val="36"/>
+          <w:lang w:val="es-ES"/>
+        </w:rPr>
+        <w:t xml:space="preserve"> que no se sabe si es hombre o mujer, una </w:t>
+      </w:r>
+      <w:proofErr w:type="spellStart"/>
+      <w:r>
+        <w:rPr>
+          <w:rFonts w:ascii="Times New Roman" w:hAnsi="Times New Roman" w:cs="Times New Roman"/>
+          <w:b/>
+          <w:color w:val="1C6194" w:themeColor="accent2" w:themeShade="BF"/>
+          <w:sz w:val="36"/>
+          <w:szCs w:val="36"/>
+          <w:lang w:val="es-ES"/>
+        </w:rPr>
+        <w:t>assassins</w:t>
+      </w:r>
+      <w:proofErr w:type="spellEnd"/>
+      <w:r>
+        <w:rPr>
+          <w:rFonts w:ascii="Times New Roman" w:hAnsi="Times New Roman" w:cs="Times New Roman"/>
+          <w:b/>
+          <w:color w:val="1C6194" w:themeColor="accent2" w:themeShade="BF"/>
+          <w:sz w:val="36"/>
+          <w:szCs w:val="36"/>
+          <w:lang w:val="es-ES"/>
+        </w:rPr>
+        <w:t>.</w:t>
+      </w:r>
+    </w:p>
+    <w:p>
+      <w:pPr>
+        <w:rPr>
+          <w:rFonts w:ascii="Times New Roman" w:hAnsi="Times New Roman" w:cs="Times New Roman"/>
+          <w:b/>
+          <w:color w:val="1C6194" w:themeColor="accent2" w:themeShade="BF"/>
+          <w:sz w:val="36"/>
+          <w:szCs w:val="36"/>
+          <w:lang w:val="es-ES"/>
+        </w:rPr>
+      </w:pPr>
+    </w:p>
+    <w:p>
+      <w:pPr>
+        <w:rPr>
+          <w:rFonts w:ascii="Times New Roman" w:hAnsi="Times New Roman" w:cs="Times New Roman"/>
+          <w:b/>
+          <w:color w:val="1C6194" w:themeColor="accent2" w:themeShade="BF"/>
+          <w:sz w:val="36"/>
+          <w:szCs w:val="36"/>
+          <w:lang w:val="es-ES"/>
+        </w:rPr>
+      </w:pPr>
+      <w:r>
+        <w:rPr>
+          <w:rFonts w:ascii="Times New Roman" w:hAnsi="Times New Roman" w:cs="Times New Roman"/>
+          <w:b/>
+          <w:color w:val="1C6194" w:themeColor="accent2" w:themeShade="BF"/>
+          <w:sz w:val="36"/>
+          <w:szCs w:val="36"/>
+          <w:lang w:val="es-ES"/>
+        </w:rPr>
+        <w:t xml:space="preserve">El Maestre, nadie lo conoce, nadie sabe </w:t>
+      </w:r>
+      <w:proofErr w:type="spellStart"/>
+      <w:r>
+        <w:rPr>
+          <w:rFonts w:ascii="Times New Roman" w:hAnsi="Times New Roman" w:cs="Times New Roman"/>
+          <w:b/>
+          <w:color w:val="1C6194" w:themeColor="accent2" w:themeShade="BF"/>
+          <w:sz w:val="36"/>
+          <w:szCs w:val="36"/>
+          <w:lang w:val="es-ES"/>
+        </w:rPr>
+        <w:t>quien</w:t>
+      </w:r>
+      <w:proofErr w:type="spellEnd"/>
+      <w:r>
+        <w:rPr>
+          <w:rFonts w:ascii="Times New Roman" w:hAnsi="Times New Roman" w:cs="Times New Roman"/>
+          <w:b/>
+          <w:color w:val="1C6194" w:themeColor="accent2" w:themeShade="BF"/>
+          <w:sz w:val="36"/>
+          <w:szCs w:val="36"/>
+          <w:lang w:val="es-ES"/>
+        </w:rPr>
+        <w:t xml:space="preserve"> </w:t>
+      </w:r>
+      <w:proofErr w:type="gramStart"/>
+      <w:r>
+        <w:rPr>
+          <w:rFonts w:ascii="Times New Roman" w:hAnsi="Times New Roman" w:cs="Times New Roman"/>
+          <w:b/>
+          <w:color w:val="1C6194" w:themeColor="accent2" w:themeShade="BF"/>
+          <w:sz w:val="36"/>
+          <w:szCs w:val="36"/>
+          <w:lang w:val="es-ES"/>
+        </w:rPr>
+        <w:t>es</w:t>
+      </w:r>
+      <w:proofErr w:type="gramEnd"/>
+      <w:r>
+        <w:rPr>
+          <w:rFonts w:ascii="Times New Roman" w:hAnsi="Times New Roman" w:cs="Times New Roman"/>
+          <w:b/>
+          <w:color w:val="1C6194" w:themeColor="accent2" w:themeShade="BF"/>
+          <w:sz w:val="36"/>
+          <w:szCs w:val="36"/>
+          <w:lang w:val="es-ES"/>
+        </w:rPr>
+        <w:t xml:space="preserve"> pero mueve eventos y sucesos de la historia a voluntad.</w:t>
+      </w:r>
+    </w:p>
+    <w:p>
+      <w:pPr>
+        <w:rPr>
+          <w:rFonts w:ascii="Times New Roman" w:hAnsi="Times New Roman" w:cs="Times New Roman"/>
+          <w:b/>
+          <w:color w:val="1C6194" w:themeColor="accent2" w:themeShade="BF"/>
+          <w:sz w:val="36"/>
+          <w:szCs w:val="36"/>
+          <w:lang w:val="es-ES"/>
+        </w:rPr>
+      </w:pPr>
+    </w:p>
+    <w:p>
+      <w:pPr>
+        <w:rPr>
+          <w:rFonts w:ascii="Times New Roman" w:hAnsi="Times New Roman" w:cs="Times New Roman"/>
+          <w:b/>
+          <w:color w:val="1C6194" w:themeColor="accent2" w:themeShade="BF"/>
+          <w:sz w:val="36"/>
+          <w:szCs w:val="36"/>
+          <w:lang w:val="es-ES"/>
+        </w:rPr>
+      </w:pPr>
+      <w:proofErr w:type="spellStart"/>
+      <w:r>
+        <w:rPr>
+          <w:rFonts w:ascii="Times New Roman" w:hAnsi="Times New Roman" w:cs="Times New Roman"/>
+          <w:b/>
+          <w:color w:val="1C6194" w:themeColor="accent2" w:themeShade="BF"/>
+          <w:sz w:val="36"/>
+          <w:szCs w:val="36"/>
+          <w:lang w:val="es-ES"/>
+        </w:rPr>
+        <w:t>Sandalphon</w:t>
+      </w:r>
+      <w:proofErr w:type="spellEnd"/>
+      <w:r>
+        <w:rPr>
+          <w:rFonts w:ascii="Times New Roman" w:hAnsi="Times New Roman" w:cs="Times New Roman"/>
+          <w:b/>
+          <w:color w:val="1C6194" w:themeColor="accent2" w:themeShade="BF"/>
+          <w:sz w:val="36"/>
+          <w:szCs w:val="36"/>
+          <w:lang w:val="es-ES"/>
+        </w:rPr>
+        <w:t xml:space="preserve"> y </w:t>
+      </w:r>
+      <w:proofErr w:type="spellStart"/>
+      <w:r>
+        <w:rPr>
+          <w:rFonts w:ascii="Times New Roman" w:hAnsi="Times New Roman" w:cs="Times New Roman"/>
+          <w:b/>
+          <w:color w:val="1C6194" w:themeColor="accent2" w:themeShade="BF"/>
+          <w:sz w:val="36"/>
+          <w:szCs w:val="36"/>
+          <w:lang w:val="es-ES"/>
+        </w:rPr>
+        <w:t>Azrael</w:t>
+      </w:r>
+      <w:proofErr w:type="spellEnd"/>
+      <w:r>
+        <w:rPr>
+          <w:rFonts w:ascii="Times New Roman" w:hAnsi="Times New Roman" w:cs="Times New Roman"/>
+          <w:b/>
+          <w:color w:val="1C6194" w:themeColor="accent2" w:themeShade="BF"/>
+          <w:sz w:val="36"/>
+          <w:szCs w:val="36"/>
+          <w:lang w:val="es-ES"/>
+        </w:rPr>
+        <w:t xml:space="preserve">, ángeles enviados para obtener el corazón de </w:t>
+      </w:r>
+      <w:proofErr w:type="spellStart"/>
+      <w:r>
+        <w:rPr>
+          <w:rFonts w:ascii="Times New Roman" w:hAnsi="Times New Roman" w:cs="Times New Roman"/>
+          <w:b/>
+          <w:color w:val="1C6194" w:themeColor="accent2" w:themeShade="BF"/>
+          <w:sz w:val="36"/>
+          <w:szCs w:val="36"/>
+          <w:lang w:val="es-ES"/>
+        </w:rPr>
+        <w:t>Almael</w:t>
+      </w:r>
+      <w:proofErr w:type="spellEnd"/>
+      <w:r>
+        <w:rPr>
+          <w:rFonts w:ascii="Times New Roman" w:hAnsi="Times New Roman" w:cs="Times New Roman"/>
+          <w:b/>
+          <w:color w:val="1C6194" w:themeColor="accent2" w:themeShade="BF"/>
+          <w:sz w:val="36"/>
+          <w:szCs w:val="36"/>
+          <w:lang w:val="es-ES"/>
+        </w:rPr>
+        <w:t xml:space="preserve"> que </w:t>
+      </w:r>
+      <w:proofErr w:type="spellStart"/>
+      <w:r>
+        <w:rPr>
+          <w:rFonts w:ascii="Times New Roman" w:hAnsi="Times New Roman" w:cs="Times New Roman"/>
+          <w:b/>
+          <w:color w:val="1C6194" w:themeColor="accent2" w:themeShade="BF"/>
+          <w:sz w:val="36"/>
+          <w:szCs w:val="36"/>
+          <w:lang w:val="es-ES"/>
+        </w:rPr>
+        <w:t>esta</w:t>
+      </w:r>
+      <w:proofErr w:type="spellEnd"/>
+      <w:r>
+        <w:rPr>
+          <w:rFonts w:ascii="Times New Roman" w:hAnsi="Times New Roman" w:cs="Times New Roman"/>
+          <w:b/>
+          <w:color w:val="1C6194" w:themeColor="accent2" w:themeShade="BF"/>
+          <w:sz w:val="36"/>
+          <w:szCs w:val="36"/>
+          <w:lang w:val="es-ES"/>
+        </w:rPr>
+        <w:t xml:space="preserve"> en la tierra.</w:t>
+      </w:r>
+    </w:p>
+    <w:p>
+      <w:pPr>
+        <w:rPr>
+          <w:rFonts w:ascii="Times New Roman" w:hAnsi="Times New Roman" w:cs="Times New Roman"/>
+          <w:b/>
+          <w:color w:val="1C6194" w:themeColor="accent2" w:themeShade="BF"/>
+          <w:sz w:val="36"/>
+          <w:szCs w:val="36"/>
+          <w:lang w:val="es-ES"/>
+        </w:rPr>
+      </w:pPr>
+    </w:p>
+    <w:p>
+      <w:pPr>
+        <w:rPr>
+          <w:rFonts w:ascii="Times New Roman" w:hAnsi="Times New Roman" w:cs="Times New Roman"/>
+          <w:b/>
+          <w:color w:val="1C6194" w:themeColor="accent2" w:themeShade="BF"/>
+          <w:sz w:val="36"/>
+          <w:szCs w:val="36"/>
+          <w:lang w:val="es-ES"/>
+        </w:rPr>
+      </w:pPr>
+    </w:p>
+    <w:p>
+      <w:pPr>
+        <w:rPr>
+          <w:rFonts w:ascii="Times New Roman" w:hAnsi="Times New Roman" w:cs="Times New Roman"/>
+          <w:b/>
+          <w:color w:val="1C6194" w:themeColor="accent2" w:themeShade="BF"/>
+          <w:sz w:val="36"/>
+          <w:szCs w:val="36"/>
+          <w:lang w:val="es-ES"/>
+        </w:rPr>
+      </w:pPr>
+    </w:p>
+    <w:p>
+      <w:pPr>
+        <w:rPr>
+          <w:rFonts w:ascii="Times New Roman" w:hAnsi="Times New Roman" w:cs="Times New Roman"/>
+          <w:b/>
+          <w:color w:val="1C6194" w:themeColor="accent2" w:themeShade="BF"/>
+          <w:sz w:val="36"/>
+          <w:szCs w:val="36"/>
+          <w:lang w:val="es-ES"/>
+        </w:rPr>
+      </w:pPr>
+    </w:p>
+    <w:p>
+      <w:pPr>
+        <w:rPr>
+          <w:rFonts w:ascii="Times New Roman" w:hAnsi="Times New Roman" w:cs="Times New Roman"/>
+          <w:b/>
+          <w:color w:val="1C6194" w:themeColor="accent2" w:themeShade="BF"/>
+          <w:sz w:val="36"/>
+          <w:szCs w:val="36"/>
+          <w:lang w:val="es-ES"/>
+        </w:rPr>
+      </w:pPr>
+    </w:p>
+    <w:p>
+      <w:pPr>
+        <w:rPr>
+          <w:rFonts w:ascii="Times New Roman" w:hAnsi="Times New Roman" w:cs="Times New Roman"/>
+          <w:b/>
+          <w:color w:val="1C6194" w:themeColor="accent2" w:themeShade="BF"/>
+          <w:sz w:val="36"/>
+          <w:szCs w:val="36"/>
+          <w:lang w:val="es-ES"/>
+        </w:rPr>
+      </w:pPr>
+    </w:p>
+    <w:p>
+      <w:pPr>
+        <w:rPr>
+          <w:rFonts w:ascii="Times New Roman" w:hAnsi="Times New Roman" w:cs="Times New Roman"/>
+          <w:b/>
+          <w:color w:val="1C6194" w:themeColor="accent2" w:themeShade="BF"/>
+          <w:sz w:val="36"/>
+          <w:szCs w:val="36"/>
+          <w:lang w:val="es-ES"/>
+        </w:rPr>
+      </w:pPr>
+    </w:p>
+    <w:p>
+      <w:pPr>
+        <w:rPr>
+          <w:rFonts w:ascii="Times New Roman" w:hAnsi="Times New Roman" w:cs="Times New Roman"/>
+          <w:b/>
+          <w:color w:val="1C6194" w:themeColor="accent2" w:themeShade="BF"/>
+          <w:sz w:val="36"/>
+          <w:szCs w:val="36"/>
+          <w:lang w:val="es-ES"/>
+        </w:rPr>
+      </w:pPr>
+      <w:r>
+        <w:rPr>
+          <w:rFonts w:ascii="Times New Roman" w:hAnsi="Times New Roman" w:cs="Times New Roman"/>
+          <w:b/>
+          <w:color w:val="1C6194" w:themeColor="accent2" w:themeShade="BF"/>
+          <w:sz w:val="36"/>
+          <w:szCs w:val="36"/>
+          <w:lang w:val="es-ES"/>
+        </w:rPr>
+        <w:t xml:space="preserve">Uno de estos fue enviado a ayudar a Oziel sobre </w:t>
+      </w:r>
+      <w:proofErr w:type="spellStart"/>
+      <w:r>
+        <w:rPr>
+          <w:rFonts w:ascii="Times New Roman" w:hAnsi="Times New Roman" w:cs="Times New Roman"/>
+          <w:b/>
+          <w:color w:val="1C6194" w:themeColor="accent2" w:themeShade="BF"/>
+          <w:sz w:val="36"/>
+          <w:szCs w:val="36"/>
+          <w:lang w:val="es-ES"/>
+        </w:rPr>
+        <w:t>Azrael</w:t>
+      </w:r>
+      <w:proofErr w:type="spellEnd"/>
+      <w:r>
+        <w:rPr>
+          <w:rFonts w:ascii="Times New Roman" w:hAnsi="Times New Roman" w:cs="Times New Roman"/>
+          <w:b/>
+          <w:color w:val="1C6194" w:themeColor="accent2" w:themeShade="BF"/>
+          <w:sz w:val="36"/>
+          <w:szCs w:val="36"/>
+          <w:lang w:val="es-ES"/>
+        </w:rPr>
+        <w:t xml:space="preserve"> y </w:t>
+      </w:r>
+      <w:proofErr w:type="spellStart"/>
+      <w:r>
+        <w:rPr>
+          <w:rFonts w:ascii="Times New Roman" w:hAnsi="Times New Roman" w:cs="Times New Roman"/>
+          <w:b/>
+          <w:color w:val="1C6194" w:themeColor="accent2" w:themeShade="BF"/>
+          <w:sz w:val="36"/>
+          <w:szCs w:val="36"/>
+          <w:lang w:val="es-ES"/>
+        </w:rPr>
+        <w:t>Sandalphon</w:t>
+      </w:r>
+      <w:proofErr w:type="spellEnd"/>
+      <w:r>
+        <w:rPr>
+          <w:rFonts w:ascii="Times New Roman" w:hAnsi="Times New Roman" w:cs="Times New Roman"/>
+          <w:b/>
+          <w:color w:val="1C6194" w:themeColor="accent2" w:themeShade="BF"/>
+          <w:sz w:val="36"/>
+          <w:szCs w:val="36"/>
+          <w:lang w:val="es-ES"/>
+        </w:rPr>
+        <w:t xml:space="preserve">. </w:t>
+      </w:r>
+      <w:proofErr w:type="spellStart"/>
+      <w:r>
+        <w:rPr>
+          <w:rFonts w:ascii="Times New Roman" w:hAnsi="Times New Roman" w:cs="Times New Roman"/>
+          <w:b/>
+          <w:color w:val="1C6194" w:themeColor="accent2" w:themeShade="BF"/>
+          <w:sz w:val="36"/>
+          <w:szCs w:val="36"/>
+          <w:lang w:val="es-ES"/>
+        </w:rPr>
+        <w:t>Ophanim</w:t>
+      </w:r>
+      <w:proofErr w:type="spellEnd"/>
+      <w:r>
+        <w:rPr>
+          <w:rFonts w:ascii="Times New Roman" w:hAnsi="Times New Roman" w:cs="Times New Roman"/>
+          <w:b/>
+          <w:color w:val="1C6194" w:themeColor="accent2" w:themeShade="BF"/>
+          <w:sz w:val="36"/>
+          <w:szCs w:val="36"/>
+          <w:lang w:val="es-ES"/>
+        </w:rPr>
+        <w:t xml:space="preserve"> considerados Tronos y estos forman parte de la tercera orden o coro de ángeles y forman parte del consejo celestial. </w:t>
+      </w:r>
+      <w:proofErr w:type="spellStart"/>
+      <w:r>
+        <w:rPr>
+          <w:rFonts w:ascii="Times New Roman" w:hAnsi="Times New Roman" w:cs="Times New Roman"/>
+          <w:b/>
+          <w:color w:val="1C6194" w:themeColor="accent2" w:themeShade="BF"/>
+          <w:sz w:val="36"/>
+          <w:szCs w:val="36"/>
+          <w:lang w:val="es-ES"/>
+        </w:rPr>
+        <w:t>Cerviel</w:t>
+      </w:r>
+      <w:proofErr w:type="spellEnd"/>
+      <w:r>
+        <w:rPr>
+          <w:rFonts w:ascii="Times New Roman" w:hAnsi="Times New Roman" w:cs="Times New Roman"/>
+          <w:b/>
+          <w:color w:val="1C6194" w:themeColor="accent2" w:themeShade="BF"/>
+          <w:sz w:val="36"/>
+          <w:szCs w:val="36"/>
+          <w:lang w:val="es-ES"/>
+        </w:rPr>
+        <w:t>, que significa el ángel que apoya.</w:t>
+      </w:r>
+      <w:r>
+        <w:rPr>
+          <w:rFonts w:ascii="Times New Roman" w:hAnsi="Times New Roman" w:cs="Times New Roman"/>
+          <w:b/>
+          <w:color w:val="1C6194" w:themeColor="accent2" w:themeShade="BF"/>
+          <w:sz w:val="36"/>
+          <w:szCs w:val="36"/>
+          <w:lang w:val="es-ES"/>
+        </w:rPr>
+        <w:t xml:space="preserve"> Ella le explica todo lo que pasa en los reinos celestiales y el latido de su corazón llegando hasta todas las jerarquías del cielo.</w:t>
+      </w:r>
+      <w:r>
+        <w:rPr>
+          <w:rFonts w:ascii="Times New Roman" w:hAnsi="Times New Roman" w:cs="Times New Roman"/>
+          <w:b/>
+          <w:color w:val="1C6194" w:themeColor="accent2" w:themeShade="BF"/>
+          <w:sz w:val="36"/>
+          <w:szCs w:val="36"/>
+          <w:lang w:val="es-ES"/>
+        </w:rPr>
+        <w:t xml:space="preserve"> </w:t>
+      </w:r>
+    </w:p>
+    <w:p>
+      <w:pPr>
+        <w:rPr>
+          <w:rFonts w:ascii="Times New Roman" w:hAnsi="Times New Roman" w:cs="Times New Roman"/>
+          <w:b/>
+          <w:color w:val="1C6194" w:themeColor="accent2" w:themeShade="BF"/>
+          <w:sz w:val="36"/>
+          <w:szCs w:val="36"/>
+          <w:lang w:val="es-ES"/>
+        </w:rPr>
+      </w:pPr>
+    </w:p>
+    <w:p>
+      <w:pPr>
+        <w:rPr>
+          <w:rFonts w:ascii="Times New Roman" w:hAnsi="Times New Roman" w:cs="Times New Roman"/>
+          <w:b/>
+          <w:color w:val="1C6194" w:themeColor="accent2" w:themeShade="BF"/>
+          <w:sz w:val="36"/>
+          <w:szCs w:val="36"/>
+          <w:lang w:val="es-ES"/>
+        </w:rPr>
+      </w:pPr>
+    </w:p>
+    <w:p>
+      <w:pPr>
+        <w:rPr>
+          <w:rFonts w:ascii="Times New Roman" w:hAnsi="Times New Roman" w:cs="Times New Roman"/>
+          <w:b/>
+          <w:color w:val="1C6194" w:themeColor="accent2" w:themeShade="BF"/>
+          <w:sz w:val="36"/>
+          <w:szCs w:val="36"/>
+          <w:lang w:val="es-ES"/>
+        </w:rPr>
+      </w:pPr>
+    </w:p>
+    <w:p>
+      <w:pPr>
+        <w:rPr>
+          <w:rFonts w:ascii="Times New Roman" w:hAnsi="Times New Roman" w:cs="Times New Roman"/>
+          <w:b/>
+          <w:color w:val="1C6194" w:themeColor="accent2" w:themeShade="BF"/>
+          <w:sz w:val="36"/>
+          <w:szCs w:val="36"/>
+          <w:lang w:val="es-ES"/>
+        </w:rPr>
+      </w:pPr>
+    </w:p>
+    <w:p>
+      <w:pPr>
+        <w:rPr>
+          <w:rFonts w:ascii="Times New Roman" w:hAnsi="Times New Roman" w:cs="Times New Roman"/>
+          <w:b/>
+          <w:color w:val="1C6194" w:themeColor="accent2" w:themeShade="BF"/>
+          <w:sz w:val="36"/>
+          <w:szCs w:val="36"/>
+          <w:lang w:val="es-ES"/>
+        </w:rPr>
+      </w:pPr>
+    </w:p>
+    <w:p>
+      <w:pPr>
+        <w:rPr>
+          <w:rFonts w:ascii="Times New Roman" w:hAnsi="Times New Roman" w:cs="Times New Roman"/>
+          <w:b/>
+          <w:color w:val="1C6194" w:themeColor="accent2" w:themeShade="BF"/>
+          <w:sz w:val="36"/>
+          <w:szCs w:val="36"/>
+          <w:lang w:val="es-ES"/>
+        </w:rPr>
+      </w:pPr>
+    </w:p>
+    <w:p>
+      <w:pPr>
+        <w:rPr>
+          <w:rFonts w:ascii="Times New Roman" w:hAnsi="Times New Roman" w:cs="Times New Roman"/>
+          <w:b/>
+          <w:color w:val="1C6194" w:themeColor="accent2" w:themeShade="BF"/>
+          <w:sz w:val="36"/>
+          <w:szCs w:val="36"/>
+          <w:lang w:val="es-ES"/>
+        </w:rPr>
+      </w:pPr>
+    </w:p>
+    <w:p>
+      <w:pPr>
+        <w:rPr>
+          <w:rFonts w:ascii="Times New Roman" w:hAnsi="Times New Roman" w:cs="Times New Roman"/>
+          <w:b/>
+          <w:color w:val="1C6194" w:themeColor="accent2" w:themeShade="BF"/>
+          <w:sz w:val="36"/>
+          <w:szCs w:val="36"/>
+          <w:lang w:val="es-ES"/>
+        </w:rPr>
+      </w:pPr>
+    </w:p>
+    <w:p>
+      <w:pPr>
+        <w:rPr>
+          <w:rFonts w:ascii="Times New Roman" w:hAnsi="Times New Roman" w:cs="Times New Roman"/>
+          <w:b/>
+          <w:color w:val="1C6194" w:themeColor="accent2" w:themeShade="BF"/>
+          <w:sz w:val="36"/>
+          <w:szCs w:val="36"/>
+          <w:lang w:val="es-ES"/>
+        </w:rPr>
+      </w:pPr>
+    </w:p>
+    <w:p>
+      <w:pPr>
+        <w:rPr>
+          <w:rFonts w:ascii="Times New Roman" w:hAnsi="Times New Roman" w:cs="Times New Roman"/>
+          <w:b/>
+          <w:color w:val="1C6194" w:themeColor="accent2" w:themeShade="BF"/>
+          <w:sz w:val="36"/>
+          <w:szCs w:val="36"/>
+          <w:lang w:val="es-ES"/>
+        </w:rPr>
+      </w:pPr>
+    </w:p>
+    <w:p>
+      <w:pPr>
+        <w:rPr>
+          <w:rFonts w:ascii="Times New Roman" w:hAnsi="Times New Roman" w:cs="Times New Roman"/>
+          <w:b/>
+          <w:color w:val="1C6194" w:themeColor="accent2" w:themeShade="BF"/>
+          <w:sz w:val="36"/>
+          <w:szCs w:val="36"/>
+          <w:lang w:val="es-ES"/>
+        </w:rPr>
+      </w:pPr>
+    </w:p>
+    <w:p>
+      <w:pPr>
+        <w:rPr>
+          <w:rFonts w:ascii="Times New Roman" w:hAnsi="Times New Roman" w:cs="Times New Roman"/>
+          <w:b/>
+          <w:color w:val="1C6194" w:themeColor="accent2" w:themeShade="BF"/>
+          <w:sz w:val="36"/>
+          <w:szCs w:val="36"/>
+          <w:lang w:val="es-ES"/>
+        </w:rPr>
+      </w:pPr>
+    </w:p>
+    <w:p>
+      <w:pPr>
+        <w:rPr>
+          <w:rFonts w:ascii="Times New Roman" w:hAnsi="Times New Roman" w:cs="Times New Roman"/>
+          <w:b/>
+          <w:color w:val="1C6194" w:themeColor="accent2" w:themeShade="BF"/>
+          <w:sz w:val="36"/>
+          <w:szCs w:val="36"/>
+          <w:lang w:val="es-ES"/>
+        </w:rPr>
+      </w:pPr>
+    </w:p>
+    <w:p>
+      <w:pPr>
+        <w:rPr>
+          <w:rFonts w:ascii="Times New Roman" w:hAnsi="Times New Roman" w:cs="Times New Roman"/>
+          <w:b/>
+          <w:color w:val="1C6194" w:themeColor="accent2" w:themeShade="BF"/>
+          <w:sz w:val="36"/>
+          <w:szCs w:val="36"/>
+          <w:lang w:val="es-ES"/>
+        </w:rPr>
+      </w:pPr>
+    </w:p>
+    <w:p>
+      <w:pPr>
+        <w:rPr>
+          <w:rFonts w:ascii="Times New Roman" w:hAnsi="Times New Roman" w:cs="Times New Roman"/>
+          <w:b/>
+          <w:color w:val="1C6194" w:themeColor="accent2" w:themeShade="BF"/>
+          <w:sz w:val="36"/>
+          <w:szCs w:val="36"/>
+          <w:lang w:val="es-ES"/>
+        </w:rPr>
+      </w:pPr>
+    </w:p>
+    <w:p>
+      <w:pPr>
+        <w:rPr>
+          <w:rFonts w:ascii="Times New Roman" w:hAnsi="Times New Roman" w:cs="Times New Roman"/>
+          <w:b/>
+          <w:color w:val="1C6194" w:themeColor="accent2" w:themeShade="BF"/>
+          <w:sz w:val="36"/>
+          <w:szCs w:val="36"/>
+          <w:lang w:val="es-ES"/>
+        </w:rPr>
+      </w:pPr>
+    </w:p>
+    <w:p>
+      <w:pPr>
+        <w:rPr>
+          <w:rFonts w:ascii="Times New Roman" w:hAnsi="Times New Roman" w:cs="Times New Roman"/>
+          <w:b/>
+          <w:color w:val="1C6194" w:themeColor="accent2" w:themeShade="BF"/>
+          <w:sz w:val="36"/>
+          <w:szCs w:val="36"/>
+          <w:lang w:val="es-ES"/>
+        </w:rPr>
+      </w:pPr>
+      <w:r>
+        <w:rPr>
+          <w:rFonts w:ascii="Times New Roman" w:hAnsi="Times New Roman" w:cs="Times New Roman"/>
+          <w:b/>
+          <w:color w:val="1C6194" w:themeColor="accent2" w:themeShade="BF"/>
+          <w:sz w:val="36"/>
+          <w:szCs w:val="36"/>
+          <w:lang w:val="es-ES"/>
+        </w:rPr>
+        <w:t xml:space="preserve">Volumen 1 pasa en el mes de febrero, comienza el </w:t>
+      </w:r>
+      <w:r>
+        <w:rPr>
+          <w:rFonts w:ascii="Times New Roman" w:hAnsi="Times New Roman" w:cs="Times New Roman"/>
+          <w:b/>
+          <w:color w:val="1C6194" w:themeColor="accent2" w:themeShade="BF"/>
+          <w:sz w:val="36"/>
+          <w:szCs w:val="36"/>
+          <w:lang w:val="es-ES"/>
+        </w:rPr>
+        <w:t>día</w:t>
+      </w:r>
+      <w:r>
+        <w:rPr>
+          <w:rFonts w:ascii="Times New Roman" w:hAnsi="Times New Roman" w:cs="Times New Roman"/>
+          <w:b/>
+          <w:color w:val="1C6194" w:themeColor="accent2" w:themeShade="BF"/>
+          <w:sz w:val="36"/>
+          <w:szCs w:val="36"/>
+          <w:lang w:val="es-ES"/>
+        </w:rPr>
+        <w:t xml:space="preserve"> viernes 21</w:t>
+      </w:r>
+      <w:r>
+        <w:rPr>
+          <w:rFonts w:ascii="Times New Roman" w:hAnsi="Times New Roman" w:cs="Times New Roman"/>
+          <w:b/>
+          <w:color w:val="1C6194" w:themeColor="accent2" w:themeShade="BF"/>
+          <w:sz w:val="36"/>
+          <w:szCs w:val="36"/>
+          <w:lang w:val="es-ES"/>
+        </w:rPr>
+        <w:t xml:space="preserve"> por la mañana</w:t>
+      </w:r>
+      <w:r>
+        <w:rPr>
+          <w:rFonts w:ascii="Times New Roman" w:hAnsi="Times New Roman" w:cs="Times New Roman"/>
+          <w:b/>
+          <w:color w:val="1C6194" w:themeColor="accent2" w:themeShade="BF"/>
+          <w:sz w:val="36"/>
+          <w:szCs w:val="36"/>
+          <w:lang w:val="es-ES"/>
+        </w:rPr>
+        <w:t xml:space="preserve"> y termina</w:t>
+      </w:r>
+      <w:r>
+        <w:rPr>
+          <w:rFonts w:ascii="Times New Roman" w:hAnsi="Times New Roman" w:cs="Times New Roman"/>
+          <w:b/>
+          <w:color w:val="1C6194" w:themeColor="accent2" w:themeShade="BF"/>
+          <w:sz w:val="36"/>
+          <w:szCs w:val="36"/>
+          <w:lang w:val="es-ES"/>
+        </w:rPr>
+        <w:t xml:space="preserve"> el jueves 27 a la madrugada.</w:t>
+      </w:r>
+    </w:p>
+    <w:p>
+      <w:pPr>
+        <w:rPr>
+          <w:rFonts w:ascii="Times New Roman" w:hAnsi="Times New Roman" w:cs="Times New Roman"/>
+          <w:b/>
+          <w:color w:val="1C6194" w:themeColor="accent2" w:themeShade="BF"/>
+          <w:sz w:val="36"/>
+          <w:szCs w:val="36"/>
+          <w:lang w:val="es-ES"/>
+        </w:rPr>
+      </w:pPr>
+    </w:p>
+    <w:p>
+      <w:pPr>
+        <w:rPr>
+          <w:rFonts w:ascii="Times New Roman" w:hAnsi="Times New Roman" w:cs="Times New Roman"/>
+          <w:b/>
+          <w:color w:val="1C6194" w:themeColor="accent2" w:themeShade="BF"/>
+          <w:sz w:val="36"/>
+          <w:szCs w:val="36"/>
+          <w:lang w:val="es-ES"/>
+        </w:rPr>
+      </w:pPr>
+      <w:r>
+        <w:rPr>
+          <w:rFonts w:ascii="Times New Roman" w:hAnsi="Times New Roman" w:cs="Times New Roman"/>
+          <w:b/>
+          <w:color w:val="1C6194" w:themeColor="accent2" w:themeShade="BF"/>
+          <w:sz w:val="36"/>
+          <w:szCs w:val="36"/>
+          <w:lang w:val="es-ES"/>
+        </w:rPr>
+        <w:t>Volumen 2 pasa en el mes de</w:t>
+      </w:r>
+      <w:r>
+        <w:rPr>
+          <w:rFonts w:ascii="Times New Roman" w:hAnsi="Times New Roman" w:cs="Times New Roman"/>
+          <w:b/>
+          <w:color w:val="1C6194" w:themeColor="accent2" w:themeShade="BF"/>
+          <w:sz w:val="36"/>
+          <w:szCs w:val="36"/>
+          <w:lang w:val="es-ES"/>
+        </w:rPr>
+        <w:t xml:space="preserve"> febrero</w:t>
+      </w:r>
+      <w:r>
+        <w:rPr>
+          <w:rFonts w:ascii="Times New Roman" w:hAnsi="Times New Roman" w:cs="Times New Roman"/>
+          <w:b/>
+          <w:color w:val="1C6194" w:themeColor="accent2" w:themeShade="BF"/>
+          <w:sz w:val="36"/>
+          <w:szCs w:val="36"/>
+          <w:lang w:val="es-ES"/>
+        </w:rPr>
+        <w:t xml:space="preserve">, comienza </w:t>
+      </w:r>
+      <w:r>
+        <w:rPr>
+          <w:rFonts w:ascii="Times New Roman" w:hAnsi="Times New Roman" w:cs="Times New Roman"/>
+          <w:b/>
+          <w:color w:val="1C6194" w:themeColor="accent2" w:themeShade="BF"/>
+          <w:sz w:val="36"/>
+          <w:szCs w:val="36"/>
+          <w:lang w:val="es-ES"/>
+        </w:rPr>
+        <w:t>viernes 28 a la tarde.</w:t>
+      </w:r>
+    </w:p>
+    <w:p>
+      <w:pPr>
+        <w:rPr>
+          <w:rFonts w:ascii="Times New Roman" w:hAnsi="Times New Roman" w:cs="Times New Roman"/>
+          <w:b/>
+          <w:color w:val="1C6194" w:themeColor="accent2" w:themeShade="BF"/>
+          <w:sz w:val="36"/>
+          <w:szCs w:val="36"/>
+          <w:lang w:val="es-ES"/>
+        </w:rPr>
+      </w:pPr>
+    </w:p>
+    <w:p>
+      <w:pPr>
+        <w:rPr>
+          <w:rFonts w:ascii="Times New Roman" w:hAnsi="Times New Roman" w:cs="Times New Roman"/>
+          <w:b/>
+          <w:color w:val="1C6194" w:themeColor="accent2" w:themeShade="BF"/>
+          <w:sz w:val="36"/>
+          <w:szCs w:val="36"/>
+          <w:lang w:val="es-ES"/>
+        </w:rPr>
+      </w:pPr>
+      <w:r>
+        <w:rPr>
+          <w:rFonts w:ascii="Times New Roman" w:hAnsi="Times New Roman" w:cs="Times New Roman"/>
+          <w:b/>
+          <w:color w:val="1C6194" w:themeColor="accent2" w:themeShade="BF"/>
+          <w:sz w:val="36"/>
+          <w:szCs w:val="36"/>
+          <w:lang w:val="es-ES"/>
+        </w:rPr>
+        <w:t xml:space="preserve">Volumen 3 pasa en el mes de marzo, termina el lunes 3 de marzo a la madrugada. </w:t>
+      </w:r>
+    </w:p>
+    <w:p>
+      <w:pPr>
+        <w:rPr>
+          <w:rFonts w:ascii="Times New Roman" w:hAnsi="Times New Roman" w:cs="Times New Roman"/>
+          <w:b/>
+          <w:color w:val="1C6194" w:themeColor="accent2" w:themeShade="BF"/>
+          <w:sz w:val="36"/>
+          <w:szCs w:val="36"/>
+          <w:lang w:val="es-ES"/>
+        </w:rPr>
+      </w:pPr>
+    </w:p>
+    <w:p>
+      <w:pPr>
+        <w:rPr>
+          <w:rFonts w:ascii="Times New Roman" w:hAnsi="Times New Roman" w:cs="Times New Roman"/>
+          <w:b/>
+          <w:color w:val="1C6194" w:themeColor="accent2" w:themeShade="BF"/>
+          <w:sz w:val="36"/>
+          <w:szCs w:val="36"/>
+          <w:lang w:val="es-ES"/>
+        </w:rPr>
+      </w:pPr>
+      <w:r>
+        <w:rPr>
+          <w:rFonts w:ascii="Times New Roman" w:hAnsi="Times New Roman" w:cs="Times New Roman"/>
+          <w:b/>
+          <w:color w:val="1C6194" w:themeColor="accent2" w:themeShade="BF"/>
+          <w:sz w:val="36"/>
+          <w:szCs w:val="36"/>
+          <w:lang w:val="es-ES"/>
+        </w:rPr>
+        <w:t>Volumen 4 pasa en el mes de marzo, comienza el viernes 14 por la mañana y termina el mismo día a la noche.</w:t>
+      </w:r>
+    </w:p>
+    <w:p>
+      <w:pPr>
+        <w:rPr>
+          <w:rFonts w:ascii="Times New Roman" w:hAnsi="Times New Roman" w:cs="Times New Roman"/>
+          <w:b/>
+          <w:color w:val="1C6194" w:themeColor="accent2" w:themeShade="BF"/>
+          <w:sz w:val="36"/>
+          <w:szCs w:val="36"/>
+          <w:lang w:val="es-ES"/>
+        </w:rPr>
+      </w:pPr>
+    </w:p>
+    <w:p>
+      <w:pPr>
+        <w:rPr>
+          <w:rFonts w:ascii="Times New Roman" w:hAnsi="Times New Roman" w:cs="Times New Roman"/>
+          <w:b/>
+          <w:color w:val="1C6194" w:themeColor="accent2" w:themeShade="BF"/>
+          <w:sz w:val="36"/>
+          <w:szCs w:val="36"/>
+          <w:lang w:val="es-ES"/>
+        </w:rPr>
+      </w:pPr>
+      <w:r>
+        <w:rPr>
+          <w:rFonts w:ascii="Times New Roman" w:hAnsi="Times New Roman" w:cs="Times New Roman"/>
+          <w:b/>
+          <w:color w:val="1C6194" w:themeColor="accent2" w:themeShade="BF"/>
+          <w:sz w:val="36"/>
+          <w:szCs w:val="36"/>
+          <w:lang w:val="es-ES"/>
+        </w:rPr>
+        <w:t>Volumen 5 pasa en el mes de marzo, comienza el sábado 15 por el medio día y termina el domingo 16 por la madrugada.</w:t>
+      </w:r>
+    </w:p>
+    <w:p>
+      <w:pPr>
+        <w:rPr>
+          <w:rFonts w:ascii="Times New Roman" w:hAnsi="Times New Roman" w:cs="Times New Roman"/>
+          <w:b/>
+          <w:color w:val="1C6194" w:themeColor="accent2" w:themeShade="BF"/>
+          <w:sz w:val="36"/>
+          <w:szCs w:val="36"/>
+          <w:lang w:val="es-ES"/>
+        </w:rPr>
+      </w:pPr>
+    </w:p>
+    <w:p>
+      <w:pPr>
+        <w:rPr>
+          <w:rFonts w:ascii="Times New Roman" w:hAnsi="Times New Roman" w:cs="Times New Roman"/>
+          <w:b/>
+          <w:color w:val="1C6194" w:themeColor="accent2" w:themeShade="BF"/>
+          <w:sz w:val="36"/>
+          <w:szCs w:val="36"/>
+          <w:lang w:val="es-ES"/>
+        </w:rPr>
+      </w:pPr>
+      <w:r>
+        <w:rPr>
+          <w:rFonts w:ascii="Times New Roman" w:hAnsi="Times New Roman" w:cs="Times New Roman"/>
+          <w:b/>
+          <w:color w:val="1C6194" w:themeColor="accent2" w:themeShade="BF"/>
+          <w:sz w:val="36"/>
+          <w:szCs w:val="36"/>
+          <w:lang w:val="es-ES"/>
+        </w:rPr>
+        <w:t xml:space="preserve">Volumen 6 pasa </w:t>
+      </w:r>
+      <w:r>
+        <w:rPr>
+          <w:rFonts w:ascii="Times New Roman" w:hAnsi="Times New Roman" w:cs="Times New Roman"/>
+          <w:b/>
+          <w:color w:val="1C6194" w:themeColor="accent2" w:themeShade="BF"/>
+          <w:sz w:val="36"/>
+          <w:szCs w:val="36"/>
+          <w:lang w:val="es-ES"/>
+        </w:rPr>
+        <w:t xml:space="preserve">en </w:t>
+      </w:r>
+      <w:r>
+        <w:rPr>
+          <w:rFonts w:ascii="Times New Roman" w:hAnsi="Times New Roman" w:cs="Times New Roman"/>
+          <w:b/>
+          <w:color w:val="1C6194" w:themeColor="accent2" w:themeShade="BF"/>
+          <w:sz w:val="36"/>
+          <w:szCs w:val="36"/>
+          <w:lang w:val="es-ES"/>
+        </w:rPr>
+        <w:t>el mes de marzo</w:t>
+      </w:r>
+      <w:r>
+        <w:rPr>
+          <w:rFonts w:ascii="Times New Roman" w:hAnsi="Times New Roman" w:cs="Times New Roman"/>
+          <w:b/>
+          <w:color w:val="1C6194" w:themeColor="accent2" w:themeShade="BF"/>
+          <w:sz w:val="36"/>
+          <w:szCs w:val="36"/>
+          <w:lang w:val="es-ES"/>
+        </w:rPr>
+        <w:t>,</w:t>
+      </w:r>
+      <w:r>
+        <w:rPr>
+          <w:rFonts w:ascii="Times New Roman" w:hAnsi="Times New Roman" w:cs="Times New Roman"/>
+          <w:b/>
+          <w:color w:val="1C6194" w:themeColor="accent2" w:themeShade="BF"/>
+          <w:sz w:val="36"/>
+          <w:szCs w:val="36"/>
+          <w:lang w:val="es-ES"/>
+        </w:rPr>
+        <w:t xml:space="preserve"> </w:t>
+      </w:r>
+      <w:r>
+        <w:rPr>
+          <w:rFonts w:ascii="Times New Roman" w:hAnsi="Times New Roman" w:cs="Times New Roman"/>
+          <w:b/>
+          <w:color w:val="1C6194" w:themeColor="accent2" w:themeShade="BF"/>
+          <w:sz w:val="36"/>
+          <w:szCs w:val="36"/>
+          <w:lang w:val="es-ES"/>
+        </w:rPr>
+        <w:t>comienza el día</w:t>
+      </w:r>
+      <w:r>
+        <w:rPr>
+          <w:rFonts w:ascii="Times New Roman" w:hAnsi="Times New Roman" w:cs="Times New Roman"/>
+          <w:b/>
+          <w:color w:val="1C6194" w:themeColor="accent2" w:themeShade="BF"/>
+          <w:sz w:val="36"/>
+          <w:szCs w:val="36"/>
+          <w:lang w:val="es-ES"/>
+        </w:rPr>
+        <w:t xml:space="preserve"> lunes 17 </w:t>
+      </w:r>
+      <w:r>
+        <w:rPr>
+          <w:rFonts w:ascii="Times New Roman" w:hAnsi="Times New Roman" w:cs="Times New Roman"/>
+          <w:b/>
+          <w:color w:val="1C6194" w:themeColor="accent2" w:themeShade="BF"/>
+          <w:sz w:val="36"/>
+          <w:szCs w:val="36"/>
+          <w:lang w:val="es-ES"/>
+        </w:rPr>
+        <w:t xml:space="preserve">a la tarde </w:t>
+      </w:r>
+      <w:r>
+        <w:rPr>
+          <w:rFonts w:ascii="Times New Roman" w:hAnsi="Times New Roman" w:cs="Times New Roman"/>
+          <w:b/>
+          <w:color w:val="1C6194" w:themeColor="accent2" w:themeShade="BF"/>
+          <w:sz w:val="36"/>
+          <w:szCs w:val="36"/>
+          <w:lang w:val="es-ES"/>
+        </w:rPr>
+        <w:t>y termina el 18</w:t>
+      </w:r>
+      <w:r>
+        <w:rPr>
+          <w:rFonts w:ascii="Times New Roman" w:hAnsi="Times New Roman" w:cs="Times New Roman"/>
+          <w:b/>
+          <w:color w:val="1C6194" w:themeColor="accent2" w:themeShade="BF"/>
+          <w:sz w:val="36"/>
+          <w:szCs w:val="36"/>
+          <w:lang w:val="es-ES"/>
+        </w:rPr>
+        <w:t xml:space="preserve"> a la madrugada</w:t>
+      </w:r>
+      <w:r>
+        <w:rPr>
+          <w:rFonts w:ascii="Times New Roman" w:hAnsi="Times New Roman" w:cs="Times New Roman"/>
+          <w:b/>
+          <w:color w:val="1C6194" w:themeColor="accent2" w:themeShade="BF"/>
+          <w:sz w:val="36"/>
+          <w:szCs w:val="36"/>
+          <w:lang w:val="es-ES"/>
+        </w:rPr>
+        <w:t>.</w:t>
+      </w:r>
+    </w:p>
+    <w:p>
+      <w:pPr>
+        <w:rPr>
+          <w:rFonts w:ascii="Times New Roman" w:hAnsi="Times New Roman" w:cs="Times New Roman"/>
+          <w:b/>
+          <w:color w:val="1C6194" w:themeColor="accent2" w:themeShade="BF"/>
+          <w:sz w:val="36"/>
+          <w:szCs w:val="36"/>
+          <w:lang w:val="es-ES"/>
+        </w:rPr>
+      </w:pPr>
+    </w:p>
+    <w:p>
+      <w:pPr>
+        <w:rPr>
+          <w:rFonts w:ascii="Times New Roman" w:hAnsi="Times New Roman" w:cs="Times New Roman"/>
+          <w:b/>
+          <w:color w:val="1C6194" w:themeColor="accent2" w:themeShade="BF"/>
+          <w:sz w:val="36"/>
+          <w:szCs w:val="36"/>
+          <w:lang w:val="es-ES"/>
+        </w:rPr>
+      </w:pPr>
+      <w:r>
+        <w:rPr>
+          <w:rFonts w:ascii="Times New Roman" w:hAnsi="Times New Roman" w:cs="Times New Roman"/>
+          <w:b/>
+          <w:color w:val="1C6194" w:themeColor="accent2" w:themeShade="BF"/>
+          <w:sz w:val="36"/>
+          <w:szCs w:val="36"/>
+          <w:lang w:val="es-ES"/>
+        </w:rPr>
+        <w:t xml:space="preserve">Volumen 7 pasa </w:t>
+      </w:r>
+      <w:r>
+        <w:rPr>
+          <w:rFonts w:ascii="Times New Roman" w:hAnsi="Times New Roman" w:cs="Times New Roman"/>
+          <w:b/>
+          <w:color w:val="1C6194" w:themeColor="accent2" w:themeShade="BF"/>
+          <w:sz w:val="36"/>
+          <w:szCs w:val="36"/>
+          <w:lang w:val="es-ES"/>
+        </w:rPr>
+        <w:t xml:space="preserve">en </w:t>
+      </w:r>
+      <w:r>
+        <w:rPr>
+          <w:rFonts w:ascii="Times New Roman" w:hAnsi="Times New Roman" w:cs="Times New Roman"/>
+          <w:b/>
+          <w:color w:val="1C6194" w:themeColor="accent2" w:themeShade="BF"/>
+          <w:sz w:val="36"/>
+          <w:szCs w:val="36"/>
+          <w:lang w:val="es-ES"/>
+        </w:rPr>
+        <w:t>el mes de marzo, comienza el día sábado 22</w:t>
+      </w:r>
+      <w:r>
+        <w:rPr>
+          <w:rFonts w:ascii="Times New Roman" w:hAnsi="Times New Roman" w:cs="Times New Roman"/>
+          <w:b/>
+          <w:color w:val="1C6194" w:themeColor="accent2" w:themeShade="BF"/>
+          <w:sz w:val="36"/>
+          <w:szCs w:val="36"/>
+          <w:lang w:val="es-ES"/>
+        </w:rPr>
+        <w:t xml:space="preserve"> por la mañana.</w:t>
+      </w:r>
+    </w:p>
+    <w:p>
+      <w:pPr>
+        <w:rPr>
+          <w:rFonts w:ascii="Times New Roman" w:hAnsi="Times New Roman" w:cs="Times New Roman"/>
+          <w:b/>
+          <w:color w:val="1C6194" w:themeColor="accent2" w:themeShade="BF"/>
+          <w:sz w:val="36"/>
+          <w:szCs w:val="36"/>
+          <w:lang w:val="es-ES"/>
+        </w:rPr>
+      </w:pPr>
+    </w:p>
+    <w:p>
+      <w:pPr>
+        <w:rPr>
+          <w:rFonts w:ascii="Times New Roman" w:hAnsi="Times New Roman" w:cs="Times New Roman"/>
+          <w:b/>
+          <w:color w:val="1C6194" w:themeColor="accent2" w:themeShade="BF"/>
+          <w:sz w:val="36"/>
+          <w:szCs w:val="36"/>
+          <w:lang w:val="es-ES"/>
+        </w:rPr>
+      </w:pPr>
+      <w:r>
+        <w:rPr>
+          <w:rFonts w:ascii="Times New Roman" w:hAnsi="Times New Roman" w:cs="Times New Roman"/>
+          <w:b/>
+          <w:color w:val="1C6194" w:themeColor="accent2" w:themeShade="BF"/>
+          <w:sz w:val="36"/>
+          <w:szCs w:val="36"/>
+          <w:lang w:val="es-ES"/>
+        </w:rPr>
         <w:lastRenderedPageBreak/>
-        <w:t>Yomikawa</w:t>
-      </w:r>
-      <w:proofErr w:type="spellEnd"/>
-      <w:r>
-        <w:rPr>
-          <w:rFonts w:ascii="Times New Roman" w:hAnsi="Times New Roman" w:cs="Times New Roman"/>
-          <w:b/>
-          <w:color w:val="1C6194" w:themeColor="accent2" w:themeShade="BF"/>
-          <w:sz w:val="36"/>
-          <w:szCs w:val="36"/>
-          <w:lang w:val="es-ES"/>
-        </w:rPr>
-        <w:t xml:space="preserve"> </w:t>
-      </w:r>
-      <w:proofErr w:type="spellStart"/>
-      <w:r>
-        <w:rPr>
-          <w:rFonts w:ascii="Times New Roman" w:hAnsi="Times New Roman" w:cs="Times New Roman"/>
-          <w:b/>
-          <w:color w:val="1C6194" w:themeColor="accent2" w:themeShade="BF"/>
-          <w:sz w:val="36"/>
-          <w:szCs w:val="36"/>
-          <w:lang w:val="es-ES"/>
-        </w:rPr>
-        <w:t>Ruiko</w:t>
-      </w:r>
-      <w:proofErr w:type="spellEnd"/>
-      <w:r>
-        <w:rPr>
-          <w:rFonts w:ascii="Times New Roman" w:hAnsi="Times New Roman" w:cs="Times New Roman"/>
-          <w:b/>
-          <w:color w:val="1C6194" w:themeColor="accent2" w:themeShade="BF"/>
-          <w:sz w:val="36"/>
-          <w:szCs w:val="36"/>
-          <w:lang w:val="es-ES"/>
-        </w:rPr>
-        <w:t xml:space="preserve">, chica enamorada de Oziel. Y </w:t>
-      </w:r>
-      <w:proofErr w:type="spellStart"/>
-      <w:r>
-        <w:rPr>
-          <w:rFonts w:ascii="Times New Roman" w:hAnsi="Times New Roman" w:cs="Times New Roman"/>
-          <w:b/>
-          <w:color w:val="1C6194" w:themeColor="accent2" w:themeShade="BF"/>
-          <w:sz w:val="36"/>
-          <w:szCs w:val="36"/>
-          <w:lang w:val="es-ES"/>
-        </w:rPr>
-        <w:t>Yomikawa</w:t>
-      </w:r>
-      <w:proofErr w:type="spellEnd"/>
-      <w:r>
-        <w:rPr>
-          <w:rFonts w:ascii="Times New Roman" w:hAnsi="Times New Roman" w:cs="Times New Roman"/>
-          <w:b/>
-          <w:color w:val="1C6194" w:themeColor="accent2" w:themeShade="BF"/>
-          <w:sz w:val="36"/>
-          <w:szCs w:val="36"/>
-          <w:lang w:val="es-ES"/>
-        </w:rPr>
-        <w:t xml:space="preserve"> </w:t>
-      </w:r>
-      <w:proofErr w:type="spellStart"/>
-      <w:r>
-        <w:rPr>
-          <w:rFonts w:ascii="Times New Roman" w:hAnsi="Times New Roman" w:cs="Times New Roman"/>
-          <w:b/>
-          <w:color w:val="1C6194" w:themeColor="accent2" w:themeShade="BF"/>
-          <w:sz w:val="36"/>
-          <w:szCs w:val="36"/>
-          <w:lang w:val="es-ES"/>
-        </w:rPr>
-        <w:t>Nazari</w:t>
-      </w:r>
-      <w:proofErr w:type="spellEnd"/>
-      <w:r>
-        <w:rPr>
-          <w:rFonts w:ascii="Times New Roman" w:hAnsi="Times New Roman" w:cs="Times New Roman"/>
-          <w:b/>
-          <w:color w:val="1C6194" w:themeColor="accent2" w:themeShade="BF"/>
-          <w:sz w:val="36"/>
-          <w:szCs w:val="36"/>
-          <w:lang w:val="es-ES"/>
-        </w:rPr>
-        <w:t>, hermana menor.</w:t>
-      </w:r>
-    </w:p>
-    <w:p>
-      <w:pPr>
-        <w:rPr>
-          <w:rFonts w:ascii="Times New Roman" w:hAnsi="Times New Roman" w:cs="Times New Roman"/>
-          <w:b/>
-          <w:color w:val="1C6194" w:themeColor="accent2" w:themeShade="BF"/>
-          <w:sz w:val="36"/>
-          <w:szCs w:val="36"/>
-          <w:lang w:val="es-ES"/>
-        </w:rPr>
-      </w:pPr>
-    </w:p>
-    <w:p>
-      <w:pPr>
-        <w:rPr>
-          <w:rFonts w:ascii="Times New Roman" w:hAnsi="Times New Roman" w:cs="Times New Roman"/>
-          <w:b/>
-          <w:color w:val="1C6194" w:themeColor="accent2" w:themeShade="BF"/>
-          <w:sz w:val="36"/>
-          <w:szCs w:val="36"/>
-          <w:lang w:val="es-ES"/>
-        </w:rPr>
-      </w:pPr>
-      <w:proofErr w:type="spellStart"/>
-      <w:r>
-        <w:rPr>
-          <w:rFonts w:ascii="Times New Roman" w:hAnsi="Times New Roman" w:cs="Times New Roman"/>
-          <w:b/>
-          <w:color w:val="1C6194" w:themeColor="accent2" w:themeShade="BF"/>
-          <w:sz w:val="36"/>
-          <w:szCs w:val="36"/>
-          <w:lang w:val="es-ES"/>
-        </w:rPr>
-        <w:t>Odoriko</w:t>
-      </w:r>
-      <w:proofErr w:type="spellEnd"/>
-      <w:r>
-        <w:rPr>
-          <w:rFonts w:ascii="Times New Roman" w:hAnsi="Times New Roman" w:cs="Times New Roman"/>
-          <w:b/>
-          <w:color w:val="1C6194" w:themeColor="accent2" w:themeShade="BF"/>
-          <w:sz w:val="36"/>
-          <w:szCs w:val="36"/>
-          <w:lang w:val="es-ES"/>
-        </w:rPr>
-        <w:t xml:space="preserve"> </w:t>
-      </w:r>
-      <w:proofErr w:type="spellStart"/>
-      <w:r>
-        <w:rPr>
-          <w:rFonts w:ascii="Times New Roman" w:hAnsi="Times New Roman" w:cs="Times New Roman"/>
-          <w:b/>
-          <w:color w:val="1C6194" w:themeColor="accent2" w:themeShade="BF"/>
-          <w:sz w:val="36"/>
-          <w:szCs w:val="36"/>
-          <w:lang w:val="es-ES"/>
-        </w:rPr>
-        <w:t>Hanako</w:t>
-      </w:r>
-      <w:proofErr w:type="spellEnd"/>
-      <w:r>
-        <w:rPr>
-          <w:rFonts w:ascii="Times New Roman" w:hAnsi="Times New Roman" w:cs="Times New Roman"/>
-          <w:b/>
-          <w:color w:val="1C6194" w:themeColor="accent2" w:themeShade="BF"/>
-          <w:sz w:val="36"/>
-          <w:szCs w:val="36"/>
-          <w:lang w:val="es-ES"/>
-        </w:rPr>
-        <w:t xml:space="preserve">, seria y muy responsable, no controla el poder, solo es inteligente. </w:t>
-      </w:r>
-    </w:p>
-    <w:p>
-      <w:pPr>
-        <w:rPr>
-          <w:rFonts w:ascii="Times New Roman" w:hAnsi="Times New Roman" w:cs="Times New Roman"/>
-          <w:b/>
-          <w:color w:val="1C6194" w:themeColor="accent2" w:themeShade="BF"/>
-          <w:sz w:val="36"/>
-          <w:szCs w:val="36"/>
-          <w:lang w:val="es-ES"/>
-        </w:rPr>
-      </w:pPr>
-      <w:proofErr w:type="spellStart"/>
-      <w:r>
-        <w:rPr>
-          <w:rFonts w:ascii="Times New Roman" w:hAnsi="Times New Roman" w:cs="Times New Roman"/>
-          <w:b/>
-          <w:color w:val="1C6194" w:themeColor="accent2" w:themeShade="BF"/>
-          <w:sz w:val="36"/>
-          <w:szCs w:val="36"/>
-          <w:lang w:val="es-ES"/>
-        </w:rPr>
-        <w:t>Hanako</w:t>
-      </w:r>
-      <w:proofErr w:type="spellEnd"/>
-      <w:r>
-        <w:rPr>
-          <w:rFonts w:ascii="Times New Roman" w:hAnsi="Times New Roman" w:cs="Times New Roman"/>
-          <w:b/>
-          <w:color w:val="1C6194" w:themeColor="accent2" w:themeShade="BF"/>
-          <w:sz w:val="36"/>
-          <w:szCs w:val="36"/>
-          <w:lang w:val="es-ES"/>
-        </w:rPr>
-        <w:t xml:space="preserve"> </w:t>
-      </w:r>
-      <w:proofErr w:type="spellStart"/>
-      <w:r>
-        <w:rPr>
-          <w:rFonts w:ascii="Times New Roman" w:hAnsi="Times New Roman" w:cs="Times New Roman"/>
-          <w:b/>
-          <w:color w:val="1C6194" w:themeColor="accent2" w:themeShade="BF"/>
-          <w:sz w:val="36"/>
-          <w:szCs w:val="36"/>
-          <w:lang w:val="es-ES"/>
-        </w:rPr>
-        <w:t>Odoriko</w:t>
-      </w:r>
-      <w:proofErr w:type="spellEnd"/>
-      <w:r>
-        <w:rPr>
-          <w:rFonts w:ascii="Times New Roman" w:hAnsi="Times New Roman" w:cs="Times New Roman"/>
-          <w:b/>
-          <w:color w:val="1C6194" w:themeColor="accent2" w:themeShade="BF"/>
-          <w:sz w:val="36"/>
-          <w:szCs w:val="36"/>
-          <w:lang w:val="es-ES"/>
-        </w:rPr>
-        <w:t>, contra parte, loca, le gusta los dulces y se especializa en asesinar con entrenamiento militar y otras cosas para matar, utiliza el poder de poder cambiar la temperatura de su cuerpo a voluntad.</w:t>
-      </w:r>
-    </w:p>
-    <w:p>
-      <w:pPr>
-        <w:rPr>
-          <w:rFonts w:ascii="Times New Roman" w:hAnsi="Times New Roman" w:cs="Times New Roman"/>
-          <w:b/>
-          <w:color w:val="1C6194" w:themeColor="accent2" w:themeShade="BF"/>
-          <w:sz w:val="36"/>
-          <w:szCs w:val="36"/>
-          <w:lang w:val="es-ES"/>
-        </w:rPr>
-      </w:pPr>
-    </w:p>
-    <w:p>
-      <w:pPr>
-        <w:rPr>
-          <w:rFonts w:ascii="Times New Roman" w:hAnsi="Times New Roman" w:cs="Times New Roman"/>
-          <w:b/>
-          <w:color w:val="1C6194" w:themeColor="accent2" w:themeShade="BF"/>
-          <w:sz w:val="36"/>
-          <w:szCs w:val="36"/>
-          <w:lang w:val="es-ES"/>
-        </w:rPr>
-      </w:pPr>
-      <w:proofErr w:type="spellStart"/>
-      <w:r>
-        <w:rPr>
-          <w:rFonts w:ascii="Times New Roman" w:hAnsi="Times New Roman" w:cs="Times New Roman"/>
-          <w:b/>
-          <w:color w:val="1C6194" w:themeColor="accent2" w:themeShade="BF"/>
-          <w:sz w:val="36"/>
-          <w:szCs w:val="36"/>
-          <w:lang w:val="es-ES"/>
-        </w:rPr>
-        <w:t>Nyoko</w:t>
-      </w:r>
-      <w:proofErr w:type="spellEnd"/>
-      <w:r>
-        <w:rPr>
-          <w:rFonts w:ascii="Times New Roman" w:hAnsi="Times New Roman" w:cs="Times New Roman"/>
-          <w:b/>
-          <w:color w:val="1C6194" w:themeColor="accent2" w:themeShade="BF"/>
-          <w:sz w:val="36"/>
-          <w:szCs w:val="36"/>
-          <w:lang w:val="es-ES"/>
-        </w:rPr>
-        <w:t xml:space="preserve"> </w:t>
-      </w:r>
-      <w:proofErr w:type="spellStart"/>
-      <w:r>
-        <w:rPr>
-          <w:rFonts w:ascii="Times New Roman" w:hAnsi="Times New Roman" w:cs="Times New Roman"/>
-          <w:b/>
-          <w:color w:val="1C6194" w:themeColor="accent2" w:themeShade="BF"/>
-          <w:sz w:val="36"/>
-          <w:szCs w:val="36"/>
-          <w:lang w:val="es-ES"/>
-        </w:rPr>
-        <w:t>Merodi</w:t>
-      </w:r>
-      <w:proofErr w:type="spellEnd"/>
-      <w:r>
-        <w:rPr>
-          <w:rFonts w:ascii="Times New Roman" w:hAnsi="Times New Roman" w:cs="Times New Roman"/>
-          <w:b/>
-          <w:color w:val="1C6194" w:themeColor="accent2" w:themeShade="BF"/>
-          <w:sz w:val="36"/>
-          <w:szCs w:val="36"/>
-          <w:lang w:val="es-ES"/>
-        </w:rPr>
-        <w:t xml:space="preserve">, la </w:t>
-      </w:r>
-      <w:proofErr w:type="gramStart"/>
-      <w:r>
-        <w:rPr>
-          <w:rFonts w:ascii="Times New Roman" w:hAnsi="Times New Roman" w:cs="Times New Roman"/>
-          <w:b/>
-          <w:color w:val="1C6194" w:themeColor="accent2" w:themeShade="BF"/>
-          <w:sz w:val="36"/>
-          <w:szCs w:val="36"/>
-          <w:lang w:val="es-ES"/>
-        </w:rPr>
-        <w:t>ninja delgada</w:t>
-      </w:r>
-      <w:proofErr w:type="gramEnd"/>
-      <w:r>
-        <w:rPr>
-          <w:rFonts w:ascii="Times New Roman" w:hAnsi="Times New Roman" w:cs="Times New Roman"/>
-          <w:b/>
-          <w:color w:val="1C6194" w:themeColor="accent2" w:themeShade="BF"/>
-          <w:sz w:val="36"/>
-          <w:szCs w:val="36"/>
-          <w:lang w:val="es-ES"/>
-        </w:rPr>
-        <w:t xml:space="preserve"> que no se sabe si es hombre o mujer, una </w:t>
-      </w:r>
-      <w:proofErr w:type="spellStart"/>
-      <w:r>
-        <w:rPr>
-          <w:rFonts w:ascii="Times New Roman" w:hAnsi="Times New Roman" w:cs="Times New Roman"/>
-          <w:b/>
-          <w:color w:val="1C6194" w:themeColor="accent2" w:themeShade="BF"/>
-          <w:sz w:val="36"/>
-          <w:szCs w:val="36"/>
-          <w:lang w:val="es-ES"/>
-        </w:rPr>
-        <w:t>assassins</w:t>
-      </w:r>
-      <w:proofErr w:type="spellEnd"/>
+        <w:t>Volumen 8 pasa en el mes de marzo,</w:t>
+      </w:r>
+      <w:r>
+        <w:rPr>
+          <w:rFonts w:ascii="Times New Roman" w:hAnsi="Times New Roman" w:cs="Times New Roman"/>
+          <w:b/>
+          <w:color w:val="1C6194" w:themeColor="accent2" w:themeShade="BF"/>
+          <w:sz w:val="36"/>
+          <w:szCs w:val="36"/>
+          <w:lang w:val="es-ES"/>
+        </w:rPr>
+        <w:t xml:space="preserve"> termina el domingo 23 a la madrugada.</w:t>
+      </w:r>
+    </w:p>
+    <w:p>
+      <w:pPr>
+        <w:rPr>
+          <w:rFonts w:ascii="Times New Roman" w:hAnsi="Times New Roman" w:cs="Times New Roman"/>
+          <w:b/>
+          <w:color w:val="1C6194" w:themeColor="accent2" w:themeShade="BF"/>
+          <w:sz w:val="36"/>
+          <w:szCs w:val="36"/>
+          <w:lang w:val="es-ES"/>
+        </w:rPr>
+      </w:pPr>
+      <w:r>
+        <w:rPr>
+          <w:rFonts w:ascii="Times New Roman" w:hAnsi="Times New Roman" w:cs="Times New Roman"/>
+          <w:b/>
+          <w:color w:val="1C6194" w:themeColor="accent2" w:themeShade="BF"/>
+          <w:sz w:val="36"/>
+          <w:szCs w:val="36"/>
+          <w:lang w:val="es-ES"/>
+        </w:rPr>
+        <w:t>Volumen 9 pasa en el mes de marzo, comienza el lunes 24 por la mañana</w:t>
+      </w:r>
       <w:r>
         <w:rPr>
           <w:rFonts w:ascii="Times New Roman" w:hAnsi="Times New Roman" w:cs="Times New Roman"/>
@@ -7423,581 +8647,194 @@
           <w:szCs w:val="36"/>
           <w:lang w:val="es-ES"/>
         </w:rPr>
-        <w:t xml:space="preserve">El Maestre, nadie lo conoce, nadie sabe </w:t>
-      </w:r>
-      <w:proofErr w:type="spellStart"/>
-      <w:r>
-        <w:rPr>
-          <w:rFonts w:ascii="Times New Roman" w:hAnsi="Times New Roman" w:cs="Times New Roman"/>
-          <w:b/>
-          <w:color w:val="1C6194" w:themeColor="accent2" w:themeShade="BF"/>
-          <w:sz w:val="36"/>
-          <w:szCs w:val="36"/>
-          <w:lang w:val="es-ES"/>
-        </w:rPr>
-        <w:t>quien</w:t>
-      </w:r>
-      <w:proofErr w:type="spellEnd"/>
-      <w:r>
-        <w:rPr>
-          <w:rFonts w:ascii="Times New Roman" w:hAnsi="Times New Roman" w:cs="Times New Roman"/>
-          <w:b/>
-          <w:color w:val="1C6194" w:themeColor="accent2" w:themeShade="BF"/>
-          <w:sz w:val="36"/>
-          <w:szCs w:val="36"/>
-          <w:lang w:val="es-ES"/>
-        </w:rPr>
-        <w:t xml:space="preserve"> </w:t>
-      </w:r>
-      <w:proofErr w:type="gramStart"/>
-      <w:r>
-        <w:rPr>
-          <w:rFonts w:ascii="Times New Roman" w:hAnsi="Times New Roman" w:cs="Times New Roman"/>
-          <w:b/>
-          <w:color w:val="1C6194" w:themeColor="accent2" w:themeShade="BF"/>
-          <w:sz w:val="36"/>
-          <w:szCs w:val="36"/>
-          <w:lang w:val="es-ES"/>
-        </w:rPr>
-        <w:t>es</w:t>
-      </w:r>
-      <w:proofErr w:type="gramEnd"/>
-      <w:r>
-        <w:rPr>
-          <w:rFonts w:ascii="Times New Roman" w:hAnsi="Times New Roman" w:cs="Times New Roman"/>
-          <w:b/>
-          <w:color w:val="1C6194" w:themeColor="accent2" w:themeShade="BF"/>
-          <w:sz w:val="36"/>
-          <w:szCs w:val="36"/>
-          <w:lang w:val="es-ES"/>
-        </w:rPr>
-        <w:t xml:space="preserve"> pero mueve eventos y sucesos de la historia a voluntad.</w:t>
-      </w:r>
-    </w:p>
-    <w:p>
-      <w:pPr>
-        <w:rPr>
-          <w:rFonts w:ascii="Times New Roman" w:hAnsi="Times New Roman" w:cs="Times New Roman"/>
-          <w:b/>
-          <w:color w:val="1C6194" w:themeColor="accent2" w:themeShade="BF"/>
-          <w:sz w:val="36"/>
-          <w:szCs w:val="36"/>
-          <w:lang w:val="es-ES"/>
-        </w:rPr>
-      </w:pPr>
-    </w:p>
-    <w:p>
-      <w:pPr>
-        <w:rPr>
-          <w:rFonts w:ascii="Times New Roman" w:hAnsi="Times New Roman" w:cs="Times New Roman"/>
-          <w:b/>
-          <w:color w:val="1C6194" w:themeColor="accent2" w:themeShade="BF"/>
-          <w:sz w:val="36"/>
-          <w:szCs w:val="36"/>
-          <w:lang w:val="es-ES"/>
-        </w:rPr>
-      </w:pPr>
-      <w:proofErr w:type="spellStart"/>
-      <w:r>
-        <w:rPr>
-          <w:rFonts w:ascii="Times New Roman" w:hAnsi="Times New Roman" w:cs="Times New Roman"/>
-          <w:b/>
-          <w:color w:val="1C6194" w:themeColor="accent2" w:themeShade="BF"/>
-          <w:sz w:val="36"/>
-          <w:szCs w:val="36"/>
-          <w:lang w:val="es-ES"/>
-        </w:rPr>
-        <w:t>Sandalphon</w:t>
-      </w:r>
-      <w:proofErr w:type="spellEnd"/>
-      <w:r>
-        <w:rPr>
-          <w:rFonts w:ascii="Times New Roman" w:hAnsi="Times New Roman" w:cs="Times New Roman"/>
-          <w:b/>
-          <w:color w:val="1C6194" w:themeColor="accent2" w:themeShade="BF"/>
-          <w:sz w:val="36"/>
-          <w:szCs w:val="36"/>
-          <w:lang w:val="es-ES"/>
-        </w:rPr>
-        <w:t xml:space="preserve"> y </w:t>
-      </w:r>
-      <w:proofErr w:type="spellStart"/>
-      <w:r>
-        <w:rPr>
-          <w:rFonts w:ascii="Times New Roman" w:hAnsi="Times New Roman" w:cs="Times New Roman"/>
-          <w:b/>
-          <w:color w:val="1C6194" w:themeColor="accent2" w:themeShade="BF"/>
-          <w:sz w:val="36"/>
-          <w:szCs w:val="36"/>
-          <w:lang w:val="es-ES"/>
-        </w:rPr>
-        <w:t>Azrael</w:t>
-      </w:r>
-      <w:proofErr w:type="spellEnd"/>
-      <w:r>
-        <w:rPr>
-          <w:rFonts w:ascii="Times New Roman" w:hAnsi="Times New Roman" w:cs="Times New Roman"/>
-          <w:b/>
-          <w:color w:val="1C6194" w:themeColor="accent2" w:themeShade="BF"/>
-          <w:sz w:val="36"/>
-          <w:szCs w:val="36"/>
-          <w:lang w:val="es-ES"/>
-        </w:rPr>
-        <w:t xml:space="preserve">, ángeles enviados para obtener el corazón de </w:t>
-      </w:r>
-      <w:proofErr w:type="spellStart"/>
-      <w:r>
-        <w:rPr>
-          <w:rFonts w:ascii="Times New Roman" w:hAnsi="Times New Roman" w:cs="Times New Roman"/>
-          <w:b/>
-          <w:color w:val="1C6194" w:themeColor="accent2" w:themeShade="BF"/>
-          <w:sz w:val="36"/>
-          <w:szCs w:val="36"/>
-          <w:lang w:val="es-ES"/>
-        </w:rPr>
-        <w:t>Almael</w:t>
-      </w:r>
-      <w:proofErr w:type="spellEnd"/>
-      <w:r>
-        <w:rPr>
-          <w:rFonts w:ascii="Times New Roman" w:hAnsi="Times New Roman" w:cs="Times New Roman"/>
-          <w:b/>
-          <w:color w:val="1C6194" w:themeColor="accent2" w:themeShade="BF"/>
-          <w:sz w:val="36"/>
-          <w:szCs w:val="36"/>
-          <w:lang w:val="es-ES"/>
-        </w:rPr>
-        <w:t xml:space="preserve"> que </w:t>
-      </w:r>
-      <w:proofErr w:type="spellStart"/>
-      <w:r>
-        <w:rPr>
-          <w:rFonts w:ascii="Times New Roman" w:hAnsi="Times New Roman" w:cs="Times New Roman"/>
-          <w:b/>
-          <w:color w:val="1C6194" w:themeColor="accent2" w:themeShade="BF"/>
-          <w:sz w:val="36"/>
-          <w:szCs w:val="36"/>
-          <w:lang w:val="es-ES"/>
-        </w:rPr>
-        <w:t>esta</w:t>
-      </w:r>
-      <w:proofErr w:type="spellEnd"/>
-      <w:r>
-        <w:rPr>
-          <w:rFonts w:ascii="Times New Roman" w:hAnsi="Times New Roman" w:cs="Times New Roman"/>
-          <w:b/>
-          <w:color w:val="1C6194" w:themeColor="accent2" w:themeShade="BF"/>
-          <w:sz w:val="36"/>
-          <w:szCs w:val="36"/>
-          <w:lang w:val="es-ES"/>
-        </w:rPr>
-        <w:t xml:space="preserve"> en la tierra.</w:t>
-      </w:r>
-    </w:p>
-    <w:p>
-      <w:pPr>
-        <w:rPr>
-          <w:rFonts w:ascii="Times New Roman" w:hAnsi="Times New Roman" w:cs="Times New Roman"/>
-          <w:b/>
-          <w:color w:val="1C6194" w:themeColor="accent2" w:themeShade="BF"/>
-          <w:sz w:val="36"/>
-          <w:szCs w:val="36"/>
-          <w:lang w:val="es-ES"/>
-        </w:rPr>
-      </w:pPr>
-    </w:p>
-    <w:p>
-      <w:pPr>
-        <w:rPr>
-          <w:rFonts w:ascii="Times New Roman" w:hAnsi="Times New Roman" w:cs="Times New Roman"/>
-          <w:b/>
-          <w:color w:val="1C6194" w:themeColor="accent2" w:themeShade="BF"/>
-          <w:sz w:val="36"/>
-          <w:szCs w:val="36"/>
-          <w:lang w:val="es-ES"/>
-        </w:rPr>
-      </w:pPr>
-    </w:p>
-    <w:p>
-      <w:pPr>
-        <w:rPr>
-          <w:rFonts w:ascii="Times New Roman" w:hAnsi="Times New Roman" w:cs="Times New Roman"/>
-          <w:b/>
-          <w:color w:val="1C6194" w:themeColor="accent2" w:themeShade="BF"/>
-          <w:sz w:val="36"/>
-          <w:szCs w:val="36"/>
-          <w:lang w:val="es-ES"/>
-        </w:rPr>
-      </w:pPr>
-    </w:p>
-    <w:p>
-      <w:pPr>
-        <w:rPr>
-          <w:rFonts w:ascii="Times New Roman" w:hAnsi="Times New Roman" w:cs="Times New Roman"/>
-          <w:b/>
-          <w:color w:val="1C6194" w:themeColor="accent2" w:themeShade="BF"/>
-          <w:sz w:val="36"/>
-          <w:szCs w:val="36"/>
-          <w:lang w:val="es-ES"/>
-        </w:rPr>
-      </w:pPr>
-    </w:p>
-    <w:p>
-      <w:pPr>
-        <w:rPr>
-          <w:rFonts w:ascii="Times New Roman" w:hAnsi="Times New Roman" w:cs="Times New Roman"/>
-          <w:b/>
-          <w:color w:val="1C6194" w:themeColor="accent2" w:themeShade="BF"/>
-          <w:sz w:val="36"/>
-          <w:szCs w:val="36"/>
-          <w:lang w:val="es-ES"/>
-        </w:rPr>
-      </w:pPr>
-    </w:p>
-    <w:p>
-      <w:pPr>
-        <w:rPr>
-          <w:rFonts w:ascii="Times New Roman" w:hAnsi="Times New Roman" w:cs="Times New Roman"/>
-          <w:b/>
-          <w:color w:val="1C6194" w:themeColor="accent2" w:themeShade="BF"/>
-          <w:sz w:val="36"/>
-          <w:szCs w:val="36"/>
-          <w:lang w:val="es-ES"/>
-        </w:rPr>
-      </w:pPr>
-    </w:p>
-    <w:p>
-      <w:pPr>
-        <w:rPr>
-          <w:rFonts w:ascii="Times New Roman" w:hAnsi="Times New Roman" w:cs="Times New Roman"/>
-          <w:b/>
-          <w:color w:val="1C6194" w:themeColor="accent2" w:themeShade="BF"/>
-          <w:sz w:val="36"/>
-          <w:szCs w:val="36"/>
-          <w:lang w:val="es-ES"/>
-        </w:rPr>
-      </w:pPr>
-    </w:p>
-    <w:p>
-      <w:pPr>
-        <w:rPr>
-          <w:rFonts w:ascii="Times New Roman" w:hAnsi="Times New Roman" w:cs="Times New Roman"/>
-          <w:b/>
-          <w:color w:val="1C6194" w:themeColor="accent2" w:themeShade="BF"/>
-          <w:sz w:val="36"/>
-          <w:szCs w:val="36"/>
-          <w:lang w:val="es-ES"/>
-        </w:rPr>
-      </w:pPr>
-      <w:r>
-        <w:rPr>
-          <w:rFonts w:ascii="Times New Roman" w:hAnsi="Times New Roman" w:cs="Times New Roman"/>
-          <w:b/>
-          <w:color w:val="1C6194" w:themeColor="accent2" w:themeShade="BF"/>
-          <w:sz w:val="36"/>
-          <w:szCs w:val="36"/>
-          <w:lang w:val="es-ES"/>
-        </w:rPr>
-        <w:t xml:space="preserve">Uno de estos fue enviado a ayudar a Oziel sobre </w:t>
-      </w:r>
-      <w:proofErr w:type="spellStart"/>
-      <w:r>
-        <w:rPr>
-          <w:rFonts w:ascii="Times New Roman" w:hAnsi="Times New Roman" w:cs="Times New Roman"/>
-          <w:b/>
-          <w:color w:val="1C6194" w:themeColor="accent2" w:themeShade="BF"/>
-          <w:sz w:val="36"/>
-          <w:szCs w:val="36"/>
-          <w:lang w:val="es-ES"/>
-        </w:rPr>
-        <w:t>Azrael</w:t>
-      </w:r>
-      <w:proofErr w:type="spellEnd"/>
-      <w:r>
-        <w:rPr>
-          <w:rFonts w:ascii="Times New Roman" w:hAnsi="Times New Roman" w:cs="Times New Roman"/>
-          <w:b/>
-          <w:color w:val="1C6194" w:themeColor="accent2" w:themeShade="BF"/>
-          <w:sz w:val="36"/>
-          <w:szCs w:val="36"/>
-          <w:lang w:val="es-ES"/>
-        </w:rPr>
-        <w:t xml:space="preserve"> y </w:t>
-      </w:r>
-      <w:proofErr w:type="spellStart"/>
-      <w:r>
-        <w:rPr>
-          <w:rFonts w:ascii="Times New Roman" w:hAnsi="Times New Roman" w:cs="Times New Roman"/>
-          <w:b/>
-          <w:color w:val="1C6194" w:themeColor="accent2" w:themeShade="BF"/>
-          <w:sz w:val="36"/>
-          <w:szCs w:val="36"/>
-          <w:lang w:val="es-ES"/>
-        </w:rPr>
-        <w:t>Sandalphon</w:t>
-      </w:r>
-      <w:proofErr w:type="spellEnd"/>
-      <w:r>
-        <w:rPr>
-          <w:rFonts w:ascii="Times New Roman" w:hAnsi="Times New Roman" w:cs="Times New Roman"/>
-          <w:b/>
-          <w:color w:val="1C6194" w:themeColor="accent2" w:themeShade="BF"/>
-          <w:sz w:val="36"/>
-          <w:szCs w:val="36"/>
-          <w:lang w:val="es-ES"/>
-        </w:rPr>
-        <w:t xml:space="preserve">. </w:t>
-      </w:r>
-      <w:proofErr w:type="spellStart"/>
-      <w:r>
-        <w:rPr>
-          <w:rFonts w:ascii="Times New Roman" w:hAnsi="Times New Roman" w:cs="Times New Roman"/>
-          <w:b/>
-          <w:color w:val="1C6194" w:themeColor="accent2" w:themeShade="BF"/>
-          <w:sz w:val="36"/>
-          <w:szCs w:val="36"/>
-          <w:lang w:val="es-ES"/>
-        </w:rPr>
-        <w:t>Ophanim</w:t>
-      </w:r>
-      <w:proofErr w:type="spellEnd"/>
-      <w:r>
-        <w:rPr>
-          <w:rFonts w:ascii="Times New Roman" w:hAnsi="Times New Roman" w:cs="Times New Roman"/>
-          <w:b/>
-          <w:color w:val="1C6194" w:themeColor="accent2" w:themeShade="BF"/>
-          <w:sz w:val="36"/>
-          <w:szCs w:val="36"/>
-          <w:lang w:val="es-ES"/>
-        </w:rPr>
-        <w:t xml:space="preserve"> considerados Tronos y estos forman parte de la tercera orden o coro de ángeles y forman parte del consejo celestial. </w:t>
-      </w:r>
-      <w:proofErr w:type="spellStart"/>
-      <w:r>
-        <w:rPr>
-          <w:rFonts w:ascii="Times New Roman" w:hAnsi="Times New Roman" w:cs="Times New Roman"/>
-          <w:b/>
-          <w:color w:val="1C6194" w:themeColor="accent2" w:themeShade="BF"/>
-          <w:sz w:val="36"/>
-          <w:szCs w:val="36"/>
-          <w:lang w:val="es-ES"/>
-        </w:rPr>
-        <w:t>Cerviel</w:t>
-      </w:r>
-      <w:proofErr w:type="spellEnd"/>
-      <w:r>
-        <w:rPr>
-          <w:rFonts w:ascii="Times New Roman" w:hAnsi="Times New Roman" w:cs="Times New Roman"/>
-          <w:b/>
-          <w:color w:val="1C6194" w:themeColor="accent2" w:themeShade="BF"/>
-          <w:sz w:val="36"/>
-          <w:szCs w:val="36"/>
-          <w:lang w:val="es-ES"/>
-        </w:rPr>
-        <w:t>, que significa el ángel que apoya.</w:t>
-      </w:r>
-      <w:r>
-        <w:rPr>
-          <w:rFonts w:ascii="Times New Roman" w:hAnsi="Times New Roman" w:cs="Times New Roman"/>
-          <w:b/>
-          <w:color w:val="1C6194" w:themeColor="accent2" w:themeShade="BF"/>
-          <w:sz w:val="36"/>
-          <w:szCs w:val="36"/>
-          <w:lang w:val="es-ES"/>
-        </w:rPr>
-        <w:t xml:space="preserve"> Ella le explica todo lo que pasa en los reinos celestiales y el latido de su corazón llegando hasta todas las jerarquías del cielo.</w:t>
-      </w:r>
-      <w:r>
-        <w:rPr>
-          <w:rFonts w:ascii="Times New Roman" w:hAnsi="Times New Roman" w:cs="Times New Roman"/>
-          <w:b/>
-          <w:color w:val="1C6194" w:themeColor="accent2" w:themeShade="BF"/>
-          <w:sz w:val="36"/>
-          <w:szCs w:val="36"/>
-          <w:lang w:val="es-ES"/>
-        </w:rPr>
-        <w:t xml:space="preserve"> </w:t>
-      </w:r>
-    </w:p>
-    <w:p>
-      <w:pPr>
-        <w:rPr>
-          <w:rFonts w:ascii="Times New Roman" w:hAnsi="Times New Roman" w:cs="Times New Roman"/>
-          <w:b/>
-          <w:color w:val="1C6194" w:themeColor="accent2" w:themeShade="BF"/>
-          <w:sz w:val="36"/>
-          <w:szCs w:val="36"/>
-          <w:lang w:val="es-ES"/>
-        </w:rPr>
-      </w:pPr>
-    </w:p>
-    <w:p>
-      <w:pPr>
-        <w:rPr>
-          <w:rFonts w:ascii="Times New Roman" w:hAnsi="Times New Roman" w:cs="Times New Roman"/>
-          <w:b/>
-          <w:color w:val="1C6194" w:themeColor="accent2" w:themeShade="BF"/>
-          <w:sz w:val="36"/>
-          <w:szCs w:val="36"/>
-          <w:lang w:val="es-ES"/>
-        </w:rPr>
-      </w:pPr>
-    </w:p>
-    <w:p>
-      <w:pPr>
-        <w:rPr>
-          <w:rFonts w:ascii="Times New Roman" w:hAnsi="Times New Roman" w:cs="Times New Roman"/>
-          <w:b/>
-          <w:color w:val="1C6194" w:themeColor="accent2" w:themeShade="BF"/>
-          <w:sz w:val="36"/>
-          <w:szCs w:val="36"/>
-          <w:lang w:val="es-ES"/>
-        </w:rPr>
-      </w:pPr>
-    </w:p>
-    <w:p>
-      <w:pPr>
-        <w:rPr>
-          <w:rFonts w:ascii="Times New Roman" w:hAnsi="Times New Roman" w:cs="Times New Roman"/>
-          <w:b/>
-          <w:color w:val="1C6194" w:themeColor="accent2" w:themeShade="BF"/>
-          <w:sz w:val="36"/>
-          <w:szCs w:val="36"/>
-          <w:lang w:val="es-ES"/>
-        </w:rPr>
-      </w:pPr>
-    </w:p>
-    <w:p>
-      <w:pPr>
-        <w:rPr>
-          <w:rFonts w:ascii="Times New Roman" w:hAnsi="Times New Roman" w:cs="Times New Roman"/>
-          <w:b/>
-          <w:color w:val="1C6194" w:themeColor="accent2" w:themeShade="BF"/>
-          <w:sz w:val="36"/>
-          <w:szCs w:val="36"/>
-          <w:lang w:val="es-ES"/>
-        </w:rPr>
-      </w:pPr>
-    </w:p>
-    <w:p>
-      <w:pPr>
-        <w:rPr>
-          <w:rFonts w:ascii="Times New Roman" w:hAnsi="Times New Roman" w:cs="Times New Roman"/>
-          <w:b/>
-          <w:color w:val="1C6194" w:themeColor="accent2" w:themeShade="BF"/>
-          <w:sz w:val="36"/>
-          <w:szCs w:val="36"/>
-          <w:lang w:val="es-ES"/>
-        </w:rPr>
-      </w:pPr>
-    </w:p>
-    <w:p>
-      <w:pPr>
-        <w:rPr>
-          <w:rFonts w:ascii="Times New Roman" w:hAnsi="Times New Roman" w:cs="Times New Roman"/>
-          <w:b/>
-          <w:color w:val="1C6194" w:themeColor="accent2" w:themeShade="BF"/>
-          <w:sz w:val="36"/>
-          <w:szCs w:val="36"/>
-          <w:lang w:val="es-ES"/>
-        </w:rPr>
-      </w:pPr>
-    </w:p>
-    <w:p>
-      <w:pPr>
-        <w:rPr>
-          <w:rFonts w:ascii="Times New Roman" w:hAnsi="Times New Roman" w:cs="Times New Roman"/>
-          <w:b/>
-          <w:color w:val="1C6194" w:themeColor="accent2" w:themeShade="BF"/>
-          <w:sz w:val="36"/>
-          <w:szCs w:val="36"/>
-          <w:lang w:val="es-ES"/>
-        </w:rPr>
-      </w:pPr>
-    </w:p>
-    <w:p>
-      <w:pPr>
-        <w:rPr>
-          <w:rFonts w:ascii="Times New Roman" w:hAnsi="Times New Roman" w:cs="Times New Roman"/>
-          <w:b/>
-          <w:color w:val="1C6194" w:themeColor="accent2" w:themeShade="BF"/>
-          <w:sz w:val="36"/>
-          <w:szCs w:val="36"/>
-          <w:lang w:val="es-ES"/>
-        </w:rPr>
-      </w:pPr>
-    </w:p>
-    <w:p>
-      <w:pPr>
-        <w:rPr>
-          <w:rFonts w:ascii="Times New Roman" w:hAnsi="Times New Roman" w:cs="Times New Roman"/>
-          <w:b/>
-          <w:color w:val="1C6194" w:themeColor="accent2" w:themeShade="BF"/>
-          <w:sz w:val="36"/>
-          <w:szCs w:val="36"/>
-          <w:lang w:val="es-ES"/>
-        </w:rPr>
-      </w:pPr>
-    </w:p>
-    <w:p>
-      <w:pPr>
-        <w:rPr>
-          <w:rFonts w:ascii="Times New Roman" w:hAnsi="Times New Roman" w:cs="Times New Roman"/>
-          <w:b/>
-          <w:color w:val="1C6194" w:themeColor="accent2" w:themeShade="BF"/>
-          <w:sz w:val="36"/>
-          <w:szCs w:val="36"/>
-          <w:lang w:val="es-ES"/>
-        </w:rPr>
-      </w:pPr>
-    </w:p>
-    <w:p>
-      <w:pPr>
-        <w:rPr>
-          <w:rFonts w:ascii="Times New Roman" w:hAnsi="Times New Roman" w:cs="Times New Roman"/>
-          <w:b/>
-          <w:color w:val="1C6194" w:themeColor="accent2" w:themeShade="BF"/>
-          <w:sz w:val="36"/>
-          <w:szCs w:val="36"/>
-          <w:lang w:val="es-ES"/>
-        </w:rPr>
-      </w:pPr>
-    </w:p>
-    <w:p>
-      <w:pPr>
-        <w:rPr>
-          <w:rFonts w:ascii="Times New Roman" w:hAnsi="Times New Roman" w:cs="Times New Roman"/>
-          <w:b/>
-          <w:color w:val="1C6194" w:themeColor="accent2" w:themeShade="BF"/>
-          <w:sz w:val="36"/>
-          <w:szCs w:val="36"/>
-          <w:lang w:val="es-ES"/>
-        </w:rPr>
-      </w:pPr>
-    </w:p>
-    <w:p>
-      <w:pPr>
-        <w:rPr>
-          <w:rFonts w:ascii="Times New Roman" w:hAnsi="Times New Roman" w:cs="Times New Roman"/>
-          <w:b/>
-          <w:color w:val="1C6194" w:themeColor="accent2" w:themeShade="BF"/>
-          <w:sz w:val="36"/>
-          <w:szCs w:val="36"/>
-          <w:lang w:val="es-ES"/>
-        </w:rPr>
-      </w:pPr>
-    </w:p>
-    <w:p>
-      <w:pPr>
-        <w:rPr>
-          <w:rFonts w:ascii="Times New Roman" w:hAnsi="Times New Roman" w:cs="Times New Roman"/>
-          <w:b/>
-          <w:color w:val="1C6194" w:themeColor="accent2" w:themeShade="BF"/>
-          <w:sz w:val="36"/>
-          <w:szCs w:val="36"/>
-          <w:lang w:val="es-ES"/>
-        </w:rPr>
-      </w:pPr>
+        <w:t>Volumen 10 pasa en el mes de marzo, comienza el jueves 27 por la tarde noche.</w:t>
+      </w:r>
+    </w:p>
+    <w:p>
+      <w:pPr>
+        <w:rPr>
+          <w:rFonts w:ascii="Times New Roman" w:hAnsi="Times New Roman" w:cs="Times New Roman"/>
+          <w:b/>
+          <w:color w:val="1C6194" w:themeColor="accent2" w:themeShade="BF"/>
+          <w:sz w:val="36"/>
+          <w:szCs w:val="36"/>
+          <w:lang w:val="es-ES"/>
+        </w:rPr>
+      </w:pPr>
+    </w:p>
+    <w:p>
+      <w:pPr>
+        <w:rPr>
+          <w:rFonts w:ascii="Times New Roman" w:hAnsi="Times New Roman" w:cs="Times New Roman"/>
+          <w:b/>
+          <w:color w:val="1C6194" w:themeColor="accent2" w:themeShade="BF"/>
+          <w:sz w:val="36"/>
+          <w:szCs w:val="36"/>
+          <w:lang w:val="es-ES"/>
+        </w:rPr>
+      </w:pPr>
+      <w:r>
+        <w:rPr>
+          <w:rFonts w:ascii="Times New Roman" w:hAnsi="Times New Roman" w:cs="Times New Roman"/>
+          <w:b/>
+          <w:color w:val="1C6194" w:themeColor="accent2" w:themeShade="BF"/>
+          <w:sz w:val="36"/>
+          <w:szCs w:val="36"/>
+          <w:lang w:val="es-ES"/>
+        </w:rPr>
+        <w:t>Volumen 11 pasa en el mes de marzo, comienza el sábado 29 por la tarde.</w:t>
+      </w:r>
+    </w:p>
+    <w:p>
+      <w:pPr>
+        <w:rPr>
+          <w:rFonts w:ascii="Times New Roman" w:hAnsi="Times New Roman" w:cs="Times New Roman"/>
+          <w:b/>
+          <w:color w:val="1C6194" w:themeColor="accent2" w:themeShade="BF"/>
+          <w:sz w:val="36"/>
+          <w:szCs w:val="36"/>
+          <w:lang w:val="es-ES"/>
+        </w:rPr>
+      </w:pPr>
+    </w:p>
+    <w:p>
+      <w:pPr>
+        <w:rPr>
+          <w:rFonts w:ascii="Times New Roman" w:hAnsi="Times New Roman" w:cs="Times New Roman"/>
+          <w:b/>
+          <w:color w:val="1C6194" w:themeColor="accent2" w:themeShade="BF"/>
+          <w:sz w:val="36"/>
+          <w:szCs w:val="36"/>
+          <w:lang w:val="es-ES"/>
+        </w:rPr>
+      </w:pPr>
+      <w:r>
+        <w:rPr>
+          <w:rFonts w:ascii="Times New Roman" w:hAnsi="Times New Roman" w:cs="Times New Roman"/>
+          <w:b/>
+          <w:color w:val="1C6194" w:themeColor="accent2" w:themeShade="BF"/>
+          <w:sz w:val="36"/>
+          <w:szCs w:val="36"/>
+          <w:lang w:val="es-ES"/>
+        </w:rPr>
+        <w:t>Volumen 12 pasa en el mes de marzo, comienza el lunes 31 por la mañana y termina el mismo día por la noche. Fin que comienza desde el lunes 24.</w:t>
+      </w:r>
+    </w:p>
+    <w:p>
+      <w:pPr>
+        <w:rPr>
+          <w:rFonts w:ascii="Times New Roman" w:hAnsi="Times New Roman" w:cs="Times New Roman"/>
+          <w:b/>
+          <w:color w:val="1C6194" w:themeColor="accent2" w:themeShade="BF"/>
+          <w:sz w:val="36"/>
+          <w:szCs w:val="36"/>
+          <w:lang w:val="es-ES"/>
+        </w:rPr>
+      </w:pPr>
+    </w:p>
+    <w:p>
+      <w:pPr>
+        <w:rPr>
+          <w:rFonts w:ascii="Times New Roman" w:hAnsi="Times New Roman" w:cs="Times New Roman"/>
+          <w:b/>
+          <w:color w:val="1C6194" w:themeColor="accent2" w:themeShade="BF"/>
+          <w:sz w:val="36"/>
+          <w:szCs w:val="36"/>
+          <w:lang w:val="es-ES"/>
+        </w:rPr>
+      </w:pPr>
+      <w:r>
+        <w:rPr>
+          <w:rFonts w:ascii="Times New Roman" w:hAnsi="Times New Roman" w:cs="Times New Roman"/>
+          <w:b/>
+          <w:color w:val="1C6194" w:themeColor="accent2" w:themeShade="BF"/>
+          <w:sz w:val="36"/>
+          <w:szCs w:val="36"/>
+          <w:lang w:val="es-ES"/>
+        </w:rPr>
+        <w:t xml:space="preserve">Volumen 13 pasa en el mes abril, </w:t>
+      </w:r>
+      <w:r>
+        <w:rPr>
+          <w:rFonts w:ascii="Times New Roman" w:hAnsi="Times New Roman" w:cs="Times New Roman"/>
+          <w:b/>
+          <w:color w:val="1C6194" w:themeColor="accent2" w:themeShade="BF"/>
+          <w:sz w:val="36"/>
+          <w:szCs w:val="36"/>
+          <w:lang w:val="es-ES"/>
+        </w:rPr>
+        <w:t>comienza el lunes 14 por la mañana.</w:t>
+      </w:r>
+    </w:p>
+    <w:p>
+      <w:pPr>
+        <w:rPr>
+          <w:rFonts w:ascii="Times New Roman" w:hAnsi="Times New Roman" w:cs="Times New Roman"/>
+          <w:b/>
+          <w:color w:val="1C6194" w:themeColor="accent2" w:themeShade="BF"/>
+          <w:sz w:val="36"/>
+          <w:szCs w:val="36"/>
+          <w:lang w:val="es-ES"/>
+        </w:rPr>
+      </w:pPr>
+    </w:p>
+    <w:p>
+      <w:pPr>
+        <w:rPr>
+          <w:rFonts w:ascii="Times New Roman" w:hAnsi="Times New Roman" w:cs="Times New Roman"/>
+          <w:b/>
+          <w:color w:val="1C6194" w:themeColor="accent2" w:themeShade="BF"/>
+          <w:sz w:val="36"/>
+          <w:szCs w:val="36"/>
+          <w:lang w:val="es-ES"/>
+        </w:rPr>
+      </w:pPr>
+      <w:r>
+        <w:rPr>
+          <w:rFonts w:ascii="Times New Roman" w:hAnsi="Times New Roman" w:cs="Times New Roman"/>
+          <w:b/>
+          <w:color w:val="1C6194" w:themeColor="accent2" w:themeShade="BF"/>
+          <w:sz w:val="36"/>
+          <w:szCs w:val="36"/>
+          <w:lang w:val="es-ES"/>
+        </w:rPr>
+        <w:t>Volumen 14 pasa en el mes de abril, termina el lunes 14 por la media noche.</w:t>
+      </w:r>
+    </w:p>
+    <w:p>
+      <w:pPr>
+        <w:rPr>
+          <w:rFonts w:ascii="Times New Roman" w:hAnsi="Times New Roman" w:cs="Times New Roman"/>
+          <w:b/>
+          <w:color w:val="1C6194" w:themeColor="accent2" w:themeShade="BF"/>
+          <w:sz w:val="36"/>
+          <w:szCs w:val="36"/>
+          <w:lang w:val="es-ES"/>
+        </w:rPr>
+      </w:pPr>
+    </w:p>
+    <w:p>
+      <w:pPr>
+        <w:rPr>
+          <w:rFonts w:ascii="Times New Roman" w:hAnsi="Times New Roman" w:cs="Times New Roman"/>
+          <w:b/>
+          <w:color w:val="1C6194" w:themeColor="accent2" w:themeShade="BF"/>
+          <w:sz w:val="36"/>
+          <w:szCs w:val="36"/>
+          <w:lang w:val="es-ES"/>
+        </w:rPr>
+      </w:pPr>
+      <w:r>
+        <w:rPr>
+          <w:rFonts w:ascii="Times New Roman" w:hAnsi="Times New Roman" w:cs="Times New Roman"/>
+          <w:b/>
+          <w:color w:val="1C6194" w:themeColor="accent2" w:themeShade="BF"/>
+          <w:sz w:val="36"/>
+          <w:szCs w:val="36"/>
+          <w:lang w:val="es-ES"/>
+        </w:rPr>
+        <w:t>Volumen 15 pasa en el mes de abril, comienza el lunes 21 por la mañana y termina el mismo día por la media noche.</w:t>
+      </w:r>
     </w:p>
     <w:p>
       <w:pPr>
@@ -8032,784 +8869,6 @@
           <w:lang w:val="es-ES"/>
         </w:rPr>
         <w:lastRenderedPageBreak/>
-        <w:t xml:space="preserve">Volumen 1 pasa en el mes de febrero, comienza el </w:t>
-      </w:r>
-      <w:r>
-        <w:rPr>
-          <w:rFonts w:ascii="Times New Roman" w:hAnsi="Times New Roman" w:cs="Times New Roman"/>
-          <w:b/>
-          <w:color w:val="1C6194" w:themeColor="accent2" w:themeShade="BF"/>
-          <w:sz w:val="36"/>
-          <w:szCs w:val="36"/>
-          <w:lang w:val="es-ES"/>
-        </w:rPr>
-        <w:t>día</w:t>
-      </w:r>
-      <w:r>
-        <w:rPr>
-          <w:rFonts w:ascii="Times New Roman" w:hAnsi="Times New Roman" w:cs="Times New Roman"/>
-          <w:b/>
-          <w:color w:val="1C6194" w:themeColor="accent2" w:themeShade="BF"/>
-          <w:sz w:val="36"/>
-          <w:szCs w:val="36"/>
-          <w:lang w:val="es-ES"/>
-        </w:rPr>
-        <w:t xml:space="preserve"> viernes 21</w:t>
-      </w:r>
-      <w:r>
-        <w:rPr>
-          <w:rFonts w:ascii="Times New Roman" w:hAnsi="Times New Roman" w:cs="Times New Roman"/>
-          <w:b/>
-          <w:color w:val="1C6194" w:themeColor="accent2" w:themeShade="BF"/>
-          <w:sz w:val="36"/>
-          <w:szCs w:val="36"/>
-          <w:lang w:val="es-ES"/>
-        </w:rPr>
-        <w:t xml:space="preserve"> por la mañana</w:t>
-      </w:r>
-      <w:r>
-        <w:rPr>
-          <w:rFonts w:ascii="Times New Roman" w:hAnsi="Times New Roman" w:cs="Times New Roman"/>
-          <w:b/>
-          <w:color w:val="1C6194" w:themeColor="accent2" w:themeShade="BF"/>
-          <w:sz w:val="36"/>
-          <w:szCs w:val="36"/>
-          <w:lang w:val="es-ES"/>
-        </w:rPr>
-        <w:t xml:space="preserve"> y termina</w:t>
-      </w:r>
-      <w:r>
-        <w:rPr>
-          <w:rFonts w:ascii="Times New Roman" w:hAnsi="Times New Roman" w:cs="Times New Roman"/>
-          <w:b/>
-          <w:color w:val="1C6194" w:themeColor="accent2" w:themeShade="BF"/>
-          <w:sz w:val="36"/>
-          <w:szCs w:val="36"/>
-          <w:lang w:val="es-ES"/>
-        </w:rPr>
-        <w:t xml:space="preserve"> el jueves 27 a la madrugada.</w:t>
-      </w:r>
-    </w:p>
-    <w:p>
-      <w:pPr>
-        <w:rPr>
-          <w:rFonts w:ascii="Times New Roman" w:hAnsi="Times New Roman" w:cs="Times New Roman"/>
-          <w:b/>
-          <w:color w:val="1C6194" w:themeColor="accent2" w:themeShade="BF"/>
-          <w:sz w:val="36"/>
-          <w:szCs w:val="36"/>
-          <w:lang w:val="es-ES"/>
-        </w:rPr>
-      </w:pPr>
-    </w:p>
-    <w:p>
-      <w:pPr>
-        <w:rPr>
-          <w:rFonts w:ascii="Times New Roman" w:hAnsi="Times New Roman" w:cs="Times New Roman"/>
-          <w:b/>
-          <w:color w:val="1C6194" w:themeColor="accent2" w:themeShade="BF"/>
-          <w:sz w:val="36"/>
-          <w:szCs w:val="36"/>
-          <w:lang w:val="es-ES"/>
-        </w:rPr>
-      </w:pPr>
-      <w:r>
-        <w:rPr>
-          <w:rFonts w:ascii="Times New Roman" w:hAnsi="Times New Roman" w:cs="Times New Roman"/>
-          <w:b/>
-          <w:color w:val="1C6194" w:themeColor="accent2" w:themeShade="BF"/>
-          <w:sz w:val="36"/>
-          <w:szCs w:val="36"/>
-          <w:lang w:val="es-ES"/>
-        </w:rPr>
-        <w:t>Volumen 2 pasa en el mes de</w:t>
-      </w:r>
-      <w:r>
-        <w:rPr>
-          <w:rFonts w:ascii="Times New Roman" w:hAnsi="Times New Roman" w:cs="Times New Roman"/>
-          <w:b/>
-          <w:color w:val="1C6194" w:themeColor="accent2" w:themeShade="BF"/>
-          <w:sz w:val="36"/>
-          <w:szCs w:val="36"/>
-          <w:lang w:val="es-ES"/>
-        </w:rPr>
-        <w:t xml:space="preserve"> febrero</w:t>
-      </w:r>
-      <w:r>
-        <w:rPr>
-          <w:rFonts w:ascii="Times New Roman" w:hAnsi="Times New Roman" w:cs="Times New Roman"/>
-          <w:b/>
-          <w:color w:val="1C6194" w:themeColor="accent2" w:themeShade="BF"/>
-          <w:sz w:val="36"/>
-          <w:szCs w:val="36"/>
-          <w:lang w:val="es-ES"/>
-        </w:rPr>
-        <w:t xml:space="preserve">, comienza </w:t>
-      </w:r>
-      <w:r>
-        <w:rPr>
-          <w:rFonts w:ascii="Times New Roman" w:hAnsi="Times New Roman" w:cs="Times New Roman"/>
-          <w:b/>
-          <w:color w:val="1C6194" w:themeColor="accent2" w:themeShade="BF"/>
-          <w:sz w:val="36"/>
-          <w:szCs w:val="36"/>
-          <w:lang w:val="es-ES"/>
-        </w:rPr>
-        <w:t>viernes 28 a la tarde.</w:t>
-      </w:r>
-    </w:p>
-    <w:p>
-      <w:pPr>
-        <w:rPr>
-          <w:rFonts w:ascii="Times New Roman" w:hAnsi="Times New Roman" w:cs="Times New Roman"/>
-          <w:b/>
-          <w:color w:val="1C6194" w:themeColor="accent2" w:themeShade="BF"/>
-          <w:sz w:val="36"/>
-          <w:szCs w:val="36"/>
-          <w:lang w:val="es-ES"/>
-        </w:rPr>
-      </w:pPr>
-    </w:p>
-    <w:p>
-      <w:pPr>
-        <w:rPr>
-          <w:rFonts w:ascii="Times New Roman" w:hAnsi="Times New Roman" w:cs="Times New Roman"/>
-          <w:b/>
-          <w:color w:val="1C6194" w:themeColor="accent2" w:themeShade="BF"/>
-          <w:sz w:val="36"/>
-          <w:szCs w:val="36"/>
-          <w:lang w:val="es-ES"/>
-        </w:rPr>
-      </w:pPr>
-      <w:r>
-        <w:rPr>
-          <w:rFonts w:ascii="Times New Roman" w:hAnsi="Times New Roman" w:cs="Times New Roman"/>
-          <w:b/>
-          <w:color w:val="1C6194" w:themeColor="accent2" w:themeShade="BF"/>
-          <w:sz w:val="36"/>
-          <w:szCs w:val="36"/>
-          <w:lang w:val="es-ES"/>
-        </w:rPr>
-        <w:t xml:space="preserve">Volumen 3 pasa en el mes de marzo, termina el lunes 3 de marzo a la madrugada. </w:t>
-      </w:r>
-    </w:p>
-    <w:p>
-      <w:pPr>
-        <w:rPr>
-          <w:rFonts w:ascii="Times New Roman" w:hAnsi="Times New Roman" w:cs="Times New Roman"/>
-          <w:b/>
-          <w:color w:val="1C6194" w:themeColor="accent2" w:themeShade="BF"/>
-          <w:sz w:val="36"/>
-          <w:szCs w:val="36"/>
-          <w:lang w:val="es-ES"/>
-        </w:rPr>
-      </w:pPr>
-    </w:p>
-    <w:p>
-      <w:pPr>
-        <w:rPr>
-          <w:rFonts w:ascii="Times New Roman" w:hAnsi="Times New Roman" w:cs="Times New Roman"/>
-          <w:b/>
-          <w:color w:val="1C6194" w:themeColor="accent2" w:themeShade="BF"/>
-          <w:sz w:val="36"/>
-          <w:szCs w:val="36"/>
-          <w:lang w:val="es-ES"/>
-        </w:rPr>
-      </w:pPr>
-      <w:r>
-        <w:rPr>
-          <w:rFonts w:ascii="Times New Roman" w:hAnsi="Times New Roman" w:cs="Times New Roman"/>
-          <w:b/>
-          <w:color w:val="1C6194" w:themeColor="accent2" w:themeShade="BF"/>
-          <w:sz w:val="36"/>
-          <w:szCs w:val="36"/>
-          <w:lang w:val="es-ES"/>
-        </w:rPr>
-        <w:t>Volumen 4 pasa en el mes de marzo, comienza el viernes 14 por la mañana y termina el mismo día a la noche.</w:t>
-      </w:r>
-    </w:p>
-    <w:p>
-      <w:pPr>
-        <w:rPr>
-          <w:rFonts w:ascii="Times New Roman" w:hAnsi="Times New Roman" w:cs="Times New Roman"/>
-          <w:b/>
-          <w:color w:val="1C6194" w:themeColor="accent2" w:themeShade="BF"/>
-          <w:sz w:val="36"/>
-          <w:szCs w:val="36"/>
-          <w:lang w:val="es-ES"/>
-        </w:rPr>
-      </w:pPr>
-    </w:p>
-    <w:p>
-      <w:pPr>
-        <w:rPr>
-          <w:rFonts w:ascii="Times New Roman" w:hAnsi="Times New Roman" w:cs="Times New Roman"/>
-          <w:b/>
-          <w:color w:val="1C6194" w:themeColor="accent2" w:themeShade="BF"/>
-          <w:sz w:val="36"/>
-          <w:szCs w:val="36"/>
-          <w:lang w:val="es-ES"/>
-        </w:rPr>
-      </w:pPr>
-      <w:r>
-        <w:rPr>
-          <w:rFonts w:ascii="Times New Roman" w:hAnsi="Times New Roman" w:cs="Times New Roman"/>
-          <w:b/>
-          <w:color w:val="1C6194" w:themeColor="accent2" w:themeShade="BF"/>
-          <w:sz w:val="36"/>
-          <w:szCs w:val="36"/>
-          <w:lang w:val="es-ES"/>
-        </w:rPr>
-        <w:t>Volumen 5 pasa en el mes de marzo, comienza el sábado 15 por el medio día y termina el domingo 16 por la madrugada.</w:t>
-      </w:r>
-    </w:p>
-    <w:p>
-      <w:pPr>
-        <w:rPr>
-          <w:rFonts w:ascii="Times New Roman" w:hAnsi="Times New Roman" w:cs="Times New Roman"/>
-          <w:b/>
-          <w:color w:val="1C6194" w:themeColor="accent2" w:themeShade="BF"/>
-          <w:sz w:val="36"/>
-          <w:szCs w:val="36"/>
-          <w:lang w:val="es-ES"/>
-        </w:rPr>
-      </w:pPr>
-    </w:p>
-    <w:p>
-      <w:pPr>
-        <w:rPr>
-          <w:rFonts w:ascii="Times New Roman" w:hAnsi="Times New Roman" w:cs="Times New Roman"/>
-          <w:b/>
-          <w:color w:val="1C6194" w:themeColor="accent2" w:themeShade="BF"/>
-          <w:sz w:val="36"/>
-          <w:szCs w:val="36"/>
-          <w:lang w:val="es-ES"/>
-        </w:rPr>
-      </w:pPr>
-      <w:r>
-        <w:rPr>
-          <w:rFonts w:ascii="Times New Roman" w:hAnsi="Times New Roman" w:cs="Times New Roman"/>
-          <w:b/>
-          <w:color w:val="1C6194" w:themeColor="accent2" w:themeShade="BF"/>
-          <w:sz w:val="36"/>
-          <w:szCs w:val="36"/>
-          <w:lang w:val="es-ES"/>
-        </w:rPr>
-        <w:t xml:space="preserve">Volumen 6 pasa </w:t>
-      </w:r>
-      <w:r>
-        <w:rPr>
-          <w:rFonts w:ascii="Times New Roman" w:hAnsi="Times New Roman" w:cs="Times New Roman"/>
-          <w:b/>
-          <w:color w:val="1C6194" w:themeColor="accent2" w:themeShade="BF"/>
-          <w:sz w:val="36"/>
-          <w:szCs w:val="36"/>
-          <w:lang w:val="es-ES"/>
-        </w:rPr>
-        <w:t xml:space="preserve">en </w:t>
-      </w:r>
-      <w:r>
-        <w:rPr>
-          <w:rFonts w:ascii="Times New Roman" w:hAnsi="Times New Roman" w:cs="Times New Roman"/>
-          <w:b/>
-          <w:color w:val="1C6194" w:themeColor="accent2" w:themeShade="BF"/>
-          <w:sz w:val="36"/>
-          <w:szCs w:val="36"/>
-          <w:lang w:val="es-ES"/>
-        </w:rPr>
-        <w:t>el mes de marzo</w:t>
-      </w:r>
-      <w:r>
-        <w:rPr>
-          <w:rFonts w:ascii="Times New Roman" w:hAnsi="Times New Roman" w:cs="Times New Roman"/>
-          <w:b/>
-          <w:color w:val="1C6194" w:themeColor="accent2" w:themeShade="BF"/>
-          <w:sz w:val="36"/>
-          <w:szCs w:val="36"/>
-          <w:lang w:val="es-ES"/>
-        </w:rPr>
-        <w:t>,</w:t>
-      </w:r>
-      <w:r>
-        <w:rPr>
-          <w:rFonts w:ascii="Times New Roman" w:hAnsi="Times New Roman" w:cs="Times New Roman"/>
-          <w:b/>
-          <w:color w:val="1C6194" w:themeColor="accent2" w:themeShade="BF"/>
-          <w:sz w:val="36"/>
-          <w:szCs w:val="36"/>
-          <w:lang w:val="es-ES"/>
-        </w:rPr>
-        <w:t xml:space="preserve"> </w:t>
-      </w:r>
-      <w:r>
-        <w:rPr>
-          <w:rFonts w:ascii="Times New Roman" w:hAnsi="Times New Roman" w:cs="Times New Roman"/>
-          <w:b/>
-          <w:color w:val="1C6194" w:themeColor="accent2" w:themeShade="BF"/>
-          <w:sz w:val="36"/>
-          <w:szCs w:val="36"/>
-          <w:lang w:val="es-ES"/>
-        </w:rPr>
-        <w:t>comienza el día</w:t>
-      </w:r>
-      <w:r>
-        <w:rPr>
-          <w:rFonts w:ascii="Times New Roman" w:hAnsi="Times New Roman" w:cs="Times New Roman"/>
-          <w:b/>
-          <w:color w:val="1C6194" w:themeColor="accent2" w:themeShade="BF"/>
-          <w:sz w:val="36"/>
-          <w:szCs w:val="36"/>
-          <w:lang w:val="es-ES"/>
-        </w:rPr>
-        <w:t xml:space="preserve"> lunes 17 </w:t>
-      </w:r>
-      <w:r>
-        <w:rPr>
-          <w:rFonts w:ascii="Times New Roman" w:hAnsi="Times New Roman" w:cs="Times New Roman"/>
-          <w:b/>
-          <w:color w:val="1C6194" w:themeColor="accent2" w:themeShade="BF"/>
-          <w:sz w:val="36"/>
-          <w:szCs w:val="36"/>
-          <w:lang w:val="es-ES"/>
-        </w:rPr>
-        <w:t xml:space="preserve">a la tarde </w:t>
-      </w:r>
-      <w:r>
-        <w:rPr>
-          <w:rFonts w:ascii="Times New Roman" w:hAnsi="Times New Roman" w:cs="Times New Roman"/>
-          <w:b/>
-          <w:color w:val="1C6194" w:themeColor="accent2" w:themeShade="BF"/>
-          <w:sz w:val="36"/>
-          <w:szCs w:val="36"/>
-          <w:lang w:val="es-ES"/>
-        </w:rPr>
-        <w:t>y termina el 18</w:t>
-      </w:r>
-      <w:r>
-        <w:rPr>
-          <w:rFonts w:ascii="Times New Roman" w:hAnsi="Times New Roman" w:cs="Times New Roman"/>
-          <w:b/>
-          <w:color w:val="1C6194" w:themeColor="accent2" w:themeShade="BF"/>
-          <w:sz w:val="36"/>
-          <w:szCs w:val="36"/>
-          <w:lang w:val="es-ES"/>
-        </w:rPr>
-        <w:t xml:space="preserve"> a la madrugada</w:t>
-      </w:r>
-      <w:r>
-        <w:rPr>
-          <w:rFonts w:ascii="Times New Roman" w:hAnsi="Times New Roman" w:cs="Times New Roman"/>
-          <w:b/>
-          <w:color w:val="1C6194" w:themeColor="accent2" w:themeShade="BF"/>
-          <w:sz w:val="36"/>
-          <w:szCs w:val="36"/>
-          <w:lang w:val="es-ES"/>
-        </w:rPr>
-        <w:t>.</w:t>
-      </w:r>
-    </w:p>
-    <w:p>
-      <w:pPr>
-        <w:rPr>
-          <w:rFonts w:ascii="Times New Roman" w:hAnsi="Times New Roman" w:cs="Times New Roman"/>
-          <w:b/>
-          <w:color w:val="1C6194" w:themeColor="accent2" w:themeShade="BF"/>
-          <w:sz w:val="36"/>
-          <w:szCs w:val="36"/>
-          <w:lang w:val="es-ES"/>
-        </w:rPr>
-      </w:pPr>
-    </w:p>
-    <w:p>
-      <w:pPr>
-        <w:rPr>
-          <w:rFonts w:ascii="Times New Roman" w:hAnsi="Times New Roman" w:cs="Times New Roman"/>
-          <w:b/>
-          <w:color w:val="1C6194" w:themeColor="accent2" w:themeShade="BF"/>
-          <w:sz w:val="36"/>
-          <w:szCs w:val="36"/>
-          <w:lang w:val="es-ES"/>
-        </w:rPr>
-      </w:pPr>
-      <w:r>
-        <w:rPr>
-          <w:rFonts w:ascii="Times New Roman" w:hAnsi="Times New Roman" w:cs="Times New Roman"/>
-          <w:b/>
-          <w:color w:val="1C6194" w:themeColor="accent2" w:themeShade="BF"/>
-          <w:sz w:val="36"/>
-          <w:szCs w:val="36"/>
-          <w:lang w:val="es-ES"/>
-        </w:rPr>
-        <w:t xml:space="preserve">Volumen 7 pasa </w:t>
-      </w:r>
-      <w:r>
-        <w:rPr>
-          <w:rFonts w:ascii="Times New Roman" w:hAnsi="Times New Roman" w:cs="Times New Roman"/>
-          <w:b/>
-          <w:color w:val="1C6194" w:themeColor="accent2" w:themeShade="BF"/>
-          <w:sz w:val="36"/>
-          <w:szCs w:val="36"/>
-          <w:lang w:val="es-ES"/>
-        </w:rPr>
-        <w:t xml:space="preserve">en </w:t>
-      </w:r>
-      <w:r>
-        <w:rPr>
-          <w:rFonts w:ascii="Times New Roman" w:hAnsi="Times New Roman" w:cs="Times New Roman"/>
-          <w:b/>
-          <w:color w:val="1C6194" w:themeColor="accent2" w:themeShade="BF"/>
-          <w:sz w:val="36"/>
-          <w:szCs w:val="36"/>
-          <w:lang w:val="es-ES"/>
-        </w:rPr>
-        <w:t>el mes de marzo, comienza el día sábado 22</w:t>
-      </w:r>
-      <w:r>
-        <w:rPr>
-          <w:rFonts w:ascii="Times New Roman" w:hAnsi="Times New Roman" w:cs="Times New Roman"/>
-          <w:b/>
-          <w:color w:val="1C6194" w:themeColor="accent2" w:themeShade="BF"/>
-          <w:sz w:val="36"/>
-          <w:szCs w:val="36"/>
-          <w:lang w:val="es-ES"/>
-        </w:rPr>
-        <w:t xml:space="preserve"> por la mañana.</w:t>
-      </w:r>
-    </w:p>
-    <w:p>
-      <w:pPr>
-        <w:rPr>
-          <w:rFonts w:ascii="Times New Roman" w:hAnsi="Times New Roman" w:cs="Times New Roman"/>
-          <w:b/>
-          <w:color w:val="1C6194" w:themeColor="accent2" w:themeShade="BF"/>
-          <w:sz w:val="36"/>
-          <w:szCs w:val="36"/>
-          <w:lang w:val="es-ES"/>
-        </w:rPr>
-      </w:pPr>
-    </w:p>
-    <w:p>
-      <w:pPr>
-        <w:rPr>
-          <w:rFonts w:ascii="Times New Roman" w:hAnsi="Times New Roman" w:cs="Times New Roman"/>
-          <w:b/>
-          <w:color w:val="1C6194" w:themeColor="accent2" w:themeShade="BF"/>
-          <w:sz w:val="36"/>
-          <w:szCs w:val="36"/>
-          <w:lang w:val="es-ES"/>
-        </w:rPr>
-      </w:pPr>
-      <w:r>
-        <w:rPr>
-          <w:rFonts w:ascii="Times New Roman" w:hAnsi="Times New Roman" w:cs="Times New Roman"/>
-          <w:b/>
-          <w:color w:val="1C6194" w:themeColor="accent2" w:themeShade="BF"/>
-          <w:sz w:val="36"/>
-          <w:szCs w:val="36"/>
-          <w:lang w:val="es-ES"/>
-        </w:rPr>
-        <w:t>Volumen 8 pasa en el mes de marzo,</w:t>
-      </w:r>
-      <w:r>
-        <w:rPr>
-          <w:rFonts w:ascii="Times New Roman" w:hAnsi="Times New Roman" w:cs="Times New Roman"/>
-          <w:b/>
-          <w:color w:val="1C6194" w:themeColor="accent2" w:themeShade="BF"/>
-          <w:sz w:val="36"/>
-          <w:szCs w:val="36"/>
-          <w:lang w:val="es-ES"/>
-        </w:rPr>
-        <w:t xml:space="preserve"> termina el domingo 23 a la madrugada.</w:t>
-      </w:r>
-    </w:p>
-    <w:p>
-      <w:pPr>
-        <w:rPr>
-          <w:rFonts w:ascii="Times New Roman" w:hAnsi="Times New Roman" w:cs="Times New Roman"/>
-          <w:b/>
-          <w:color w:val="1C6194" w:themeColor="accent2" w:themeShade="BF"/>
-          <w:sz w:val="36"/>
-          <w:szCs w:val="36"/>
-          <w:lang w:val="es-ES"/>
-        </w:rPr>
-      </w:pPr>
-      <w:r>
-        <w:rPr>
-          <w:rFonts w:ascii="Times New Roman" w:hAnsi="Times New Roman" w:cs="Times New Roman"/>
-          <w:b/>
-          <w:color w:val="1C6194" w:themeColor="accent2" w:themeShade="BF"/>
-          <w:sz w:val="36"/>
-          <w:szCs w:val="36"/>
-          <w:lang w:val="es-ES"/>
-        </w:rPr>
-        <w:lastRenderedPageBreak/>
-        <w:t>Volumen 9 pasa en el mes de marzo, comienza el lunes 24 por la mañana</w:t>
-      </w:r>
-      <w:r>
-        <w:rPr>
-          <w:rFonts w:ascii="Times New Roman" w:hAnsi="Times New Roman" w:cs="Times New Roman"/>
-          <w:b/>
-          <w:color w:val="1C6194" w:themeColor="accent2" w:themeShade="BF"/>
-          <w:sz w:val="36"/>
-          <w:szCs w:val="36"/>
-          <w:lang w:val="es-ES"/>
-        </w:rPr>
-        <w:t>.</w:t>
-      </w:r>
-    </w:p>
-    <w:p>
-      <w:pPr>
-        <w:rPr>
-          <w:rFonts w:ascii="Times New Roman" w:hAnsi="Times New Roman" w:cs="Times New Roman"/>
-          <w:b/>
-          <w:color w:val="1C6194" w:themeColor="accent2" w:themeShade="BF"/>
-          <w:sz w:val="36"/>
-          <w:szCs w:val="36"/>
-          <w:lang w:val="es-ES"/>
-        </w:rPr>
-      </w:pPr>
-    </w:p>
-    <w:p>
-      <w:pPr>
-        <w:rPr>
-          <w:rFonts w:ascii="Times New Roman" w:hAnsi="Times New Roman" w:cs="Times New Roman"/>
-          <w:b/>
-          <w:color w:val="1C6194" w:themeColor="accent2" w:themeShade="BF"/>
-          <w:sz w:val="36"/>
-          <w:szCs w:val="36"/>
-          <w:lang w:val="es-ES"/>
-        </w:rPr>
-      </w:pPr>
-      <w:r>
-        <w:rPr>
-          <w:rFonts w:ascii="Times New Roman" w:hAnsi="Times New Roman" w:cs="Times New Roman"/>
-          <w:b/>
-          <w:color w:val="1C6194" w:themeColor="accent2" w:themeShade="BF"/>
-          <w:sz w:val="36"/>
-          <w:szCs w:val="36"/>
-          <w:lang w:val="es-ES"/>
-        </w:rPr>
-        <w:t>Volumen 10 pasa en el mes de marzo, comienza el jueves 27 por la tarde noche.</w:t>
-      </w:r>
-    </w:p>
-    <w:p>
-      <w:pPr>
-        <w:rPr>
-          <w:rFonts w:ascii="Times New Roman" w:hAnsi="Times New Roman" w:cs="Times New Roman"/>
-          <w:b/>
-          <w:color w:val="1C6194" w:themeColor="accent2" w:themeShade="BF"/>
-          <w:sz w:val="36"/>
-          <w:szCs w:val="36"/>
-          <w:lang w:val="es-ES"/>
-        </w:rPr>
-      </w:pPr>
-    </w:p>
-    <w:p>
-      <w:pPr>
-        <w:rPr>
-          <w:rFonts w:ascii="Times New Roman" w:hAnsi="Times New Roman" w:cs="Times New Roman"/>
-          <w:b/>
-          <w:color w:val="1C6194" w:themeColor="accent2" w:themeShade="BF"/>
-          <w:sz w:val="36"/>
-          <w:szCs w:val="36"/>
-          <w:lang w:val="es-ES"/>
-        </w:rPr>
-      </w:pPr>
-      <w:r>
-        <w:rPr>
-          <w:rFonts w:ascii="Times New Roman" w:hAnsi="Times New Roman" w:cs="Times New Roman"/>
-          <w:b/>
-          <w:color w:val="1C6194" w:themeColor="accent2" w:themeShade="BF"/>
-          <w:sz w:val="36"/>
-          <w:szCs w:val="36"/>
-          <w:lang w:val="es-ES"/>
-        </w:rPr>
-        <w:t>Volumen 11 pasa en el mes de marzo, comienza el sábado 29 por la tarde.</w:t>
-      </w:r>
-    </w:p>
-    <w:p>
-      <w:pPr>
-        <w:rPr>
-          <w:rFonts w:ascii="Times New Roman" w:hAnsi="Times New Roman" w:cs="Times New Roman"/>
-          <w:b/>
-          <w:color w:val="1C6194" w:themeColor="accent2" w:themeShade="BF"/>
-          <w:sz w:val="36"/>
-          <w:szCs w:val="36"/>
-          <w:lang w:val="es-ES"/>
-        </w:rPr>
-      </w:pPr>
-    </w:p>
-    <w:p>
-      <w:pPr>
-        <w:rPr>
-          <w:rFonts w:ascii="Times New Roman" w:hAnsi="Times New Roman" w:cs="Times New Roman"/>
-          <w:b/>
-          <w:color w:val="1C6194" w:themeColor="accent2" w:themeShade="BF"/>
-          <w:sz w:val="36"/>
-          <w:szCs w:val="36"/>
-          <w:lang w:val="es-ES"/>
-        </w:rPr>
-      </w:pPr>
-      <w:r>
-        <w:rPr>
-          <w:rFonts w:ascii="Times New Roman" w:hAnsi="Times New Roman" w:cs="Times New Roman"/>
-          <w:b/>
-          <w:color w:val="1C6194" w:themeColor="accent2" w:themeShade="BF"/>
-          <w:sz w:val="36"/>
-          <w:szCs w:val="36"/>
-          <w:lang w:val="es-ES"/>
-        </w:rPr>
-        <w:t>Volumen 12 pasa en el mes de marzo, comienza el lunes 31 por la mañana y termina el mismo día por la noche. Fin que comienza desde el lunes 24.</w:t>
-      </w:r>
-    </w:p>
-    <w:p>
-      <w:pPr>
-        <w:rPr>
-          <w:rFonts w:ascii="Times New Roman" w:hAnsi="Times New Roman" w:cs="Times New Roman"/>
-          <w:b/>
-          <w:color w:val="1C6194" w:themeColor="accent2" w:themeShade="BF"/>
-          <w:sz w:val="36"/>
-          <w:szCs w:val="36"/>
-          <w:lang w:val="es-ES"/>
-        </w:rPr>
-      </w:pPr>
-    </w:p>
-    <w:p>
-      <w:pPr>
-        <w:rPr>
-          <w:rFonts w:ascii="Times New Roman" w:hAnsi="Times New Roman" w:cs="Times New Roman"/>
-          <w:b/>
-          <w:color w:val="1C6194" w:themeColor="accent2" w:themeShade="BF"/>
-          <w:sz w:val="36"/>
-          <w:szCs w:val="36"/>
-          <w:lang w:val="es-ES"/>
-        </w:rPr>
-      </w:pPr>
-      <w:r>
-        <w:rPr>
-          <w:rFonts w:ascii="Times New Roman" w:hAnsi="Times New Roman" w:cs="Times New Roman"/>
-          <w:b/>
-          <w:color w:val="1C6194" w:themeColor="accent2" w:themeShade="BF"/>
-          <w:sz w:val="36"/>
-          <w:szCs w:val="36"/>
-          <w:lang w:val="es-ES"/>
-        </w:rPr>
-        <w:t xml:space="preserve">Volumen 13 pasa en el mes abril, </w:t>
-      </w:r>
-      <w:r>
-        <w:rPr>
-          <w:rFonts w:ascii="Times New Roman" w:hAnsi="Times New Roman" w:cs="Times New Roman"/>
-          <w:b/>
-          <w:color w:val="1C6194" w:themeColor="accent2" w:themeShade="BF"/>
-          <w:sz w:val="36"/>
-          <w:szCs w:val="36"/>
-          <w:lang w:val="es-ES"/>
-        </w:rPr>
-        <w:t>comienza el lunes 14 por la mañana.</w:t>
-      </w:r>
-    </w:p>
-    <w:p>
-      <w:pPr>
-        <w:rPr>
-          <w:rFonts w:ascii="Times New Roman" w:hAnsi="Times New Roman" w:cs="Times New Roman"/>
-          <w:b/>
-          <w:color w:val="1C6194" w:themeColor="accent2" w:themeShade="BF"/>
-          <w:sz w:val="36"/>
-          <w:szCs w:val="36"/>
-          <w:lang w:val="es-ES"/>
-        </w:rPr>
-      </w:pPr>
-    </w:p>
-    <w:p>
-      <w:pPr>
-        <w:rPr>
-          <w:rFonts w:ascii="Times New Roman" w:hAnsi="Times New Roman" w:cs="Times New Roman"/>
-          <w:b/>
-          <w:color w:val="1C6194" w:themeColor="accent2" w:themeShade="BF"/>
-          <w:sz w:val="36"/>
-          <w:szCs w:val="36"/>
-          <w:lang w:val="es-ES"/>
-        </w:rPr>
-      </w:pPr>
-      <w:r>
-        <w:rPr>
-          <w:rFonts w:ascii="Times New Roman" w:hAnsi="Times New Roman" w:cs="Times New Roman"/>
-          <w:b/>
-          <w:color w:val="1C6194" w:themeColor="accent2" w:themeShade="BF"/>
-          <w:sz w:val="36"/>
-          <w:szCs w:val="36"/>
-          <w:lang w:val="es-ES"/>
-        </w:rPr>
-        <w:t>Volumen 14 pasa en el mes de abril, termina el lunes 14 por la media noche.</w:t>
-      </w:r>
-    </w:p>
-    <w:p>
-      <w:pPr>
-        <w:rPr>
-          <w:rFonts w:ascii="Times New Roman" w:hAnsi="Times New Roman" w:cs="Times New Roman"/>
-          <w:b/>
-          <w:color w:val="1C6194" w:themeColor="accent2" w:themeShade="BF"/>
-          <w:sz w:val="36"/>
-          <w:szCs w:val="36"/>
-          <w:lang w:val="es-ES"/>
-        </w:rPr>
-      </w:pPr>
-    </w:p>
-    <w:p>
-      <w:pPr>
-        <w:rPr>
-          <w:rFonts w:ascii="Times New Roman" w:hAnsi="Times New Roman" w:cs="Times New Roman"/>
-          <w:b/>
-          <w:color w:val="1C6194" w:themeColor="accent2" w:themeShade="BF"/>
-          <w:sz w:val="36"/>
-          <w:szCs w:val="36"/>
-          <w:lang w:val="es-ES"/>
-        </w:rPr>
-      </w:pPr>
-      <w:r>
-        <w:rPr>
-          <w:rFonts w:ascii="Times New Roman" w:hAnsi="Times New Roman" w:cs="Times New Roman"/>
-          <w:b/>
-          <w:color w:val="1C6194" w:themeColor="accent2" w:themeShade="BF"/>
-          <w:sz w:val="36"/>
-          <w:szCs w:val="36"/>
-          <w:lang w:val="es-ES"/>
-        </w:rPr>
-        <w:t>Volumen 15 pasa en el mes de abril, comienza el lunes 21 por la mañana y termina el mismo día por la media noche.</w:t>
-      </w:r>
-    </w:p>
-    <w:p>
-      <w:pPr>
-        <w:rPr>
-          <w:rFonts w:ascii="Times New Roman" w:hAnsi="Times New Roman" w:cs="Times New Roman"/>
-          <w:b/>
-          <w:color w:val="1C6194" w:themeColor="accent2" w:themeShade="BF"/>
-          <w:sz w:val="36"/>
-          <w:szCs w:val="36"/>
-          <w:lang w:val="es-ES"/>
-        </w:rPr>
-      </w:pPr>
-    </w:p>
-    <w:p>
-      <w:pPr>
-        <w:rPr>
-          <w:rFonts w:ascii="Times New Roman" w:hAnsi="Times New Roman" w:cs="Times New Roman"/>
-          <w:b/>
-          <w:color w:val="1C6194" w:themeColor="accent2" w:themeShade="BF"/>
-          <w:sz w:val="36"/>
-          <w:szCs w:val="36"/>
-          <w:lang w:val="es-ES"/>
-        </w:rPr>
-      </w:pPr>
-      <w:r>
-        <w:rPr>
-          <w:rFonts w:ascii="Times New Roman" w:hAnsi="Times New Roman" w:cs="Times New Roman"/>
-          <w:b/>
-          <w:color w:val="1C6194" w:themeColor="accent2" w:themeShade="BF"/>
-          <w:sz w:val="36"/>
-          <w:szCs w:val="36"/>
-          <w:lang w:val="es-ES"/>
-        </w:rPr>
         <w:t>Volumen 16 pasa en el mes de abril, comienza el viernes 25 por la tarde y termina el 26 por el amanecer.</w:t>
       </w:r>
     </w:p>
@@ -8833,7 +8892,6 @@
           <w:szCs w:val="36"/>
           <w:lang w:val="es-ES"/>
         </w:rPr>
-        <w:lastRenderedPageBreak/>
         <w:t>Volumen 17 pasa en el mes de abril, comienza el domingo 27 por la noche tarde y termina el 28 por el amanecer.</w:t>
       </w:r>
     </w:p>
@@ -9090,7 +9148,6 @@
           <w:szCs w:val="36"/>
           <w:lang w:val="es-ES"/>
         </w:rPr>
-        <w:lastRenderedPageBreak/>
         <w:t>Volumen 24 pasa en el mes de mayo y junio, continua el sábado 31 por noche y termina el 1 de junio por el amanecer. Fin de la 4 guerra mundial.</w:t>
       </w:r>
     </w:p>
@@ -10170,7 +10227,103 @@
           <w:szCs w:val="36"/>
           <w:lang w:val="es-ES"/>
         </w:rPr>
-        <w:t>Nadie dijo que tomar el lado correcto seria el mas fácil. Nadie dice que el lado difícil es el mas sencillo. Solo tienes que elegir un camino sin importar lo que se te oponga en el camino para lograr tu objetivo y lo que en verdad deseas. Habrá problemas al tomar el lado correcto y muchos se te opondrán, pero ahí esta la magia de las decisiones y las convicciones humanas.</w:t>
+        <w:t xml:space="preserve">Nadie dijo que tomar el lado correcto </w:t>
+      </w:r>
+      <w:proofErr w:type="spellStart"/>
+      <w:r>
+        <w:rPr>
+          <w:rFonts w:ascii="Times New Roman" w:hAnsi="Times New Roman" w:cs="Times New Roman"/>
+          <w:b/>
+          <w:color w:val="1C6194" w:themeColor="accent2" w:themeShade="BF"/>
+          <w:sz w:val="36"/>
+          <w:szCs w:val="36"/>
+          <w:lang w:val="es-ES"/>
+        </w:rPr>
+        <w:t>seria</w:t>
+      </w:r>
+      <w:proofErr w:type="spellEnd"/>
+      <w:r>
+        <w:rPr>
+          <w:rFonts w:ascii="Times New Roman" w:hAnsi="Times New Roman" w:cs="Times New Roman"/>
+          <w:b/>
+          <w:color w:val="1C6194" w:themeColor="accent2" w:themeShade="BF"/>
+          <w:sz w:val="36"/>
+          <w:szCs w:val="36"/>
+          <w:lang w:val="es-ES"/>
+        </w:rPr>
+        <w:t xml:space="preserve"> el </w:t>
+      </w:r>
+      <w:proofErr w:type="spellStart"/>
+      <w:r>
+        <w:rPr>
+          <w:rFonts w:ascii="Times New Roman" w:hAnsi="Times New Roman" w:cs="Times New Roman"/>
+          <w:b/>
+          <w:color w:val="1C6194" w:themeColor="accent2" w:themeShade="BF"/>
+          <w:sz w:val="36"/>
+          <w:szCs w:val="36"/>
+          <w:lang w:val="es-ES"/>
+        </w:rPr>
+        <w:t>mas</w:t>
+      </w:r>
+      <w:proofErr w:type="spellEnd"/>
+      <w:r>
+        <w:rPr>
+          <w:rFonts w:ascii="Times New Roman" w:hAnsi="Times New Roman" w:cs="Times New Roman"/>
+          <w:b/>
+          <w:color w:val="1C6194" w:themeColor="accent2" w:themeShade="BF"/>
+          <w:sz w:val="36"/>
+          <w:szCs w:val="36"/>
+          <w:lang w:val="es-ES"/>
+        </w:rPr>
+        <w:t xml:space="preserve"> fácil. Nadie dice que el lado difícil es el </w:t>
+      </w:r>
+      <w:proofErr w:type="spellStart"/>
+      <w:r>
+        <w:rPr>
+          <w:rFonts w:ascii="Times New Roman" w:hAnsi="Times New Roman" w:cs="Times New Roman"/>
+          <w:b/>
+          <w:color w:val="1C6194" w:themeColor="accent2" w:themeShade="BF"/>
+          <w:sz w:val="36"/>
+          <w:szCs w:val="36"/>
+          <w:lang w:val="es-ES"/>
+        </w:rPr>
+        <w:t>mas</w:t>
+      </w:r>
+      <w:proofErr w:type="spellEnd"/>
+      <w:r>
+        <w:rPr>
+          <w:rFonts w:ascii="Times New Roman" w:hAnsi="Times New Roman" w:cs="Times New Roman"/>
+          <w:b/>
+          <w:color w:val="1C6194" w:themeColor="accent2" w:themeShade="BF"/>
+          <w:sz w:val="36"/>
+          <w:szCs w:val="36"/>
+          <w:lang w:val="es-ES"/>
+        </w:rPr>
+        <w:t xml:space="preserve"> sencillo. Solo tienes que elegir un camino sin importar lo que se te oponga en el camino para lograr tu objetivo y lo que en verdad deseas. Habrá problemas al tomar el lado correcto y muchos se te opondrán, pero ahí </w:t>
+      </w:r>
+      <w:proofErr w:type="spellStart"/>
+      <w:r>
+        <w:rPr>
+          <w:rFonts w:ascii="Times New Roman" w:hAnsi="Times New Roman" w:cs="Times New Roman"/>
+          <w:b/>
+          <w:color w:val="1C6194" w:themeColor="accent2" w:themeShade="BF"/>
+          <w:sz w:val="36"/>
+          <w:szCs w:val="36"/>
+          <w:lang w:val="es-ES"/>
+        </w:rPr>
+        <w:t>esta</w:t>
+      </w:r>
+      <w:proofErr w:type="spellEnd"/>
+      <w:r>
+        <w:rPr>
+          <w:rFonts w:ascii="Times New Roman" w:hAnsi="Times New Roman" w:cs="Times New Roman"/>
+          <w:b/>
+          <w:color w:val="1C6194" w:themeColor="accent2" w:themeShade="BF"/>
+          <w:sz w:val="36"/>
+          <w:szCs w:val="36"/>
+          <w:lang w:val="es-ES"/>
+        </w:rPr>
+        <w:t xml:space="preserve"> la magia de las decisiones y las convicciones humanas.</w:t>
       </w:r>
     </w:p>
     <w:p>
@@ -10252,6 +10405,953 @@
           <w:lang w:val="es-ES"/>
         </w:rPr>
         <w:t>licto, tener eso todos los días es lo que le da sentido a la vida que vivo. Ya no importa lo que olvide, ahora solo importa los nuevos recuerdos que cree junto a las personas que me importan.</w:t>
+      </w:r>
+    </w:p>
+    <w:p>
+      <w:pPr>
+        <w:rPr>
+          <w:rFonts w:ascii="Times New Roman" w:hAnsi="Times New Roman" w:cs="Times New Roman"/>
+          <w:b/>
+          <w:color w:val="1C6194" w:themeColor="accent2" w:themeShade="BF"/>
+          <w:sz w:val="36"/>
+          <w:szCs w:val="36"/>
+          <w:lang w:val="es-ES"/>
+        </w:rPr>
+      </w:pPr>
+    </w:p>
+    <w:p>
+      <w:pPr>
+        <w:rPr>
+          <w:rFonts w:ascii="Times New Roman" w:hAnsi="Times New Roman" w:cs="Times New Roman"/>
+          <w:b/>
+          <w:color w:val="1C6194" w:themeColor="accent2" w:themeShade="BF"/>
+          <w:sz w:val="36"/>
+          <w:szCs w:val="36"/>
+          <w:lang w:val="es-ES"/>
+        </w:rPr>
+      </w:pPr>
+    </w:p>
+    <w:p>
+      <w:pPr>
+        <w:rPr>
+          <w:rFonts w:ascii="Times New Roman" w:hAnsi="Times New Roman" w:cs="Times New Roman"/>
+          <w:b/>
+          <w:color w:val="1C6194" w:themeColor="accent2" w:themeShade="BF"/>
+          <w:sz w:val="36"/>
+          <w:szCs w:val="36"/>
+          <w:lang w:val="es-ES"/>
+        </w:rPr>
+      </w:pPr>
+      <w:r>
+        <w:rPr>
+          <w:rFonts w:ascii="Times New Roman" w:hAnsi="Times New Roman" w:cs="Times New Roman"/>
+          <w:b/>
+          <w:color w:val="1C6194" w:themeColor="accent2" w:themeShade="BF"/>
+          <w:sz w:val="36"/>
+          <w:szCs w:val="36"/>
+          <w:lang w:val="es-ES"/>
+        </w:rPr>
+        <w:t xml:space="preserve">Directores de los Tous </w:t>
+      </w:r>
+      <w:proofErr w:type="spellStart"/>
+      <w:r>
+        <w:rPr>
+          <w:rFonts w:ascii="Times New Roman" w:hAnsi="Times New Roman" w:cs="Times New Roman"/>
+          <w:b/>
+          <w:color w:val="1C6194" w:themeColor="accent2" w:themeShade="BF"/>
+          <w:sz w:val="36"/>
+          <w:szCs w:val="36"/>
+          <w:lang w:val="es-ES"/>
+        </w:rPr>
+        <w:t>Sauves</w:t>
+      </w:r>
+      <w:proofErr w:type="spellEnd"/>
+      <w:r>
+        <w:rPr>
+          <w:rFonts w:ascii="Times New Roman" w:hAnsi="Times New Roman" w:cs="Times New Roman"/>
+          <w:b/>
+          <w:color w:val="1C6194" w:themeColor="accent2" w:themeShade="BF"/>
+          <w:sz w:val="36"/>
+          <w:szCs w:val="36"/>
+          <w:lang w:val="es-ES"/>
+        </w:rPr>
+        <w:t xml:space="preserve">, resumen fácil. </w:t>
+      </w:r>
+    </w:p>
+    <w:p>
+      <w:pPr>
+        <w:rPr>
+          <w:rFonts w:ascii="Times New Roman" w:hAnsi="Times New Roman" w:cs="Times New Roman"/>
+          <w:b/>
+          <w:color w:val="1C6194" w:themeColor="accent2" w:themeShade="BF"/>
+          <w:sz w:val="36"/>
+          <w:szCs w:val="36"/>
+          <w:lang w:val="es-ES"/>
+        </w:rPr>
+      </w:pPr>
+    </w:p>
+    <w:p>
+      <w:pPr>
+        <w:rPr>
+          <w:rFonts w:ascii="Times New Roman" w:hAnsi="Times New Roman" w:cs="Times New Roman"/>
+          <w:b/>
+          <w:color w:val="1C6194" w:themeColor="accent2" w:themeShade="BF"/>
+          <w:sz w:val="36"/>
+          <w:szCs w:val="36"/>
+          <w:lang w:val="es-ES"/>
+        </w:rPr>
+      </w:pPr>
+      <w:proofErr w:type="spellStart"/>
+      <w:r>
+        <w:rPr>
+          <w:rFonts w:ascii="Times New Roman" w:hAnsi="Times New Roman" w:cs="Times New Roman"/>
+          <w:b/>
+          <w:color w:val="1C6194" w:themeColor="accent2" w:themeShade="BF"/>
+          <w:sz w:val="36"/>
+          <w:szCs w:val="36"/>
+          <w:lang w:val="es-ES"/>
+        </w:rPr>
+        <w:t>Ondrich</w:t>
+      </w:r>
+      <w:proofErr w:type="spellEnd"/>
+      <w:r>
+        <w:rPr>
+          <w:rFonts w:ascii="Times New Roman" w:hAnsi="Times New Roman" w:cs="Times New Roman"/>
+          <w:b/>
+          <w:color w:val="1C6194" w:themeColor="accent2" w:themeShade="BF"/>
+          <w:sz w:val="36"/>
+          <w:szCs w:val="36"/>
+          <w:lang w:val="es-ES"/>
+        </w:rPr>
+        <w:t xml:space="preserve"> Robert: Rubio castaño de ojos celestes.</w:t>
+      </w:r>
+    </w:p>
+    <w:p>
+      <w:pPr>
+        <w:rPr>
+          <w:rFonts w:ascii="Times New Roman" w:hAnsi="Times New Roman" w:cs="Times New Roman"/>
+          <w:b/>
+          <w:color w:val="1C6194" w:themeColor="accent2" w:themeShade="BF"/>
+          <w:sz w:val="36"/>
+          <w:szCs w:val="36"/>
+          <w:lang w:val="es-ES"/>
+        </w:rPr>
+      </w:pPr>
+    </w:p>
+    <w:p>
+      <w:pPr>
+        <w:rPr>
+          <w:rFonts w:ascii="Times New Roman" w:hAnsi="Times New Roman" w:cs="Times New Roman"/>
+          <w:b/>
+          <w:color w:val="1C6194" w:themeColor="accent2" w:themeShade="BF"/>
+          <w:sz w:val="36"/>
+          <w:szCs w:val="36"/>
+          <w:lang w:val="es-ES"/>
+        </w:rPr>
+      </w:pPr>
+      <w:r>
+        <w:rPr>
+          <w:rFonts w:ascii="Times New Roman" w:hAnsi="Times New Roman" w:cs="Times New Roman"/>
+          <w:b/>
+          <w:color w:val="1C6194" w:themeColor="accent2" w:themeShade="BF"/>
+          <w:sz w:val="36"/>
+          <w:szCs w:val="36"/>
+          <w:lang w:val="es-ES"/>
+        </w:rPr>
+        <w:lastRenderedPageBreak/>
+        <w:t>Huang Cheng: pelo corto peinado hacia atrás de color negro, ojos negros.</w:t>
+      </w:r>
+    </w:p>
+    <w:p>
+      <w:pPr>
+        <w:rPr>
+          <w:rFonts w:ascii="Times New Roman" w:hAnsi="Times New Roman" w:cs="Times New Roman"/>
+          <w:b/>
+          <w:color w:val="1C6194" w:themeColor="accent2" w:themeShade="BF"/>
+          <w:sz w:val="36"/>
+          <w:szCs w:val="36"/>
+          <w:lang w:val="es-ES"/>
+        </w:rPr>
+      </w:pPr>
+    </w:p>
+    <w:p>
+      <w:pPr>
+        <w:rPr>
+          <w:rFonts w:ascii="Times New Roman" w:hAnsi="Times New Roman" w:cs="Times New Roman"/>
+          <w:b/>
+          <w:color w:val="1C6194" w:themeColor="accent2" w:themeShade="BF"/>
+          <w:sz w:val="36"/>
+          <w:szCs w:val="36"/>
+          <w:lang w:val="es-ES"/>
+        </w:rPr>
+      </w:pPr>
+      <w:proofErr w:type="spellStart"/>
+      <w:r>
+        <w:rPr>
+          <w:rFonts w:ascii="Times New Roman" w:hAnsi="Times New Roman" w:cs="Times New Roman"/>
+          <w:b/>
+          <w:color w:val="1C6194" w:themeColor="accent2" w:themeShade="BF"/>
+          <w:sz w:val="36"/>
+          <w:szCs w:val="36"/>
+          <w:lang w:val="es-ES"/>
+        </w:rPr>
+        <w:t>Rhee</w:t>
+      </w:r>
+      <w:proofErr w:type="spellEnd"/>
+      <w:r>
+        <w:rPr>
+          <w:rFonts w:ascii="Times New Roman" w:hAnsi="Times New Roman" w:cs="Times New Roman"/>
+          <w:b/>
+          <w:color w:val="1C6194" w:themeColor="accent2" w:themeShade="BF"/>
+          <w:sz w:val="36"/>
+          <w:szCs w:val="36"/>
+          <w:lang w:val="es-ES"/>
+        </w:rPr>
+        <w:t xml:space="preserve"> </w:t>
+      </w:r>
+      <w:proofErr w:type="spellStart"/>
+      <w:r>
+        <w:rPr>
+          <w:rFonts w:ascii="Times New Roman" w:hAnsi="Times New Roman" w:cs="Times New Roman"/>
+          <w:b/>
+          <w:color w:val="1C6194" w:themeColor="accent2" w:themeShade="BF"/>
+          <w:sz w:val="36"/>
+          <w:szCs w:val="36"/>
+          <w:lang w:val="es-ES"/>
+        </w:rPr>
+        <w:t>You</w:t>
+      </w:r>
+      <w:proofErr w:type="spellEnd"/>
+      <w:r>
+        <w:rPr>
+          <w:rFonts w:ascii="Times New Roman" w:hAnsi="Times New Roman" w:cs="Times New Roman"/>
+          <w:b/>
+          <w:color w:val="1C6194" w:themeColor="accent2" w:themeShade="BF"/>
+          <w:sz w:val="36"/>
+          <w:szCs w:val="36"/>
+          <w:lang w:val="es-ES"/>
+        </w:rPr>
+        <w:t xml:space="preserve">: pelo negro medianamente corto y ojos negro con </w:t>
+      </w:r>
+      <w:proofErr w:type="spellStart"/>
+      <w:r>
+        <w:rPr>
+          <w:rFonts w:ascii="Times New Roman" w:hAnsi="Times New Roman" w:cs="Times New Roman"/>
+          <w:b/>
+          <w:color w:val="1C6194" w:themeColor="accent2" w:themeShade="BF"/>
+          <w:sz w:val="36"/>
+          <w:szCs w:val="36"/>
+          <w:lang w:val="es-ES"/>
+        </w:rPr>
+        <w:t>marron</w:t>
+      </w:r>
+      <w:proofErr w:type="spellEnd"/>
+      <w:r>
+        <w:rPr>
+          <w:rFonts w:ascii="Times New Roman" w:hAnsi="Times New Roman" w:cs="Times New Roman"/>
+          <w:b/>
+          <w:color w:val="1C6194" w:themeColor="accent2" w:themeShade="BF"/>
+          <w:sz w:val="36"/>
+          <w:szCs w:val="36"/>
+          <w:lang w:val="es-ES"/>
+        </w:rPr>
+        <w:t xml:space="preserve"> oscuro.</w:t>
+      </w:r>
+    </w:p>
+    <w:p>
+      <w:pPr>
+        <w:rPr>
+          <w:rFonts w:ascii="Times New Roman" w:hAnsi="Times New Roman" w:cs="Times New Roman"/>
+          <w:b/>
+          <w:color w:val="1C6194" w:themeColor="accent2" w:themeShade="BF"/>
+          <w:sz w:val="36"/>
+          <w:szCs w:val="36"/>
+          <w:lang w:val="es-ES"/>
+        </w:rPr>
+      </w:pPr>
+    </w:p>
+    <w:p>
+      <w:pPr>
+        <w:rPr>
+          <w:rFonts w:ascii="Times New Roman" w:hAnsi="Times New Roman" w:cs="Times New Roman"/>
+          <w:b/>
+          <w:color w:val="1C6194" w:themeColor="accent2" w:themeShade="BF"/>
+          <w:sz w:val="36"/>
+          <w:szCs w:val="36"/>
+          <w:lang w:val="es-ES"/>
+        </w:rPr>
+      </w:pPr>
+      <w:proofErr w:type="spellStart"/>
+      <w:r>
+        <w:rPr>
+          <w:rFonts w:ascii="Times New Roman" w:hAnsi="Times New Roman" w:cs="Times New Roman"/>
+          <w:b/>
+          <w:color w:val="1C6194" w:themeColor="accent2" w:themeShade="BF"/>
+          <w:sz w:val="36"/>
+          <w:szCs w:val="36"/>
+          <w:lang w:val="es-ES"/>
+        </w:rPr>
+        <w:t>Volkov</w:t>
+      </w:r>
+      <w:proofErr w:type="spellEnd"/>
+      <w:r>
+        <w:rPr>
+          <w:rFonts w:ascii="Times New Roman" w:hAnsi="Times New Roman" w:cs="Times New Roman"/>
+          <w:b/>
+          <w:color w:val="1C6194" w:themeColor="accent2" w:themeShade="BF"/>
+          <w:sz w:val="36"/>
+          <w:szCs w:val="36"/>
+          <w:lang w:val="es-ES"/>
+        </w:rPr>
+        <w:t xml:space="preserve"> </w:t>
+      </w:r>
+      <w:proofErr w:type="spellStart"/>
+      <w:r>
+        <w:rPr>
+          <w:rFonts w:ascii="Times New Roman" w:hAnsi="Times New Roman" w:cs="Times New Roman"/>
+          <w:b/>
+          <w:color w:val="1C6194" w:themeColor="accent2" w:themeShade="BF"/>
+          <w:sz w:val="36"/>
+          <w:szCs w:val="36"/>
+          <w:lang w:val="es-ES"/>
+        </w:rPr>
+        <w:t>Mijail</w:t>
+      </w:r>
+      <w:proofErr w:type="spellEnd"/>
+      <w:r>
+        <w:rPr>
+          <w:rFonts w:ascii="Times New Roman" w:hAnsi="Times New Roman" w:cs="Times New Roman"/>
+          <w:b/>
+          <w:color w:val="1C6194" w:themeColor="accent2" w:themeShade="BF"/>
+          <w:sz w:val="36"/>
+          <w:szCs w:val="36"/>
+          <w:lang w:val="es-ES"/>
+        </w:rPr>
+        <w:t xml:space="preserve">: pelo </w:t>
+      </w:r>
+      <w:r>
+        <w:rPr>
+          <w:rFonts w:ascii="Times New Roman" w:hAnsi="Times New Roman" w:cs="Times New Roman"/>
+          <w:b/>
+          <w:color w:val="1C6194" w:themeColor="accent2" w:themeShade="BF"/>
+          <w:sz w:val="36"/>
+          <w:szCs w:val="36"/>
+          <w:lang w:val="es-ES"/>
+        </w:rPr>
+        <w:t xml:space="preserve">largo atado en un bollo </w:t>
+      </w:r>
+      <w:r>
+        <w:rPr>
+          <w:rFonts w:ascii="Times New Roman" w:hAnsi="Times New Roman" w:cs="Times New Roman"/>
+          <w:b/>
+          <w:color w:val="1C6194" w:themeColor="accent2" w:themeShade="BF"/>
+          <w:sz w:val="36"/>
+          <w:szCs w:val="36"/>
+          <w:lang w:val="es-ES"/>
+        </w:rPr>
+        <w:t>rubio oscuro con ojos verde con celeste</w:t>
+      </w:r>
+      <w:r>
+        <w:rPr>
+          <w:rFonts w:ascii="Times New Roman" w:hAnsi="Times New Roman" w:cs="Times New Roman"/>
+          <w:b/>
+          <w:color w:val="1C6194" w:themeColor="accent2" w:themeShade="BF"/>
+          <w:sz w:val="36"/>
+          <w:szCs w:val="36"/>
+          <w:lang w:val="es-ES"/>
+        </w:rPr>
+        <w:t xml:space="preserve"> y barba bien cuidada.</w:t>
+      </w:r>
+    </w:p>
+    <w:p>
+      <w:pPr>
+        <w:rPr>
+          <w:rFonts w:ascii="Times New Roman" w:hAnsi="Times New Roman" w:cs="Times New Roman"/>
+          <w:b/>
+          <w:color w:val="1C6194" w:themeColor="accent2" w:themeShade="BF"/>
+          <w:sz w:val="36"/>
+          <w:szCs w:val="36"/>
+          <w:lang w:val="es-ES"/>
+        </w:rPr>
+      </w:pPr>
+    </w:p>
+    <w:p>
+      <w:pPr>
+        <w:rPr>
+          <w:rFonts w:ascii="Times New Roman" w:hAnsi="Times New Roman" w:cs="Times New Roman"/>
+          <w:b/>
+          <w:color w:val="1C6194" w:themeColor="accent2" w:themeShade="BF"/>
+          <w:sz w:val="36"/>
+          <w:szCs w:val="36"/>
+          <w:lang w:val="es-ES"/>
+        </w:rPr>
+      </w:pPr>
+      <w:proofErr w:type="spellStart"/>
+      <w:r>
+        <w:rPr>
+          <w:rFonts w:ascii="Times New Roman" w:hAnsi="Times New Roman" w:cs="Times New Roman"/>
+          <w:b/>
+          <w:color w:val="1C6194" w:themeColor="accent2" w:themeShade="BF"/>
+          <w:sz w:val="36"/>
+          <w:szCs w:val="36"/>
+          <w:lang w:val="es-ES"/>
+        </w:rPr>
+        <w:t>Hassler</w:t>
+      </w:r>
+      <w:proofErr w:type="spellEnd"/>
+      <w:r>
+        <w:rPr>
+          <w:rFonts w:ascii="Times New Roman" w:hAnsi="Times New Roman" w:cs="Times New Roman"/>
+          <w:b/>
+          <w:color w:val="1C6194" w:themeColor="accent2" w:themeShade="BF"/>
+          <w:sz w:val="36"/>
+          <w:szCs w:val="36"/>
+          <w:lang w:val="es-ES"/>
+        </w:rPr>
+        <w:t xml:space="preserve"> </w:t>
+      </w:r>
+      <w:proofErr w:type="spellStart"/>
+      <w:r>
+        <w:rPr>
+          <w:rFonts w:ascii="Times New Roman" w:hAnsi="Times New Roman" w:cs="Times New Roman"/>
+          <w:b/>
+          <w:color w:val="1C6194" w:themeColor="accent2" w:themeShade="BF"/>
+          <w:sz w:val="36"/>
+          <w:szCs w:val="36"/>
+          <w:lang w:val="es-ES"/>
+        </w:rPr>
+        <w:t>Ehan</w:t>
+      </w:r>
+      <w:proofErr w:type="spellEnd"/>
+      <w:r>
+        <w:rPr>
+          <w:rFonts w:ascii="Times New Roman" w:hAnsi="Times New Roman" w:cs="Times New Roman"/>
+          <w:b/>
+          <w:color w:val="1C6194" w:themeColor="accent2" w:themeShade="BF"/>
+          <w:sz w:val="36"/>
+          <w:szCs w:val="36"/>
+          <w:lang w:val="es-ES"/>
+        </w:rPr>
+        <w:t xml:space="preserve">: </w:t>
+      </w:r>
+      <w:r>
+        <w:rPr>
+          <w:rFonts w:ascii="Times New Roman" w:hAnsi="Times New Roman" w:cs="Times New Roman"/>
+          <w:b/>
+          <w:color w:val="1C6194" w:themeColor="accent2" w:themeShade="BF"/>
+          <w:sz w:val="36"/>
+          <w:szCs w:val="36"/>
+          <w:lang w:val="es-ES"/>
+        </w:rPr>
+        <w:t>pelo corto y castaño bien peinado con ojos verdes. Y barba descuidada.</w:t>
+      </w:r>
+    </w:p>
+    <w:p>
+      <w:pPr>
+        <w:rPr>
+          <w:rFonts w:ascii="Times New Roman" w:hAnsi="Times New Roman" w:cs="Times New Roman"/>
+          <w:b/>
+          <w:color w:val="1C6194" w:themeColor="accent2" w:themeShade="BF"/>
+          <w:sz w:val="36"/>
+          <w:szCs w:val="36"/>
+          <w:lang w:val="es-ES"/>
+        </w:rPr>
+      </w:pPr>
+    </w:p>
+    <w:p>
+      <w:pPr>
+        <w:rPr>
+          <w:rFonts w:ascii="Times New Roman" w:hAnsi="Times New Roman" w:cs="Times New Roman"/>
+          <w:b/>
+          <w:color w:val="1C6194" w:themeColor="accent2" w:themeShade="BF"/>
+          <w:sz w:val="36"/>
+          <w:szCs w:val="36"/>
+          <w:lang w:val="es-ES"/>
+        </w:rPr>
+      </w:pPr>
+      <w:proofErr w:type="spellStart"/>
+      <w:r>
+        <w:rPr>
+          <w:rFonts w:ascii="Times New Roman" w:hAnsi="Times New Roman" w:cs="Times New Roman"/>
+          <w:b/>
+          <w:color w:val="1C6194" w:themeColor="accent2" w:themeShade="BF"/>
+          <w:sz w:val="36"/>
+          <w:szCs w:val="36"/>
+          <w:lang w:val="es-ES"/>
+        </w:rPr>
+        <w:t>Valduciel</w:t>
+      </w:r>
+      <w:proofErr w:type="spellEnd"/>
+      <w:r>
+        <w:rPr>
+          <w:rFonts w:ascii="Times New Roman" w:hAnsi="Times New Roman" w:cs="Times New Roman"/>
+          <w:b/>
+          <w:color w:val="1C6194" w:themeColor="accent2" w:themeShade="BF"/>
+          <w:sz w:val="36"/>
+          <w:szCs w:val="36"/>
+          <w:lang w:val="es-ES"/>
+        </w:rPr>
+        <w:t xml:space="preserve"> Liam: </w:t>
+      </w:r>
+      <w:r>
+        <w:rPr>
+          <w:rFonts w:ascii="Times New Roman" w:hAnsi="Times New Roman" w:cs="Times New Roman"/>
+          <w:b/>
+          <w:color w:val="1C6194" w:themeColor="accent2" w:themeShade="BF"/>
+          <w:sz w:val="36"/>
+          <w:szCs w:val="36"/>
+          <w:lang w:val="es-ES"/>
+        </w:rPr>
+        <w:t xml:space="preserve">Pelo corto y canoso con ojos marrones claros y poca barba canosa </w:t>
+      </w:r>
+      <w:proofErr w:type="spellStart"/>
+      <w:r>
+        <w:rPr>
+          <w:rFonts w:ascii="Times New Roman" w:hAnsi="Times New Roman" w:cs="Times New Roman"/>
+          <w:b/>
+          <w:color w:val="1C6194" w:themeColor="accent2" w:themeShade="BF"/>
+          <w:sz w:val="36"/>
+          <w:szCs w:val="36"/>
+          <w:lang w:val="es-ES"/>
+        </w:rPr>
+        <w:t>canosa</w:t>
+      </w:r>
+      <w:proofErr w:type="spellEnd"/>
+      <w:r>
+        <w:rPr>
+          <w:rFonts w:ascii="Times New Roman" w:hAnsi="Times New Roman" w:cs="Times New Roman"/>
+          <w:b/>
+          <w:color w:val="1C6194" w:themeColor="accent2" w:themeShade="BF"/>
+          <w:sz w:val="36"/>
+          <w:szCs w:val="36"/>
+          <w:lang w:val="es-ES"/>
+        </w:rPr>
+        <w:t xml:space="preserve"> y una </w:t>
+      </w:r>
+      <w:proofErr w:type="spellStart"/>
+      <w:r>
+        <w:rPr>
+          <w:rFonts w:ascii="Times New Roman" w:hAnsi="Times New Roman" w:cs="Times New Roman"/>
+          <w:b/>
+          <w:color w:val="1C6194" w:themeColor="accent2" w:themeShade="BF"/>
+          <w:sz w:val="36"/>
+          <w:szCs w:val="36"/>
+          <w:lang w:val="es-ES"/>
+        </w:rPr>
+        <w:t>naris</w:t>
+      </w:r>
+      <w:proofErr w:type="spellEnd"/>
+      <w:r>
+        <w:rPr>
+          <w:rFonts w:ascii="Times New Roman" w:hAnsi="Times New Roman" w:cs="Times New Roman"/>
+          <w:b/>
+          <w:color w:val="1C6194" w:themeColor="accent2" w:themeShade="BF"/>
+          <w:sz w:val="36"/>
+          <w:szCs w:val="36"/>
+          <w:lang w:val="es-ES"/>
+        </w:rPr>
+        <w:t xml:space="preserve"> un poco grande.</w:t>
+      </w:r>
+    </w:p>
+    <w:p>
+      <w:pPr>
+        <w:rPr>
+          <w:rFonts w:ascii="Times New Roman" w:hAnsi="Times New Roman" w:cs="Times New Roman"/>
+          <w:b/>
+          <w:color w:val="1C6194" w:themeColor="accent2" w:themeShade="BF"/>
+          <w:sz w:val="36"/>
+          <w:szCs w:val="36"/>
+          <w:lang w:val="es-ES"/>
+        </w:rPr>
+      </w:pPr>
+    </w:p>
+    <w:p>
+      <w:pPr>
+        <w:rPr>
+          <w:rFonts w:ascii="Times New Roman" w:hAnsi="Times New Roman" w:cs="Times New Roman"/>
+          <w:b/>
+          <w:color w:val="1C6194" w:themeColor="accent2" w:themeShade="BF"/>
+          <w:sz w:val="36"/>
+          <w:szCs w:val="36"/>
+          <w:lang w:val="es-ES"/>
+        </w:rPr>
+      </w:pPr>
+      <w:proofErr w:type="spellStart"/>
+      <w:r>
+        <w:rPr>
+          <w:rFonts w:ascii="Times New Roman" w:hAnsi="Times New Roman" w:cs="Times New Roman"/>
+          <w:b/>
+          <w:color w:val="1C6194" w:themeColor="accent2" w:themeShade="BF"/>
+          <w:sz w:val="36"/>
+          <w:szCs w:val="36"/>
+          <w:lang w:val="es-ES"/>
+        </w:rPr>
+        <w:t>Ferrec</w:t>
+      </w:r>
+      <w:proofErr w:type="spellEnd"/>
+      <w:r>
+        <w:rPr>
+          <w:rFonts w:ascii="Times New Roman" w:hAnsi="Times New Roman" w:cs="Times New Roman"/>
+          <w:b/>
+          <w:color w:val="1C6194" w:themeColor="accent2" w:themeShade="BF"/>
+          <w:sz w:val="36"/>
+          <w:szCs w:val="36"/>
+          <w:lang w:val="es-ES"/>
+        </w:rPr>
+        <w:t xml:space="preserve"> Colin:</w:t>
+      </w:r>
+      <w:r>
+        <w:rPr>
+          <w:rFonts w:ascii="Times New Roman" w:hAnsi="Times New Roman" w:cs="Times New Roman"/>
+          <w:b/>
+          <w:color w:val="1C6194" w:themeColor="accent2" w:themeShade="BF"/>
+          <w:sz w:val="36"/>
+          <w:szCs w:val="36"/>
+          <w:lang w:val="es-ES"/>
+        </w:rPr>
+        <w:t xml:space="preserve"> pelo corto rubio ceniza con ojos </w:t>
+      </w:r>
+      <w:proofErr w:type="spellStart"/>
+      <w:r>
+        <w:rPr>
+          <w:rFonts w:ascii="Times New Roman" w:hAnsi="Times New Roman" w:cs="Times New Roman"/>
+          <w:b/>
+          <w:color w:val="1C6194" w:themeColor="accent2" w:themeShade="BF"/>
+          <w:sz w:val="36"/>
+          <w:szCs w:val="36"/>
+          <w:lang w:val="es-ES"/>
+        </w:rPr>
+        <w:t>marron</w:t>
+      </w:r>
+      <w:proofErr w:type="spellEnd"/>
+      <w:r>
+        <w:rPr>
+          <w:rFonts w:ascii="Times New Roman" w:hAnsi="Times New Roman" w:cs="Times New Roman"/>
+          <w:b/>
+          <w:color w:val="1C6194" w:themeColor="accent2" w:themeShade="BF"/>
+          <w:sz w:val="36"/>
+          <w:szCs w:val="36"/>
+          <w:lang w:val="es-ES"/>
+        </w:rPr>
+        <w:t xml:space="preserve"> claro con un poco de verde, mucha </w:t>
+      </w:r>
+      <w:proofErr w:type="gramStart"/>
+      <w:r>
+        <w:rPr>
+          <w:rFonts w:ascii="Times New Roman" w:hAnsi="Times New Roman" w:cs="Times New Roman"/>
+          <w:b/>
+          <w:color w:val="1C6194" w:themeColor="accent2" w:themeShade="BF"/>
+          <w:sz w:val="36"/>
+          <w:szCs w:val="36"/>
+          <w:lang w:val="es-ES"/>
+        </w:rPr>
+        <w:t xml:space="preserve">frente </w:t>
+      </w:r>
+      <w:r>
+        <w:rPr>
+          <w:rFonts w:ascii="Times New Roman" w:hAnsi="Times New Roman" w:cs="Times New Roman"/>
+          <w:b/>
+          <w:color w:val="1C6194" w:themeColor="accent2" w:themeShade="BF"/>
+          <w:sz w:val="36"/>
+          <w:szCs w:val="36"/>
+          <w:lang w:val="es-ES"/>
+        </w:rPr>
+        <w:t xml:space="preserve"> </w:t>
+      </w:r>
+      <w:r>
+        <w:rPr>
+          <w:rFonts w:ascii="Times New Roman" w:hAnsi="Times New Roman" w:cs="Times New Roman"/>
+          <w:b/>
+          <w:color w:val="1C6194" w:themeColor="accent2" w:themeShade="BF"/>
+          <w:sz w:val="36"/>
+          <w:szCs w:val="36"/>
+          <w:lang w:val="es-ES"/>
+        </w:rPr>
+        <w:t>y</w:t>
+      </w:r>
+      <w:proofErr w:type="gramEnd"/>
+      <w:r>
+        <w:rPr>
+          <w:rFonts w:ascii="Times New Roman" w:hAnsi="Times New Roman" w:cs="Times New Roman"/>
+          <w:b/>
+          <w:color w:val="1C6194" w:themeColor="accent2" w:themeShade="BF"/>
+          <w:sz w:val="36"/>
+          <w:szCs w:val="36"/>
+          <w:lang w:val="es-ES"/>
+        </w:rPr>
+        <w:t xml:space="preserve"> rasgos finos con </w:t>
+      </w:r>
+      <w:proofErr w:type="spellStart"/>
+      <w:r>
+        <w:rPr>
+          <w:rFonts w:ascii="Times New Roman" w:hAnsi="Times New Roman" w:cs="Times New Roman"/>
+          <w:b/>
+          <w:color w:val="1C6194" w:themeColor="accent2" w:themeShade="BF"/>
+          <w:sz w:val="36"/>
+          <w:szCs w:val="36"/>
+          <w:lang w:val="es-ES"/>
+        </w:rPr>
+        <w:t>menton</w:t>
+      </w:r>
+      <w:proofErr w:type="spellEnd"/>
+      <w:r>
+        <w:rPr>
+          <w:rFonts w:ascii="Times New Roman" w:hAnsi="Times New Roman" w:cs="Times New Roman"/>
+          <w:b/>
+          <w:color w:val="1C6194" w:themeColor="accent2" w:themeShade="BF"/>
+          <w:sz w:val="36"/>
+          <w:szCs w:val="36"/>
+          <w:lang w:val="es-ES"/>
+        </w:rPr>
+        <w:t xml:space="preserve"> fuerte.</w:t>
+      </w:r>
+    </w:p>
+    <w:p>
+      <w:pPr>
+        <w:rPr>
+          <w:rFonts w:ascii="Times New Roman" w:hAnsi="Times New Roman" w:cs="Times New Roman"/>
+          <w:b/>
+          <w:color w:val="1C6194" w:themeColor="accent2" w:themeShade="BF"/>
+          <w:sz w:val="36"/>
+          <w:szCs w:val="36"/>
+          <w:lang w:val="es-ES"/>
+        </w:rPr>
+      </w:pPr>
+    </w:p>
+    <w:p>
+      <w:pPr>
+        <w:rPr>
+          <w:rFonts w:ascii="Times New Roman" w:hAnsi="Times New Roman" w:cs="Times New Roman"/>
+          <w:b/>
+          <w:color w:val="1C6194" w:themeColor="accent2" w:themeShade="BF"/>
+          <w:sz w:val="36"/>
+          <w:szCs w:val="36"/>
+          <w:lang w:val="es-ES"/>
+        </w:rPr>
+      </w:pPr>
+      <w:proofErr w:type="spellStart"/>
+      <w:r>
+        <w:rPr>
+          <w:rFonts w:ascii="Times New Roman" w:hAnsi="Times New Roman" w:cs="Times New Roman"/>
+          <w:b/>
+          <w:color w:val="1C6194" w:themeColor="accent2" w:themeShade="BF"/>
+          <w:sz w:val="36"/>
+          <w:szCs w:val="36"/>
+          <w:lang w:val="es-ES"/>
+        </w:rPr>
+        <w:t>Drown</w:t>
+      </w:r>
+      <w:proofErr w:type="spellEnd"/>
+      <w:r>
+        <w:rPr>
+          <w:rFonts w:ascii="Times New Roman" w:hAnsi="Times New Roman" w:cs="Times New Roman"/>
+          <w:b/>
+          <w:color w:val="1C6194" w:themeColor="accent2" w:themeShade="BF"/>
+          <w:sz w:val="36"/>
+          <w:szCs w:val="36"/>
+          <w:lang w:val="es-ES"/>
+        </w:rPr>
+        <w:t xml:space="preserve"> Oliver: </w:t>
+      </w:r>
+      <w:r>
+        <w:rPr>
+          <w:rFonts w:ascii="Times New Roman" w:hAnsi="Times New Roman" w:cs="Times New Roman"/>
+          <w:b/>
+          <w:color w:val="1C6194" w:themeColor="accent2" w:themeShade="BF"/>
+          <w:sz w:val="36"/>
+          <w:szCs w:val="36"/>
+          <w:lang w:val="es-ES"/>
+        </w:rPr>
+        <w:t xml:space="preserve">pelo corto con rulos de color rojizo con ojos esmeralda. Tiene algunas pecas en </w:t>
+      </w:r>
+      <w:proofErr w:type="gramStart"/>
+      <w:r>
+        <w:rPr>
+          <w:rFonts w:ascii="Times New Roman" w:hAnsi="Times New Roman" w:cs="Times New Roman"/>
+          <w:b/>
+          <w:color w:val="1C6194" w:themeColor="accent2" w:themeShade="BF"/>
+          <w:sz w:val="36"/>
+          <w:szCs w:val="36"/>
+          <w:lang w:val="es-ES"/>
+        </w:rPr>
+        <w:t>su rasgos fuertes</w:t>
+      </w:r>
+      <w:proofErr w:type="gramEnd"/>
+      <w:r>
+        <w:rPr>
+          <w:rFonts w:ascii="Times New Roman" w:hAnsi="Times New Roman" w:cs="Times New Roman"/>
+          <w:b/>
+          <w:color w:val="1C6194" w:themeColor="accent2" w:themeShade="BF"/>
+          <w:sz w:val="36"/>
+          <w:szCs w:val="36"/>
+          <w:lang w:val="es-ES"/>
+        </w:rPr>
+        <w:t>.</w:t>
+      </w:r>
+    </w:p>
+    <w:p>
+      <w:pPr>
+        <w:rPr>
+          <w:rFonts w:ascii="Times New Roman" w:hAnsi="Times New Roman" w:cs="Times New Roman"/>
+          <w:b/>
+          <w:color w:val="1C6194" w:themeColor="accent2" w:themeShade="BF"/>
+          <w:sz w:val="36"/>
+          <w:szCs w:val="36"/>
+          <w:lang w:val="es-ES"/>
+        </w:rPr>
+      </w:pPr>
+    </w:p>
+    <w:p>
+      <w:pPr>
+        <w:rPr>
+          <w:rFonts w:ascii="Times New Roman" w:hAnsi="Times New Roman" w:cs="Times New Roman"/>
+          <w:b/>
+          <w:color w:val="1C6194" w:themeColor="accent2" w:themeShade="BF"/>
+          <w:sz w:val="36"/>
+          <w:szCs w:val="36"/>
+          <w:lang w:val="es-ES"/>
+        </w:rPr>
+      </w:pPr>
+    </w:p>
+    <w:p>
+      <w:pPr>
+        <w:rPr>
+          <w:rFonts w:ascii="Times New Roman" w:hAnsi="Times New Roman" w:cs="Times New Roman"/>
+          <w:b/>
+          <w:color w:val="1C6194" w:themeColor="accent2" w:themeShade="BF"/>
+          <w:sz w:val="36"/>
+          <w:szCs w:val="36"/>
+          <w:lang w:val="es-ES"/>
+        </w:rPr>
+      </w:pPr>
+      <w:r>
+        <w:rPr>
+          <w:rFonts w:ascii="Times New Roman" w:hAnsi="Times New Roman" w:cs="Times New Roman"/>
+          <w:b/>
+          <w:color w:val="1C6194" w:themeColor="accent2" w:themeShade="BF"/>
+          <w:sz w:val="36"/>
+          <w:szCs w:val="36"/>
+          <w:lang w:val="es-ES"/>
+        </w:rPr>
+        <w:lastRenderedPageBreak/>
+        <w:t xml:space="preserve">Assad Alim: </w:t>
+      </w:r>
+      <w:r>
+        <w:rPr>
+          <w:rFonts w:ascii="Times New Roman" w:hAnsi="Times New Roman" w:cs="Times New Roman"/>
+          <w:b/>
+          <w:color w:val="1C6194" w:themeColor="accent2" w:themeShade="BF"/>
+          <w:sz w:val="36"/>
+          <w:szCs w:val="36"/>
+          <w:lang w:val="es-ES"/>
+        </w:rPr>
+        <w:t xml:space="preserve">pelo rasurado corto y negro con una especie de tela utilizada como </w:t>
+      </w:r>
+      <w:proofErr w:type="spellStart"/>
+      <w:r>
+        <w:rPr>
+          <w:rFonts w:ascii="Times New Roman" w:hAnsi="Times New Roman" w:cs="Times New Roman"/>
+          <w:b/>
+          <w:color w:val="1C6194" w:themeColor="accent2" w:themeShade="BF"/>
+          <w:sz w:val="36"/>
+          <w:szCs w:val="36"/>
+          <w:lang w:val="es-ES"/>
+        </w:rPr>
+        <w:t>rutbante</w:t>
+      </w:r>
+      <w:proofErr w:type="spellEnd"/>
+      <w:r>
+        <w:rPr>
+          <w:rFonts w:ascii="Times New Roman" w:hAnsi="Times New Roman" w:cs="Times New Roman"/>
+          <w:b/>
+          <w:color w:val="1C6194" w:themeColor="accent2" w:themeShade="BF"/>
+          <w:sz w:val="36"/>
+          <w:szCs w:val="36"/>
+          <w:lang w:val="es-ES"/>
+        </w:rPr>
+        <w:t xml:space="preserve"> sujeta a su cabeza con una bincha negra, </w:t>
+      </w:r>
+      <w:proofErr w:type="gramStart"/>
+      <w:r>
+        <w:rPr>
+          <w:rFonts w:ascii="Times New Roman" w:hAnsi="Times New Roman" w:cs="Times New Roman"/>
+          <w:b/>
+          <w:color w:val="1C6194" w:themeColor="accent2" w:themeShade="BF"/>
+          <w:sz w:val="36"/>
+          <w:szCs w:val="36"/>
+          <w:lang w:val="es-ES"/>
+        </w:rPr>
+        <w:t xml:space="preserve">ojos </w:t>
+      </w:r>
+      <w:r>
+        <w:rPr>
+          <w:rFonts w:ascii="Times New Roman" w:hAnsi="Times New Roman" w:cs="Times New Roman"/>
+          <w:b/>
+          <w:color w:val="1C6194" w:themeColor="accent2" w:themeShade="BF"/>
+          <w:sz w:val="36"/>
+          <w:szCs w:val="36"/>
+          <w:lang w:val="es-ES"/>
+        </w:rPr>
+        <w:t>gris</w:t>
+      </w:r>
+      <w:proofErr w:type="gramEnd"/>
+      <w:r>
+        <w:rPr>
+          <w:rFonts w:ascii="Times New Roman" w:hAnsi="Times New Roman" w:cs="Times New Roman"/>
+          <w:b/>
+          <w:color w:val="1C6194" w:themeColor="accent2" w:themeShade="BF"/>
+          <w:sz w:val="36"/>
+          <w:szCs w:val="36"/>
+          <w:lang w:val="es-ES"/>
+        </w:rPr>
+        <w:t xml:space="preserve"> con rojo y carba corta muy bien cuidada</w:t>
+      </w:r>
+    </w:p>
+    <w:p>
+      <w:pPr>
+        <w:rPr>
+          <w:rFonts w:ascii="Times New Roman" w:hAnsi="Times New Roman" w:cs="Times New Roman"/>
+          <w:b/>
+          <w:color w:val="1C6194" w:themeColor="accent2" w:themeShade="BF"/>
+          <w:sz w:val="36"/>
+          <w:szCs w:val="36"/>
+          <w:lang w:val="es-ES"/>
+        </w:rPr>
+      </w:pPr>
+    </w:p>
+    <w:p>
+      <w:pPr>
+        <w:rPr>
+          <w:rFonts w:ascii="Times New Roman" w:hAnsi="Times New Roman" w:cs="Times New Roman"/>
+          <w:b/>
+          <w:color w:val="1C6194" w:themeColor="accent2" w:themeShade="BF"/>
+          <w:sz w:val="36"/>
+          <w:szCs w:val="36"/>
+          <w:lang w:val="es-ES"/>
+        </w:rPr>
+      </w:pPr>
+    </w:p>
+    <w:p>
+      <w:pPr>
+        <w:rPr>
+          <w:rFonts w:ascii="Times New Roman" w:hAnsi="Times New Roman" w:cs="Times New Roman"/>
+          <w:b/>
+          <w:color w:val="1C6194" w:themeColor="accent2" w:themeShade="BF"/>
+          <w:sz w:val="36"/>
+          <w:szCs w:val="36"/>
+          <w:lang w:val="es-ES"/>
+        </w:rPr>
+      </w:pPr>
+      <w:r>
+        <w:rPr>
+          <w:rFonts w:ascii="Times New Roman" w:hAnsi="Times New Roman" w:cs="Times New Roman"/>
+          <w:b/>
+          <w:color w:val="1C6194" w:themeColor="accent2" w:themeShade="BF"/>
+          <w:sz w:val="36"/>
+          <w:szCs w:val="36"/>
+          <w:lang w:val="es-ES"/>
+        </w:rPr>
+        <w:t>Shimada Naomi: pelo blanco nieve largo con ojos rojos fuego.</w:t>
       </w:r>
     </w:p>
     <w:p>

</xml_diff>

<commit_message>
me olvide de usar git
</commit_message>
<xml_diff>
--- a/Celular Block de Notas/01 Cosas importantes de las proximas historias/Personajes y otras cosas.docx
+++ b/Celular Block de Notas/01 Cosas importantes de las proximas historias/Personajes y otras cosas.docx
@@ -423,7 +423,7 @@
         <w:rPr>
           <w:rFonts w:ascii="Times New Roman" w:hAnsi="Times New Roman" w:cs="Times New Roman"/>
           <w:b/>
-          <w:color w:val="1C6194" w:themeColor="accent2" w:themeShade="BF"/>
+          <w:color w:val="FF0000"/>
           <w:sz w:val="36"/>
           <w:szCs w:val="36"/>
           <w:lang w:val="es-ES"/>
@@ -435,7 +435,7 @@
         <w:rPr>
           <w:rFonts w:ascii="Times New Roman" w:hAnsi="Times New Roman" w:cs="Times New Roman"/>
           <w:b/>
-          <w:color w:val="1C6194" w:themeColor="accent2" w:themeShade="BF"/>
+          <w:color w:val="FF0000"/>
           <w:sz w:val="36"/>
           <w:szCs w:val="36"/>
           <w:lang w:val="es-ES"/>
@@ -447,7 +447,7 @@
         <w:rPr>
           <w:rFonts w:ascii="Times New Roman" w:hAnsi="Times New Roman" w:cs="Times New Roman"/>
           <w:b/>
-          <w:color w:val="1C6194" w:themeColor="accent2" w:themeShade="BF"/>
+          <w:color w:val="FF0000"/>
           <w:sz w:val="36"/>
           <w:szCs w:val="36"/>
           <w:lang w:val="es-ES"/>
@@ -459,12 +459,23 @@
         <w:rPr>
           <w:rFonts w:ascii="Times New Roman" w:hAnsi="Times New Roman" w:cs="Times New Roman"/>
           <w:b/>
-          <w:color w:val="1C6194" w:themeColor="accent2" w:themeShade="BF"/>
-          <w:sz w:val="36"/>
-          <w:szCs w:val="36"/>
-          <w:lang w:val="es-ES"/>
-        </w:rPr>
-        <w:t>: Una mujer de unos 18 años de edad de piel morena como el helado de chocolate, tiene rulos castaños y muy bien ordenados hacia atrás. Tiene ojos anaranjados.</w:t>
+          <w:color w:val="FF0000"/>
+          <w:sz w:val="36"/>
+          <w:szCs w:val="36"/>
+          <w:lang w:val="es-ES"/>
+        </w:rPr>
+        <w:t xml:space="preserve">: </w:t>
+      </w:r>
+      <w:r>
+        <w:rPr>
+          <w:rFonts w:ascii="Times New Roman" w:hAnsi="Times New Roman" w:cs="Times New Roman"/>
+          <w:b/>
+          <w:color w:val="1C6194" w:themeColor="accent2" w:themeShade="BF"/>
+          <w:sz w:val="36"/>
+          <w:szCs w:val="36"/>
+          <w:lang w:val="es-ES"/>
+        </w:rPr>
+        <w:t>Una mujer de unos 18 años de edad de piel morena como el helado de chocolate, tiene rulos castaños y muy bien ordenados hacia atrás. Tiene ojos anaranjados.</w:t>
       </w:r>
     </w:p>
     <w:p>
@@ -12340,6 +12351,126 @@
           <w:lang w:val="es-ES"/>
         </w:rPr>
       </w:pPr>
+    </w:p>
+    <w:p>
+      <w:pPr>
+        <w:rPr>
+          <w:rFonts w:ascii="Times New Roman" w:hAnsi="Times New Roman" w:cs="Times New Roman"/>
+          <w:b/>
+          <w:color w:val="1C6194" w:themeColor="accent2" w:themeShade="BF"/>
+          <w:sz w:val="36"/>
+          <w:szCs w:val="36"/>
+          <w:lang w:val="es-ES"/>
+        </w:rPr>
+      </w:pPr>
+      <w:proofErr w:type="spellStart"/>
+      <w:r>
+        <w:rPr>
+          <w:rFonts w:ascii="Times New Roman" w:hAnsi="Times New Roman" w:cs="Times New Roman"/>
+          <w:b/>
+          <w:color w:val="1C6194" w:themeColor="accent2" w:themeShade="BF"/>
+          <w:sz w:val="36"/>
+          <w:szCs w:val="36"/>
+          <w:lang w:val="es-ES"/>
+        </w:rPr>
+        <w:lastRenderedPageBreak/>
+        <w:t>Artyom</w:t>
+      </w:r>
+      <w:proofErr w:type="spellEnd"/>
+      <w:r>
+        <w:rPr>
+          <w:rFonts w:ascii="Times New Roman" w:hAnsi="Times New Roman" w:cs="Times New Roman"/>
+          <w:b/>
+          <w:color w:val="1C6194" w:themeColor="accent2" w:themeShade="BF"/>
+          <w:sz w:val="36"/>
+          <w:szCs w:val="36"/>
+          <w:lang w:val="es-ES"/>
+        </w:rPr>
+        <w:t xml:space="preserve"> joven militar pelo corto y cicatrices con ropa militar y remera negra.</w:t>
+      </w:r>
+    </w:p>
+    <w:p>
+      <w:pPr>
+        <w:rPr>
+          <w:rFonts w:ascii="Times New Roman" w:hAnsi="Times New Roman" w:cs="Times New Roman"/>
+          <w:b/>
+          <w:color w:val="1C6194" w:themeColor="accent2" w:themeShade="BF"/>
+          <w:sz w:val="36"/>
+          <w:szCs w:val="36"/>
+          <w:lang w:val="es-ES"/>
+        </w:rPr>
+      </w:pPr>
+    </w:p>
+    <w:p>
+      <w:pPr>
+        <w:rPr>
+          <w:rFonts w:ascii="Times New Roman" w:hAnsi="Times New Roman" w:cs="Times New Roman"/>
+          <w:b/>
+          <w:color w:val="1C6194" w:themeColor="accent2" w:themeShade="BF"/>
+          <w:sz w:val="36"/>
+          <w:szCs w:val="36"/>
+          <w:lang w:val="es-ES"/>
+        </w:rPr>
+      </w:pPr>
+      <w:proofErr w:type="spellStart"/>
+      <w:r>
+        <w:rPr>
+          <w:rFonts w:ascii="Times New Roman" w:hAnsi="Times New Roman" w:cs="Times New Roman"/>
+          <w:b/>
+          <w:color w:val="1C6194" w:themeColor="accent2" w:themeShade="BF"/>
+          <w:sz w:val="36"/>
+          <w:szCs w:val="36"/>
+          <w:lang w:val="es-ES"/>
+        </w:rPr>
+        <w:t>C</w:t>
+      </w:r>
+      <w:r>
+        <w:rPr>
+          <w:rFonts w:ascii="Times New Roman" w:hAnsi="Times New Roman" w:cs="Times New Roman"/>
+          <w:b/>
+          <w:color w:val="1C6194" w:themeColor="accent2" w:themeShade="BF"/>
+          <w:sz w:val="36"/>
+          <w:szCs w:val="36"/>
+          <w:lang w:val="es-ES"/>
+        </w:rPr>
+        <w:t>hronicle</w:t>
+      </w:r>
+      <w:proofErr w:type="spellEnd"/>
+      <w:r>
+        <w:rPr>
+          <w:rFonts w:ascii="Times New Roman" w:hAnsi="Times New Roman" w:cs="Times New Roman"/>
+          <w:b/>
+          <w:color w:val="1C6194" w:themeColor="accent2" w:themeShade="BF"/>
+          <w:sz w:val="36"/>
+          <w:szCs w:val="36"/>
+          <w:lang w:val="es-ES"/>
+        </w:rPr>
+        <w:t xml:space="preserve">, muy elegante con pelo corto a los lados y peinado hacia atrás la </w:t>
+      </w:r>
+      <w:proofErr w:type="spellStart"/>
+      <w:r>
+        <w:rPr>
+          <w:rFonts w:ascii="Times New Roman" w:hAnsi="Times New Roman" w:cs="Times New Roman"/>
+          <w:b/>
+          <w:color w:val="1C6194" w:themeColor="accent2" w:themeShade="BF"/>
+          <w:sz w:val="36"/>
+          <w:szCs w:val="36"/>
+          <w:lang w:val="es-ES"/>
+        </w:rPr>
+        <w:t>aprte</w:t>
+      </w:r>
+      <w:proofErr w:type="spellEnd"/>
+      <w:r>
+        <w:rPr>
+          <w:rFonts w:ascii="Times New Roman" w:hAnsi="Times New Roman" w:cs="Times New Roman"/>
+          <w:b/>
+          <w:color w:val="1C6194" w:themeColor="accent2" w:themeShade="BF"/>
+          <w:sz w:val="36"/>
+          <w:szCs w:val="36"/>
+          <w:lang w:val="es-ES"/>
+        </w:rPr>
+        <w:t xml:space="preserve"> de arriba, anteojos y habilidades con tatuajes.</w:t>
+      </w:r>
     </w:p>
     <w:p>
       <w:pPr>

</xml_diff>